<commit_message>
Added DropBin to resume
</commit_message>
<xml_diff>
--- a/JustinTran_Resume.docx
+++ b/JustinTran_Resume.docx
@@ -57,6 +57,7 @@
           <w:rFonts w:ascii="Garamond" w:eastAsia="Times New Roman" w:hAnsi="Garamond" w:cs="Times New Roman"/>
         </w:rPr>
       </w:pPr>
+      <w:proofErr w:type="gramStart"/>
       <w:r>
         <w:rPr>
           <w:rFonts w:ascii="Garamond" w:hAnsi="Garamond" w:cs="Times New Roman"/>
@@ -71,6 +72,7 @@
         </w:rPr>
         <w:t xml:space="preserve">  •</w:t>
       </w:r>
+      <w:proofErr w:type="gramEnd"/>
       <w:r>
         <w:rPr>
           <w:rFonts w:ascii="Garamond" w:eastAsia="Times New Roman" w:hAnsi="Garamond" w:cs="Times New Roman"/>
@@ -466,6 +468,118 @@
           <w:rFonts w:ascii="Garamond" w:hAnsi="Garamond" w:cs="Times New Roman"/>
         </w:rPr>
         <w:t xml:space="preserve"> of the game</w:t>
+      </w:r>
+    </w:p>
+    <w:p>
+      <w:pPr>
+        <w:tabs>
+          <w:tab w:val="right" w:pos="10080"/>
+        </w:tabs>
+        <w:rPr>
+          <w:rFonts w:ascii="Garamond" w:eastAsia="Times New Roman" w:hAnsi="Garamond" w:cs="Times New Roman"/>
+          <w:b/>
+          <w:color w:val="auto"/>
+        </w:rPr>
+      </w:pPr>
+    </w:p>
+    <w:p>
+      <w:pPr>
+        <w:tabs>
+          <w:tab w:val="right" w:pos="10080"/>
+        </w:tabs>
+        <w:rPr>
+          <w:rFonts w:ascii="Garamond" w:eastAsia="Times New Roman" w:hAnsi="Garamond" w:cs="Times New Roman"/>
+          <w:color w:val="auto"/>
+        </w:rPr>
+      </w:pPr>
+      <w:r>
+        <w:rPr>
+          <w:rFonts w:ascii="Garamond" w:eastAsia="Times New Roman" w:hAnsi="Garamond" w:cs="Times New Roman"/>
+          <w:b/>
+          <w:color w:val="auto"/>
+        </w:rPr>
+        <w:t>DropBin</w:t>
+      </w:r>
+      <w:r>
+        <w:rPr>
+          <w:rFonts w:ascii="Garamond" w:eastAsia="Times New Roman" w:hAnsi="Garamond" w:cs="Times New Roman"/>
+          <w:b/>
+          <w:color w:val="auto"/>
+        </w:rPr>
+        <w:tab/>
+      </w:r>
+      <w:r>
+        <w:rPr>
+          <w:rFonts w:ascii="Garamond" w:eastAsia="Times New Roman" w:hAnsi="Garamond" w:cs="Times New Roman"/>
+          <w:color w:val="auto"/>
+        </w:rPr>
+        <w:t>March 2017</w:t>
+      </w:r>
+    </w:p>
+    <w:p>
+      <w:pPr>
+        <w:numPr>
+          <w:ilvl w:val="0"/>
+          <w:numId w:val="10"/>
+        </w:numPr>
+        <w:rPr>
+          <w:rFonts w:ascii="Garamond" w:hAnsi="Garamond" w:cs="Times New Roman"/>
+          <w:b/>
+        </w:rPr>
+      </w:pPr>
+      <w:r>
+        <w:rPr>
+          <w:rFonts w:ascii="Garamond" w:hAnsi="Garamond" w:cs="Times New Roman"/>
+        </w:rPr>
+        <w:t>Coded a</w:t>
+      </w:r>
+      <w:r>
+        <w:rPr>
+          <w:rFonts w:ascii="Garamond" w:hAnsi="Garamond" w:cs="Times New Roman"/>
+        </w:rPr>
+        <w:t>n append-only</w:t>
+      </w:r>
+      <w:r>
+        <w:rPr>
+          <w:rFonts w:ascii="Garamond" w:hAnsi="Garamond" w:cs="Times New Roman"/>
+        </w:rPr>
+        <w:t xml:space="preserve"> single-server </w:t>
+      </w:r>
+      <w:r>
+        <w:rPr>
+          <w:rFonts w:ascii="Garamond" w:hAnsi="Garamond" w:cs="Times New Roman"/>
+        </w:rPr>
+        <w:t xml:space="preserve">minimalistic </w:t>
+      </w:r>
+      <w:r>
+        <w:rPr>
+          <w:rFonts w:ascii="Garamond" w:hAnsi="Garamond" w:cs="Times New Roman"/>
+        </w:rPr>
+        <w:t>file backup system</w:t>
+      </w:r>
+    </w:p>
+    <w:p>
+      <w:pPr>
+        <w:numPr>
+          <w:ilvl w:val="0"/>
+          <w:numId w:val="10"/>
+        </w:numPr>
+        <w:rPr>
+          <w:rFonts w:ascii="Garamond" w:hAnsi="Garamond" w:cs="Times New Roman"/>
+          <w:b/>
+        </w:rPr>
+      </w:pPr>
+      <w:r>
+        <w:rPr>
+          <w:rFonts w:ascii="Garamond" w:hAnsi="Garamond" w:cs="Times New Roman"/>
+        </w:rPr>
+        <w:t>Designed a backup se</w:t>
+      </w:r>
+      <w:r>
+        <w:rPr>
+          <w:rFonts w:ascii="Garamond" w:hAnsi="Garamond" w:cs="Times New Roman"/>
+        </w:rPr>
+        <w:t>rver to accept connections from clients and synchronize file contents between machines</w:t>
       </w:r>
     </w:p>
     <w:p>
@@ -854,7 +968,16 @@
           <w:rFonts w:ascii="Garamond" w:eastAsia="Times New Roman" w:hAnsi="Garamond" w:cs="Times New Roman"/>
           <w:color w:val="auto"/>
         </w:rPr>
-        <w:t xml:space="preserve"> instructions in the MIPS assembly language</w:t>
+        <w:t xml:space="preserve"> </w:t>
+      </w:r>
+      <w:bookmarkStart w:id="0" w:name="_GoBack"/>
+      <w:bookmarkEnd w:id="0"/>
+      <w:r>
+        <w:rPr>
+          <w:rFonts w:ascii="Garamond" w:eastAsia="Times New Roman" w:hAnsi="Garamond" w:cs="Times New Roman"/>
+          <w:color w:val="auto"/>
+        </w:rPr>
+        <w:t>the MIPS assembly language</w:t>
       </w:r>
     </w:p>
     <w:p>
@@ -957,8 +1080,6 @@
         <w:tab/>
         <w:t>June</w:t>
       </w:r>
-      <w:bookmarkStart w:id="0" w:name="_GoBack"/>
-      <w:bookmarkEnd w:id="0"/>
       <w:r>
         <w:rPr>
           <w:rFonts w:ascii="Garamond" w:eastAsia="Times New Roman" w:hAnsi="Garamond" w:cs="Times New Roman"/>
@@ -5005,7 +5126,7 @@
 </file>
 
 <file path=customXml/itemProps1.xml><?xml version="1.0" encoding="utf-8"?>
-<ds:datastoreItem xmlns:ds="http://schemas.openxmlformats.org/officeDocument/2006/customXml" ds:itemID="{4DA79E7A-3DF8-434D-88B8-91CBE45640D6}">
+<ds:datastoreItem xmlns:ds="http://schemas.openxmlformats.org/officeDocument/2006/customXml" ds:itemID="{825FFDF8-B6EE-604D-8CF8-8DDDB1E2A60E}">
   <ds:schemaRefs>
     <ds:schemaRef ds:uri="http://schemas.openxmlformats.org/officeDocument/2006/bibliography"/>
   </ds:schemaRefs>

</xml_diff>

<commit_message>
Added OCaml to skills
</commit_message>
<xml_diff>
--- a/JustinTran_Resume.docx
+++ b/JustinTran_Resume.docx
@@ -10,16 +10,36 @@
         <w:jc w:val="center"/>
         <w:rPr>
           <w:rFonts w:ascii="Garamond" w:hAnsi="Garamond" w:cs="Times New Roman"/>
+          <w:sz w:val="40"/>
+          <w:szCs w:val="40"/>
         </w:rPr>
       </w:pPr>
       <w:r>
         <w:rPr>
           <w:rFonts w:ascii="Garamond" w:eastAsia="Times New Roman" w:hAnsi="Garamond" w:cs="Times New Roman"/>
           <w:b/>
-          <w:sz w:val="36"/>
-          <w:szCs w:val="36"/>
-        </w:rPr>
-        <w:t>Justin Tran</w:t>
+          <w:sz w:val="40"/>
+          <w:szCs w:val="40"/>
+        </w:rPr>
+        <w:t>Justin</w:t>
+      </w:r>
+      <w:r>
+        <w:rPr>
+          <w:rFonts w:ascii="Garamond" w:eastAsia="Times New Roman" w:hAnsi="Garamond" w:cs="Times New Roman"/>
+          <w:b/>
+          <w:sz w:val="40"/>
+          <w:szCs w:val="40"/>
+        </w:rPr>
+        <w:t xml:space="preserve"> T.</w:t>
+      </w:r>
+      <w:r>
+        <w:rPr>
+          <w:rFonts w:ascii="Garamond" w:eastAsia="Times New Roman" w:hAnsi="Garamond" w:cs="Times New Roman"/>
+          <w:b/>
+          <w:sz w:val="40"/>
+          <w:szCs w:val="40"/>
+        </w:rPr>
+        <w:t xml:space="preserve"> Tran</w:t>
       </w:r>
     </w:p>
     <w:p>
@@ -28,23 +48,31 @@
         <w:jc w:val="center"/>
         <w:rPr>
           <w:rFonts w:ascii="Garamond" w:hAnsi="Garamond" w:cs="Times New Roman"/>
-        </w:rPr>
-      </w:pPr>
-      <w:r>
-        <w:rPr>
-          <w:rFonts w:ascii="Garamond" w:eastAsia="Times New Roman" w:hAnsi="Garamond" w:cs="Times New Roman"/>
+          <w:sz w:val="24"/>
+          <w:szCs w:val="24"/>
+        </w:rPr>
+      </w:pPr>
+      <w:r>
+        <w:rPr>
+          <w:rFonts w:ascii="Garamond" w:eastAsia="Times New Roman" w:hAnsi="Garamond" w:cs="Times New Roman"/>
+          <w:sz w:val="24"/>
+          <w:szCs w:val="24"/>
         </w:rPr>
         <w:t xml:space="preserve">53 Vliet Drive, </w:t>
       </w:r>
       <w:r>
         <w:rPr>
           <w:rFonts w:ascii="Garamond" w:eastAsia="Times New Roman" w:hAnsi="Garamond" w:cs="Times New Roman"/>
+          <w:sz w:val="24"/>
+          <w:szCs w:val="24"/>
         </w:rPr>
         <w:t>Hillsborough, NJ</w:t>
       </w:r>
       <w:r>
         <w:rPr>
           <w:rFonts w:ascii="Garamond" w:eastAsia="Times New Roman" w:hAnsi="Garamond" w:cs="Times New Roman"/>
+          <w:sz w:val="24"/>
+          <w:szCs w:val="24"/>
         </w:rPr>
         <w:t xml:space="preserve"> 08844</w:t>
       </w:r>
@@ -55,6 +83,8 @@
         <w:jc w:val="center"/>
         <w:rPr>
           <w:rFonts w:ascii="Garamond" w:eastAsia="Times New Roman" w:hAnsi="Garamond" w:cs="Times New Roman"/>
+          <w:sz w:val="24"/>
+          <w:szCs w:val="24"/>
         </w:rPr>
       </w:pPr>
       <w:r>
@@ -68,60 +98,48 @@
       <w:r>
         <w:rPr>
           <w:rFonts w:ascii="Garamond" w:eastAsia="Times New Roman" w:hAnsi="Garamond" w:cs="Times New Roman"/>
-        </w:rPr>
-        <w:t xml:space="preserve">  •</w:t>
-      </w:r>
-      <w:r>
-        <w:rPr>
-          <w:rFonts w:ascii="Garamond" w:eastAsia="Times New Roman" w:hAnsi="Garamond" w:cs="Times New Roman"/>
+          <w:sz w:val="24"/>
+          <w:szCs w:val="24"/>
         </w:rPr>
         <w:t xml:space="preserve"> </w:t>
       </w:r>
       <w:r>
         <w:rPr>
           <w:rFonts w:ascii="Garamond" w:eastAsia="Times New Roman" w:hAnsi="Garamond" w:cs="Times New Roman"/>
+          <w:sz w:val="24"/>
+          <w:szCs w:val="24"/>
+        </w:rPr>
+        <w:t>•</w:t>
+      </w:r>
+      <w:r>
+        <w:rPr>
+          <w:rFonts w:ascii="Garamond" w:eastAsia="Times New Roman" w:hAnsi="Garamond" w:cs="Times New Roman"/>
+          <w:sz w:val="24"/>
+          <w:szCs w:val="24"/>
         </w:rPr>
         <w:t xml:space="preserve"> </w:t>
       </w:r>
       <w:r>
         <w:rPr>
           <w:rFonts w:ascii="Garamond" w:eastAsia="Times New Roman" w:hAnsi="Garamond" w:cs="Times New Roman"/>
+          <w:sz w:val="24"/>
+          <w:szCs w:val="24"/>
         </w:rPr>
         <w:t>908.227.6609</w:t>
       </w:r>
       <w:r>
         <w:rPr>
           <w:rFonts w:ascii="Garamond" w:eastAsia="Times New Roman" w:hAnsi="Garamond" w:cs="Times New Roman"/>
-        </w:rPr>
-        <w:t xml:space="preserve"> </w:t>
-      </w:r>
-      <w:r>
-        <w:rPr>
-          <w:rFonts w:ascii="Garamond" w:eastAsia="Times New Roman" w:hAnsi="Garamond" w:cs="Times New Roman"/>
-        </w:rPr>
-        <w:t xml:space="preserve"> </w:t>
-      </w:r>
-      <w:r>
-        <w:rPr>
-          <w:rFonts w:ascii="Garamond" w:eastAsia="Times New Roman" w:hAnsi="Garamond" w:cs="Times New Roman"/>
-        </w:rPr>
-        <w:t>•</w:t>
-      </w:r>
-      <w:r>
-        <w:rPr>
-          <w:rFonts w:ascii="Garamond" w:eastAsia="Times New Roman" w:hAnsi="Garamond" w:cs="Times New Roman"/>
-        </w:rPr>
-        <w:t xml:space="preserve"> </w:t>
-      </w:r>
-      <w:r>
-        <w:rPr>
-          <w:rFonts w:ascii="Garamond" w:eastAsia="Times New Roman" w:hAnsi="Garamond" w:cs="Times New Roman"/>
-        </w:rPr>
-        <w:t xml:space="preserve"> </w:t>
-      </w:r>
-      <w:r>
-        <w:rPr>
-          <w:rFonts w:ascii="Garamond" w:eastAsia="Times New Roman" w:hAnsi="Garamond" w:cs="Times New Roman"/>
+          <w:sz w:val="24"/>
+          <w:szCs w:val="24"/>
+        </w:rPr>
+        <w:t xml:space="preserve"> • </w:t>
+      </w:r>
+      <w:r>
+        <w:rPr>
+          <w:rFonts w:ascii="Garamond" w:eastAsia="Times New Roman" w:hAnsi="Garamond" w:cs="Times New Roman"/>
+          <w:sz w:val="24"/>
+          <w:szCs w:val="24"/>
         </w:rPr>
         <w:t>justinttran.github.io</w:t>
       </w:r>
@@ -131,8 +149,8 @@
         <w:contextualSpacing w:val="0"/>
         <w:rPr>
           <w:rFonts w:ascii="Garamond" w:eastAsia="Times New Roman" w:hAnsi="Garamond" w:cs="Times New Roman"/>
-          <w:sz w:val="20"/>
-          <w:szCs w:val="20"/>
+          <w:sz w:val="24"/>
+          <w:szCs w:val="24"/>
         </w:rPr>
       </w:pPr>
     </w:p>
@@ -167,6 +185,8 @@
         <w:rPr>
           <w:rFonts w:ascii="Garamond" w:eastAsia="Times New Roman" w:hAnsi="Garamond" w:cs="Times New Roman"/>
           <w:color w:val="000000" w:themeColor="text1"/>
+          <w:sz w:val="24"/>
+          <w:szCs w:val="24"/>
         </w:rPr>
       </w:pPr>
       <w:r>
@@ -174,6 +194,8 @@
           <w:rFonts w:ascii="Garamond" w:eastAsia="Times New Roman" w:hAnsi="Garamond" w:cs="Times New Roman"/>
           <w:b/>
           <w:color w:val="000000" w:themeColor="text1"/>
+          <w:sz w:val="24"/>
+          <w:szCs w:val="24"/>
         </w:rPr>
         <w:t xml:space="preserve">Cornell </w:t>
       </w:r>
@@ -182,6 +204,8 @@
           <w:rFonts w:ascii="Garamond" w:eastAsia="Times New Roman" w:hAnsi="Garamond" w:cs="Times New Roman"/>
           <w:b/>
           <w:color w:val="000000" w:themeColor="text1"/>
+          <w:sz w:val="24"/>
+          <w:szCs w:val="24"/>
         </w:rPr>
         <w:t>University</w:t>
       </w:r>
@@ -190,6 +214,8 @@
           <w:rFonts w:ascii="Garamond" w:eastAsia="Times New Roman" w:hAnsi="Garamond" w:cs="Times New Roman"/>
           <w:b/>
           <w:color w:val="000000" w:themeColor="text1"/>
+          <w:sz w:val="24"/>
+          <w:szCs w:val="24"/>
         </w:rPr>
         <w:tab/>
       </w:r>
@@ -197,6 +223,8 @@
         <w:rPr>
           <w:rFonts w:ascii="Garamond" w:eastAsia="Times New Roman" w:hAnsi="Garamond" w:cs="Times New Roman"/>
           <w:color w:val="000000" w:themeColor="text1"/>
+          <w:sz w:val="24"/>
+          <w:szCs w:val="24"/>
         </w:rPr>
         <w:t>Ithaca, NY</w:t>
       </w:r>
@@ -204,6 +232,8 @@
         <w:rPr>
           <w:rFonts w:ascii="Garamond" w:eastAsia="Times New Roman" w:hAnsi="Garamond" w:cs="Times New Roman"/>
           <w:color w:val="000000" w:themeColor="text1"/>
+          <w:sz w:val="24"/>
+          <w:szCs w:val="24"/>
         </w:rPr>
         <w:tab/>
       </w:r>
@@ -211,6 +241,8 @@
         <w:rPr>
           <w:rFonts w:ascii="Garamond" w:eastAsia="Times New Roman" w:hAnsi="Garamond" w:cs="Times New Roman"/>
           <w:color w:val="000000" w:themeColor="text1"/>
+          <w:sz w:val="24"/>
+          <w:szCs w:val="24"/>
         </w:rPr>
         <w:t xml:space="preserve">Graduating </w:t>
       </w:r>
@@ -218,8 +250,10 @@
         <w:rPr>
           <w:rFonts w:ascii="Garamond" w:eastAsia="Times New Roman" w:hAnsi="Garamond" w:cs="Times New Roman"/>
           <w:color w:val="000000" w:themeColor="text1"/>
-        </w:rPr>
-        <w:t>May 2019</w:t>
+          <w:sz w:val="24"/>
+          <w:szCs w:val="24"/>
+        </w:rPr>
+        <w:t>December 2018</w:t>
       </w:r>
     </w:p>
     <w:p>
@@ -231,12 +265,16 @@
         <w:jc w:val="both"/>
         <w:rPr>
           <w:rFonts w:ascii="Garamond" w:eastAsia="Times New Roman" w:hAnsi="Garamond" w:cs="Times New Roman"/>
+          <w:sz w:val="24"/>
+          <w:szCs w:val="24"/>
         </w:rPr>
       </w:pPr>
       <w:r>
         <w:rPr>
           <w:rFonts w:ascii="Garamond" w:eastAsia="Times New Roman" w:hAnsi="Garamond" w:cs="Times New Roman"/>
           <w:color w:val="000000" w:themeColor="text1"/>
+          <w:sz w:val="24"/>
+          <w:szCs w:val="24"/>
         </w:rPr>
         <w:t>GPA: 3.55</w:t>
       </w:r>
@@ -244,15 +282,10 @@
         <w:rPr>
           <w:rFonts w:ascii="Garamond" w:eastAsia="Times New Roman" w:hAnsi="Garamond" w:cs="Times New Roman"/>
           <w:color w:val="000000" w:themeColor="text1"/>
+          <w:sz w:val="24"/>
+          <w:szCs w:val="24"/>
         </w:rPr>
         <w:t>, Bachelor of Arts: Computer Science</w:t>
-      </w:r>
-      <w:r>
-        <w:rPr>
-          <w:rFonts w:ascii="Garamond" w:eastAsia="Times New Roman" w:hAnsi="Garamond" w:cs="Times New Roman"/>
-          <w:color w:val="000000" w:themeColor="text1"/>
-        </w:rPr>
-        <w:tab/>
       </w:r>
     </w:p>
     <w:p>
@@ -298,36 +331,48 @@
         <w:contextualSpacing w:val="0"/>
         <w:rPr>
           <w:rFonts w:ascii="Garamond" w:eastAsia="Times New Roman" w:hAnsi="Garamond" w:cs="Times New Roman"/>
+          <w:sz w:val="24"/>
+          <w:szCs w:val="24"/>
         </w:rPr>
       </w:pPr>
       <w:r>
         <w:rPr>
           <w:rFonts w:ascii="Garamond" w:eastAsia="Times New Roman" w:hAnsi="Garamond" w:cs="Times New Roman"/>
           <w:b/>
+          <w:sz w:val="24"/>
+          <w:szCs w:val="24"/>
         </w:rPr>
         <w:t>Motional.AI</w:t>
       </w:r>
       <w:r>
         <w:rPr>
           <w:rFonts w:ascii="Garamond" w:eastAsia="Times New Roman" w:hAnsi="Garamond" w:cs="Times New Roman"/>
+          <w:sz w:val="24"/>
+          <w:szCs w:val="24"/>
         </w:rPr>
         <w:t>, Software Engineering Intern</w:t>
       </w:r>
       <w:r>
         <w:rPr>
           <w:rFonts w:ascii="Garamond" w:eastAsia="Times New Roman" w:hAnsi="Garamond" w:cs="Times New Roman"/>
+          <w:sz w:val="24"/>
+          <w:szCs w:val="24"/>
         </w:rPr>
         <w:tab/>
       </w:r>
       <w:r>
         <w:rPr>
           <w:rFonts w:ascii="Garamond" w:eastAsia="Times New Roman" w:hAnsi="Garamond" w:cs="Times New Roman"/>
+          <w:sz w:val="24"/>
+          <w:szCs w:val="24"/>
         </w:rPr>
         <w:t>New Brunswick, NJ</w:t>
       </w:r>
       <w:r>
         <w:rPr>
           <w:rFonts w:ascii="Garamond" w:eastAsia="Times New Roman" w:hAnsi="Garamond" w:cs="Times New Roman"/>
+          <w:sz w:val="24"/>
+          <w:szCs w:val="24"/>
         </w:rPr>
         <w:tab/>
         <w:t>June 2017 – August 2017</w:t>
@@ -342,11 +387,15 @@
         </w:numPr>
         <w:rPr>
           <w:rFonts w:ascii="Garamond" w:hAnsi="Garamond" w:cs="Times New Roman"/>
+          <w:sz w:val="24"/>
+          <w:szCs w:val="24"/>
         </w:rPr>
       </w:pPr>
       <w:r>
         <w:rPr>
           <w:rFonts w:ascii="Garamond" w:hAnsi="Garamond" w:cs="Times New Roman"/>
+          <w:sz w:val="24"/>
+          <w:szCs w:val="24"/>
         </w:rPr>
         <w:t>Worked on artificial intelligence approaches for embodied conversational agents</w:t>
       </w:r>
@@ -360,27 +409,25 @@
         </w:numPr>
         <w:rPr>
           <w:rFonts w:ascii="Garamond" w:hAnsi="Garamond" w:cs="Times New Roman"/>
+          <w:sz w:val="24"/>
+          <w:szCs w:val="24"/>
         </w:rPr>
       </w:pPr>
       <w:r>
         <w:rPr>
           <w:rFonts w:ascii="Garamond" w:hAnsi="Garamond" w:cs="Times New Roman"/>
+          <w:sz w:val="24"/>
+          <w:szCs w:val="24"/>
         </w:rPr>
         <w:t xml:space="preserve">Used C# to develop a signal processing and conflict resolution unit to interpret </w:t>
       </w:r>
       <w:r>
         <w:rPr>
           <w:rFonts w:ascii="Garamond" w:hAnsi="Garamond" w:cs="Times New Roman"/>
-        </w:rPr>
-        <w:t>users’</w:t>
-      </w:r>
-      <w:bookmarkStart w:id="0" w:name="_GoBack"/>
-      <w:bookmarkEnd w:id="0"/>
-      <w:r>
-        <w:rPr>
-          <w:rFonts w:ascii="Garamond" w:hAnsi="Garamond" w:cs="Times New Roman"/>
-        </w:rPr>
-        <w:t xml:space="preserve"> emotions and speech</w:t>
+          <w:sz w:val="24"/>
+          <w:szCs w:val="24"/>
+        </w:rPr>
+        <w:t>users’ emotions and speech</w:t>
       </w:r>
     </w:p>
     <w:p>
@@ -392,40 +439,34 @@
         </w:numPr>
         <w:rPr>
           <w:rFonts w:ascii="Garamond" w:hAnsi="Garamond" w:cs="Times New Roman"/>
+          <w:sz w:val="24"/>
+          <w:szCs w:val="24"/>
         </w:rPr>
       </w:pPr>
       <w:r>
         <w:rPr>
           <w:rFonts w:ascii="Garamond" w:hAnsi="Garamond" w:cs="Times New Roman"/>
+          <w:sz w:val="24"/>
+          <w:szCs w:val="24"/>
         </w:rPr>
         <w:t xml:space="preserve">Wrote a </w:t>
       </w:r>
       <w:r>
         <w:rPr>
           <w:rFonts w:ascii="Garamond" w:hAnsi="Garamond" w:cs="Times New Roman"/>
+          <w:sz w:val="24"/>
+          <w:szCs w:val="24"/>
         </w:rPr>
         <w:t xml:space="preserve">classifier using Hidden Markov Models to </w:t>
       </w:r>
       <w:r>
         <w:rPr>
           <w:rFonts w:ascii="Garamond" w:hAnsi="Garamond" w:cs="Times New Roman"/>
+          <w:sz w:val="24"/>
+          <w:szCs w:val="24"/>
         </w:rPr>
         <w:t>identify transitions in a user’s behavior over the course of a conversation</w:t>
       </w:r>
-    </w:p>
-    <w:p>
-      <w:pPr>
-        <w:tabs>
-          <w:tab w:val="left" w:pos="3600"/>
-          <w:tab w:val="left" w:pos="3780"/>
-          <w:tab w:val="right" w:pos="10080"/>
-        </w:tabs>
-        <w:contextualSpacing w:val="0"/>
-        <w:rPr>
-          <w:rFonts w:ascii="Garamond" w:eastAsia="Times New Roman" w:hAnsi="Garamond" w:cs="Times New Roman"/>
-          <w:b/>
-        </w:rPr>
-      </w:pPr>
     </w:p>
     <w:p>
       <w:pPr>
@@ -438,24 +479,32 @@
         <w:rPr>
           <w:rFonts w:ascii="Garamond" w:eastAsia="Times New Roman" w:hAnsi="Garamond" w:cs="Times New Roman"/>
           <w:b/>
+          <w:sz w:val="24"/>
+          <w:szCs w:val="24"/>
         </w:rPr>
       </w:pPr>
       <w:r>
         <w:rPr>
           <w:rFonts w:ascii="Garamond" w:eastAsia="Times New Roman" w:hAnsi="Garamond" w:cs="Times New Roman"/>
           <w:b/>
+          <w:sz w:val="24"/>
+          <w:szCs w:val="24"/>
         </w:rPr>
         <w:t>Cornell PRL Project</w:t>
       </w:r>
       <w:r>
         <w:rPr>
           <w:rFonts w:ascii="Garamond" w:eastAsia="Times New Roman" w:hAnsi="Garamond" w:cs="Times New Roman"/>
+          <w:sz w:val="24"/>
+          <w:szCs w:val="24"/>
         </w:rPr>
         <w:t>, Undergraduate Researcher</w:t>
       </w:r>
       <w:r>
         <w:rPr>
           <w:rFonts w:ascii="Garamond" w:eastAsia="Times New Roman" w:hAnsi="Garamond" w:cs="Times New Roman"/>
+          <w:sz w:val="24"/>
+          <w:szCs w:val="24"/>
         </w:rPr>
         <w:tab/>
         <w:t>Ithaca, NY</w:t>
@@ -463,26 +512,11 @@
       <w:r>
         <w:rPr>
           <w:rFonts w:ascii="Garamond" w:eastAsia="Times New Roman" w:hAnsi="Garamond" w:cs="Times New Roman"/>
+          <w:sz w:val="24"/>
+          <w:szCs w:val="24"/>
         </w:rPr>
         <w:tab/>
-      </w:r>
-      <w:r>
-        <w:rPr>
-          <w:rFonts w:ascii="Garamond" w:eastAsia="Times New Roman" w:hAnsi="Garamond" w:cs="Times New Roman"/>
-        </w:rPr>
-        <w:t>March</w:t>
-      </w:r>
-      <w:r>
-        <w:rPr>
-          <w:rFonts w:ascii="Garamond" w:eastAsia="Times New Roman" w:hAnsi="Garamond" w:cs="Times New Roman"/>
-        </w:rPr>
-        <w:t xml:space="preserve"> 2017 – </w:t>
-      </w:r>
-      <w:r>
-        <w:rPr>
-          <w:rFonts w:ascii="Garamond" w:eastAsia="Times New Roman" w:hAnsi="Garamond" w:cs="Times New Roman"/>
-        </w:rPr>
-        <w:t>May 2017</w:t>
+        <w:t>March 2017 – May 2017</w:t>
       </w:r>
     </w:p>
     <w:p>
@@ -494,26 +528,18 @@
         </w:numPr>
         <w:rPr>
           <w:rFonts w:ascii="Garamond" w:hAnsi="Garamond" w:cs="Times New Roman"/>
+          <w:sz w:val="24"/>
+          <w:szCs w:val="24"/>
         </w:rPr>
       </w:pPr>
       <w:r>
         <w:rPr>
           <w:rFonts w:ascii="Garamond" w:hAnsi="Garamond" w:cs="Times New Roman"/>
+          <w:sz w:val="24"/>
+          <w:szCs w:val="24"/>
         </w:rPr>
         <w:t>Integrated custom functions in GeoGebra with Java to help researchers build and edit mathematical proofs</w:t>
       </w:r>
-    </w:p>
-    <w:p>
-      <w:pPr>
-        <w:tabs>
-          <w:tab w:val="right" w:pos="10080"/>
-        </w:tabs>
-        <w:contextualSpacing w:val="0"/>
-        <w:rPr>
-          <w:rFonts w:ascii="Garamond" w:eastAsia="Times New Roman" w:hAnsi="Garamond" w:cs="Times New Roman"/>
-          <w:b/>
-        </w:rPr>
-      </w:pPr>
     </w:p>
     <w:p>
       <w:pPr>
@@ -526,37 +552,32 @@
         <w:rPr>
           <w:rFonts w:ascii="Garamond" w:eastAsia="Times New Roman" w:hAnsi="Garamond" w:cs="Times New Roman"/>
           <w:b/>
+          <w:sz w:val="24"/>
+          <w:szCs w:val="24"/>
         </w:rPr>
       </w:pPr>
       <w:r>
         <w:rPr>
           <w:rFonts w:ascii="Garamond" w:eastAsia="Times New Roman" w:hAnsi="Garamond" w:cs="Times New Roman"/>
           <w:b/>
-        </w:rPr>
-        <w:t xml:space="preserve">Cornell </w:t>
-      </w:r>
-      <w:r>
-        <w:rPr>
-          <w:rFonts w:ascii="Garamond" w:eastAsia="Times New Roman" w:hAnsi="Garamond" w:cs="Times New Roman"/>
-          <w:b/>
-        </w:rPr>
-        <w:t>Design &amp; Tech Initiative</w:t>
-      </w:r>
-      <w:r>
-        <w:rPr>
-          <w:rFonts w:ascii="Garamond" w:eastAsia="Times New Roman" w:hAnsi="Garamond" w:cs="Times New Roman"/>
-        </w:rPr>
-        <w:t xml:space="preserve">, </w:t>
-      </w:r>
-      <w:r>
-        <w:rPr>
-          <w:rFonts w:ascii="Garamond" w:eastAsia="Times New Roman" w:hAnsi="Garamond" w:cs="Times New Roman"/>
-        </w:rPr>
-        <w:t>Front-End Dev</w:t>
-      </w:r>
-      <w:r>
-        <w:rPr>
-          <w:rFonts w:ascii="Garamond" w:eastAsia="Times New Roman" w:hAnsi="Garamond" w:cs="Times New Roman"/>
+          <w:sz w:val="24"/>
+          <w:szCs w:val="24"/>
+        </w:rPr>
+        <w:t>Cornell Design &amp; Tech Initiative</w:t>
+      </w:r>
+      <w:r>
+        <w:rPr>
+          <w:rFonts w:ascii="Garamond" w:eastAsia="Times New Roman" w:hAnsi="Garamond" w:cs="Times New Roman"/>
+          <w:sz w:val="24"/>
+          <w:szCs w:val="24"/>
+        </w:rPr>
+        <w:t>, Front-End Dev</w:t>
+      </w:r>
+      <w:r>
+        <w:rPr>
+          <w:rFonts w:ascii="Garamond" w:eastAsia="Times New Roman" w:hAnsi="Garamond" w:cs="Times New Roman"/>
+          <w:sz w:val="24"/>
+          <w:szCs w:val="24"/>
         </w:rPr>
         <w:tab/>
         <w:t>Ithaca, NY</w:t>
@@ -564,32 +585,18 @@
       <w:r>
         <w:rPr>
           <w:rFonts w:ascii="Garamond" w:eastAsia="Times New Roman" w:hAnsi="Garamond" w:cs="Times New Roman"/>
+          <w:sz w:val="24"/>
+          <w:szCs w:val="24"/>
         </w:rPr>
         <w:tab/>
       </w:r>
       <w:r>
         <w:rPr>
           <w:rFonts w:ascii="Garamond" w:eastAsia="Times New Roman" w:hAnsi="Garamond" w:cs="Times New Roman"/>
+          <w:sz w:val="24"/>
+          <w:szCs w:val="24"/>
         </w:rPr>
         <w:t>October 2016 – Present</w:t>
-      </w:r>
-    </w:p>
-    <w:p>
-      <w:pPr>
-        <w:pStyle w:val="ListParagraph"/>
-        <w:numPr>
-          <w:ilvl w:val="0"/>
-          <w:numId w:val="14"/>
-        </w:numPr>
-        <w:rPr>
-          <w:rFonts w:ascii="Garamond" w:hAnsi="Garamond" w:cs="Times New Roman"/>
-        </w:rPr>
-      </w:pPr>
-      <w:r>
-        <w:rPr>
-          <w:rFonts w:ascii="Garamond" w:hAnsi="Garamond" w:cs="Times New Roman"/>
-        </w:rPr>
-        <w:t xml:space="preserve">Coordinated with Student Assembly to create websites and applications for improving campus life </w:t>
       </w:r>
     </w:p>
     <w:p>
@@ -606,28 +613,55 @@
           <w:rFonts w:ascii="Garamond" w:eastAsia="Times New Roman" w:hAnsi="Garamond" w:cs="Times New Roman"/>
           <w:b/>
           <w:color w:val="auto"/>
+          <w:sz w:val="24"/>
+          <w:szCs w:val="24"/>
         </w:rPr>
       </w:pPr>
       <w:r>
         <w:rPr>
           <w:rFonts w:ascii="Garamond" w:eastAsia="Times New Roman" w:hAnsi="Garamond" w:cs="Times New Roman"/>
           <w:color w:val="auto"/>
-        </w:rPr>
-        <w:t xml:space="preserve">Built a web application </w:t>
+          <w:sz w:val="24"/>
+          <w:szCs w:val="24"/>
+        </w:rPr>
+        <w:t>Built the front-end of a</w:t>
       </w:r>
       <w:r>
         <w:rPr>
           <w:rFonts w:ascii="Garamond" w:eastAsia="Times New Roman" w:hAnsi="Garamond" w:cs="Times New Roman"/>
           <w:color w:val="auto"/>
-        </w:rPr>
-        <w:t>with HTML, CSS, and JavaScript to help Cornell students</w:t>
-      </w:r>
-      <w:r>
-        <w:rPr>
-          <w:rFonts w:ascii="Garamond" w:eastAsia="Times New Roman" w:hAnsi="Garamond" w:cs="Times New Roman"/>
+          <w:sz w:val="24"/>
+          <w:szCs w:val="24"/>
+        </w:rPr>
+        <w:t xml:space="preserve"> web application with HTML, CSS, and JavaScript to help Cornell students plan their semesters</w:t>
+      </w:r>
+    </w:p>
+    <w:p>
+      <w:pPr>
+        <w:pStyle w:val="ListParagraph"/>
+        <w:numPr>
+          <w:ilvl w:val="0"/>
+          <w:numId w:val="14"/>
+        </w:numPr>
+        <w:tabs>
+          <w:tab w:val="right" w:pos="10080"/>
+        </w:tabs>
+        <w:rPr>
+          <w:rFonts w:ascii="Garamond" w:eastAsia="Times New Roman" w:hAnsi="Garamond" w:cs="Times New Roman"/>
+          <w:b/>
           <w:color w:val="auto"/>
-        </w:rPr>
-        <w:t xml:space="preserve"> plan their semesters</w:t>
+          <w:sz w:val="24"/>
+          <w:szCs w:val="24"/>
+        </w:rPr>
+      </w:pPr>
+      <w:r>
+        <w:rPr>
+          <w:rFonts w:ascii="Garamond" w:eastAsia="Times New Roman" w:hAnsi="Garamond" w:cs="Times New Roman"/>
+          <w:color w:val="auto"/>
+          <w:sz w:val="24"/>
+          <w:szCs w:val="24"/>
+        </w:rPr>
+        <w:t>Worked with a MySQL database to save and load users’ projects onto their personal profile</w:t>
       </w:r>
     </w:p>
     <w:p>
@@ -673,6 +707,8 @@
         <w:rPr>
           <w:rFonts w:ascii="Garamond" w:eastAsia="Times New Roman" w:hAnsi="Garamond" w:cs="Times New Roman"/>
           <w:color w:val="auto"/>
+          <w:sz w:val="24"/>
+          <w:szCs w:val="24"/>
         </w:rPr>
       </w:pPr>
       <w:r>
@@ -680,6 +716,8 @@
           <w:rFonts w:ascii="Garamond" w:eastAsia="Times New Roman" w:hAnsi="Garamond" w:cs="Times New Roman"/>
           <w:b/>
           <w:color w:val="auto"/>
+          <w:sz w:val="24"/>
+          <w:szCs w:val="24"/>
         </w:rPr>
         <w:t>DropBin</w:t>
       </w:r>
@@ -688,6 +726,8 @@
           <w:rFonts w:ascii="Garamond" w:eastAsia="Times New Roman" w:hAnsi="Garamond" w:cs="Times New Roman"/>
           <w:b/>
           <w:color w:val="auto"/>
+          <w:sz w:val="24"/>
+          <w:szCs w:val="24"/>
         </w:rPr>
         <w:tab/>
       </w:r>
@@ -695,6 +735,8 @@
         <w:rPr>
           <w:rFonts w:ascii="Garamond" w:eastAsia="Times New Roman" w:hAnsi="Garamond" w:cs="Times New Roman"/>
           <w:color w:val="auto"/>
+          <w:sz w:val="24"/>
+          <w:szCs w:val="24"/>
         </w:rPr>
         <w:t>March 2017</w:t>
       </w:r>
@@ -708,47 +750,63 @@
         <w:rPr>
           <w:rFonts w:ascii="Garamond" w:hAnsi="Garamond" w:cs="Times New Roman"/>
           <w:b/>
+          <w:sz w:val="24"/>
+          <w:szCs w:val="24"/>
         </w:rPr>
       </w:pPr>
       <w:r>
         <w:rPr>
           <w:rFonts w:ascii="Garamond" w:hAnsi="Garamond" w:cs="Times New Roman"/>
+          <w:sz w:val="24"/>
+          <w:szCs w:val="24"/>
         </w:rPr>
         <w:t>Coded a</w:t>
       </w:r>
       <w:r>
         <w:rPr>
           <w:rFonts w:ascii="Garamond" w:hAnsi="Garamond" w:cs="Times New Roman"/>
+          <w:sz w:val="24"/>
+          <w:szCs w:val="24"/>
         </w:rPr>
         <w:t>n append-only</w:t>
       </w:r>
       <w:r>
         <w:rPr>
           <w:rFonts w:ascii="Garamond" w:hAnsi="Garamond" w:cs="Times New Roman"/>
+          <w:sz w:val="24"/>
+          <w:szCs w:val="24"/>
         </w:rPr>
         <w:t>,</w:t>
       </w:r>
       <w:r>
         <w:rPr>
           <w:rFonts w:ascii="Garamond" w:hAnsi="Garamond" w:cs="Times New Roman"/>
+          <w:sz w:val="24"/>
+          <w:szCs w:val="24"/>
         </w:rPr>
         <w:t xml:space="preserve"> single-server </w:t>
       </w:r>
       <w:r>
         <w:rPr>
           <w:rFonts w:ascii="Garamond" w:hAnsi="Garamond" w:cs="Times New Roman"/>
+          <w:sz w:val="24"/>
+          <w:szCs w:val="24"/>
         </w:rPr>
         <w:t xml:space="preserve">minimalistic </w:t>
       </w:r>
       <w:r>
         <w:rPr>
           <w:rFonts w:ascii="Garamond" w:hAnsi="Garamond" w:cs="Times New Roman"/>
+          <w:sz w:val="24"/>
+          <w:szCs w:val="24"/>
         </w:rPr>
         <w:t>file backup system</w:t>
       </w:r>
       <w:r>
         <w:rPr>
           <w:rFonts w:ascii="Garamond" w:hAnsi="Garamond" w:cs="Times New Roman"/>
+          <w:sz w:val="24"/>
+          <w:szCs w:val="24"/>
         </w:rPr>
         <w:t xml:space="preserve"> in Python</w:t>
       </w:r>
@@ -762,17 +820,23 @@
         <w:rPr>
           <w:rFonts w:ascii="Garamond" w:hAnsi="Garamond" w:cs="Times New Roman"/>
           <w:b/>
+          <w:sz w:val="24"/>
+          <w:szCs w:val="24"/>
         </w:rPr>
       </w:pPr>
       <w:r>
         <w:rPr>
           <w:rFonts w:ascii="Garamond" w:hAnsi="Garamond" w:cs="Times New Roman"/>
+          <w:sz w:val="24"/>
+          <w:szCs w:val="24"/>
         </w:rPr>
         <w:t>Designed a backup se</w:t>
       </w:r>
       <w:r>
         <w:rPr>
           <w:rFonts w:ascii="Garamond" w:hAnsi="Garamond" w:cs="Times New Roman"/>
+          <w:sz w:val="24"/>
+          <w:szCs w:val="24"/>
         </w:rPr>
         <w:t>rver to accept connections from clients and synchronize file contents between machines</w:t>
       </w:r>
@@ -784,41 +848,37 @@
         </w:tabs>
         <w:rPr>
           <w:rFonts w:ascii="Garamond" w:eastAsia="Times New Roman" w:hAnsi="Garamond" w:cs="Times New Roman"/>
+          <w:color w:val="auto"/>
+          <w:sz w:val="24"/>
+          <w:szCs w:val="24"/>
+        </w:rPr>
+      </w:pPr>
+      <w:r>
+        <w:rPr>
+          <w:rFonts w:ascii="Garamond" w:eastAsia="Times New Roman" w:hAnsi="Garamond" w:cs="Times New Roman"/>
           <w:b/>
           <w:color w:val="auto"/>
-        </w:rPr>
-      </w:pPr>
-    </w:p>
-    <w:p>
-      <w:pPr>
-        <w:tabs>
-          <w:tab w:val="right" w:pos="10080"/>
-        </w:tabs>
-        <w:rPr>
-          <w:rFonts w:ascii="Garamond" w:eastAsia="Times New Roman" w:hAnsi="Garamond" w:cs="Times New Roman"/>
-          <w:color w:val="auto"/>
-        </w:rPr>
-      </w:pPr>
+          <w:sz w:val="24"/>
+          <w:szCs w:val="24"/>
+        </w:rPr>
+        <w:t>Unix Shell</w:t>
+      </w:r>
       <w:r>
         <w:rPr>
           <w:rFonts w:ascii="Garamond" w:eastAsia="Times New Roman" w:hAnsi="Garamond" w:cs="Times New Roman"/>
           <w:b/>
           <w:color w:val="auto"/>
-        </w:rPr>
-        <w:t>Unix Shell</w:t>
-      </w:r>
-      <w:r>
-        <w:rPr>
-          <w:rFonts w:ascii="Garamond" w:eastAsia="Times New Roman" w:hAnsi="Garamond" w:cs="Times New Roman"/>
-          <w:b/>
+          <w:sz w:val="24"/>
+          <w:szCs w:val="24"/>
+        </w:rPr>
+        <w:tab/>
+      </w:r>
+      <w:r>
+        <w:rPr>
+          <w:rFonts w:ascii="Garamond" w:eastAsia="Times New Roman" w:hAnsi="Garamond" w:cs="Times New Roman"/>
           <w:color w:val="auto"/>
-        </w:rPr>
-        <w:tab/>
-      </w:r>
-      <w:r>
-        <w:rPr>
-          <w:rFonts w:ascii="Garamond" w:eastAsia="Times New Roman" w:hAnsi="Garamond" w:cs="Times New Roman"/>
-          <w:color w:val="auto"/>
+          <w:sz w:val="24"/>
+          <w:szCs w:val="24"/>
         </w:rPr>
         <w:t>February 2017</w:t>
       </w:r>
@@ -837,12 +897,16 @@
           <w:rFonts w:ascii="Garamond" w:eastAsia="Times New Roman" w:hAnsi="Garamond" w:cs="Times New Roman"/>
           <w:b/>
           <w:color w:val="auto"/>
+          <w:sz w:val="24"/>
+          <w:szCs w:val="24"/>
         </w:rPr>
       </w:pPr>
       <w:r>
         <w:rPr>
           <w:rFonts w:ascii="Garamond" w:eastAsia="Times New Roman" w:hAnsi="Garamond" w:cs="Times New Roman"/>
           <w:color w:val="auto"/>
+          <w:sz w:val="24"/>
+          <w:szCs w:val="24"/>
         </w:rPr>
         <w:t>Created a basic Unix shell</w:t>
       </w:r>
@@ -850,6 +914,8 @@
         <w:rPr>
           <w:rFonts w:ascii="Garamond" w:eastAsia="Times New Roman" w:hAnsi="Garamond" w:cs="Times New Roman"/>
           <w:color w:val="auto"/>
+          <w:sz w:val="24"/>
+          <w:szCs w:val="24"/>
         </w:rPr>
         <w:t xml:space="preserve"> in C</w:t>
       </w:r>
@@ -857,6 +923,8 @@
         <w:rPr>
           <w:rFonts w:ascii="Garamond" w:eastAsia="Times New Roman" w:hAnsi="Garamond" w:cs="Times New Roman"/>
           <w:color w:val="auto"/>
+          <w:sz w:val="24"/>
+          <w:szCs w:val="24"/>
         </w:rPr>
         <w:t>, supporting job control and signaling</w:t>
       </w:r>
@@ -875,12 +943,16 @@
           <w:rFonts w:ascii="Garamond" w:eastAsia="Times New Roman" w:hAnsi="Garamond" w:cs="Times New Roman"/>
           <w:b/>
           <w:color w:val="auto"/>
+          <w:sz w:val="24"/>
+          <w:szCs w:val="24"/>
         </w:rPr>
       </w:pPr>
       <w:r>
         <w:rPr>
           <w:rFonts w:ascii="Garamond" w:eastAsia="Times New Roman" w:hAnsi="Garamond" w:cs="Times New Roman"/>
           <w:color w:val="auto"/>
+          <w:sz w:val="24"/>
+          <w:szCs w:val="24"/>
         </w:rPr>
         <w:t>Parsed user input to interpret and execute</w:t>
       </w:r>
@@ -888,6 +960,8 @@
         <w:rPr>
           <w:rFonts w:ascii="Garamond" w:eastAsia="Times New Roman" w:hAnsi="Garamond" w:cs="Times New Roman"/>
           <w:color w:val="auto"/>
+          <w:sz w:val="24"/>
+          <w:szCs w:val="24"/>
         </w:rPr>
         <w:t xml:space="preserve"> a number of built-in and custom commands</w:t>
       </w:r>
@@ -899,41 +973,37 @@
         </w:tabs>
         <w:rPr>
           <w:rFonts w:ascii="Garamond" w:eastAsia="Times New Roman" w:hAnsi="Garamond" w:cs="Times New Roman"/>
+          <w:color w:val="auto"/>
+          <w:sz w:val="24"/>
+          <w:szCs w:val="24"/>
+        </w:rPr>
+      </w:pPr>
+      <w:r>
+        <w:rPr>
+          <w:rFonts w:ascii="Garamond" w:eastAsia="Times New Roman" w:hAnsi="Garamond" w:cs="Times New Roman"/>
           <w:b/>
           <w:color w:val="auto"/>
-        </w:rPr>
-      </w:pPr>
-    </w:p>
-    <w:p>
-      <w:pPr>
-        <w:tabs>
-          <w:tab w:val="right" w:pos="10080"/>
-        </w:tabs>
-        <w:rPr>
-          <w:rFonts w:ascii="Garamond" w:eastAsia="Times New Roman" w:hAnsi="Garamond" w:cs="Times New Roman"/>
-          <w:color w:val="auto"/>
-        </w:rPr>
-      </w:pPr>
+          <w:sz w:val="24"/>
+          <w:szCs w:val="24"/>
+        </w:rPr>
+        <w:t>Entropy</w:t>
+      </w:r>
       <w:r>
         <w:rPr>
           <w:rFonts w:ascii="Garamond" w:eastAsia="Times New Roman" w:hAnsi="Garamond" w:cs="Times New Roman"/>
           <w:b/>
           <w:color w:val="auto"/>
-        </w:rPr>
-        <w:t>Entropy</w:t>
-      </w:r>
-      <w:r>
-        <w:rPr>
-          <w:rFonts w:ascii="Garamond" w:eastAsia="Times New Roman" w:hAnsi="Garamond" w:cs="Times New Roman"/>
-          <w:b/>
+          <w:sz w:val="24"/>
+          <w:szCs w:val="24"/>
+        </w:rPr>
+        <w:tab/>
+      </w:r>
+      <w:r>
+        <w:rPr>
+          <w:rFonts w:ascii="Garamond" w:eastAsia="Times New Roman" w:hAnsi="Garamond" w:cs="Times New Roman"/>
           <w:color w:val="auto"/>
-        </w:rPr>
-        <w:tab/>
-      </w:r>
-      <w:r>
-        <w:rPr>
-          <w:rFonts w:ascii="Garamond" w:eastAsia="Times New Roman" w:hAnsi="Garamond" w:cs="Times New Roman"/>
-          <w:color w:val="auto"/>
+          <w:sz w:val="24"/>
+          <w:szCs w:val="24"/>
         </w:rPr>
         <w:t>January 2017 – May 2017</w:t>
       </w:r>
@@ -947,11 +1017,15 @@
         <w:rPr>
           <w:rFonts w:ascii="Garamond" w:hAnsi="Garamond" w:cs="Times New Roman"/>
           <w:b/>
+          <w:sz w:val="24"/>
+          <w:szCs w:val="24"/>
         </w:rPr>
       </w:pPr>
       <w:r>
         <w:rPr>
           <w:rFonts w:ascii="Garamond" w:hAnsi="Garamond" w:cs="Times New Roman"/>
+          <w:sz w:val="24"/>
+          <w:szCs w:val="24"/>
         </w:rPr>
         <w:t>Developed a 2D puzzle platformer game in Java, running on the LibGDX engine</w:t>
       </w:r>
@@ -965,17 +1039,23 @@
         <w:rPr>
           <w:rFonts w:ascii="Garamond" w:hAnsi="Garamond" w:cs="Times New Roman"/>
           <w:b/>
+          <w:sz w:val="24"/>
+          <w:szCs w:val="24"/>
         </w:rPr>
       </w:pPr>
       <w:r>
         <w:rPr>
           <w:rFonts w:ascii="Garamond" w:hAnsi="Garamond" w:cs="Times New Roman"/>
+          <w:sz w:val="24"/>
+          <w:szCs w:val="24"/>
         </w:rPr>
         <w:t>Utilized the MVC</w:t>
       </w:r>
       <w:r>
         <w:rPr>
           <w:rFonts w:ascii="Garamond" w:hAnsi="Garamond" w:cs="Times New Roman"/>
+          <w:sz w:val="24"/>
+          <w:szCs w:val="24"/>
         </w:rPr>
         <w:t xml:space="preserve"> pattern to optimize and structure the entire project</w:t>
       </w:r>
@@ -989,19 +1069,17 @@
         <w:rPr>
           <w:rFonts w:ascii="Garamond" w:hAnsi="Garamond" w:cs="Times New Roman"/>
           <w:b/>
+          <w:sz w:val="24"/>
+          <w:szCs w:val="24"/>
         </w:rPr>
       </w:pPr>
       <w:r>
         <w:rPr>
           <w:rFonts w:ascii="Garamond" w:hAnsi="Garamond" w:cs="Times New Roman"/>
-        </w:rPr>
-        <w:t xml:space="preserve">Worked as project lead and as a programmer on a six-person team, focusing on the UI/UX and graphics </w:t>
-      </w:r>
-      <w:r>
-        <w:rPr>
-          <w:rFonts w:ascii="Garamond" w:hAnsi="Garamond" w:cs="Times New Roman"/>
-        </w:rPr>
-        <w:t>aspects of the game</w:t>
+          <w:sz w:val="24"/>
+          <w:szCs w:val="24"/>
+        </w:rPr>
+        <w:t>Worked as project lead and as a programmer on a six-person team</w:t>
       </w:r>
     </w:p>
     <w:p>
@@ -1011,41 +1089,37 @@
         </w:tabs>
         <w:rPr>
           <w:rFonts w:ascii="Garamond" w:eastAsia="Times New Roman" w:hAnsi="Garamond" w:cs="Times New Roman"/>
+          <w:color w:val="auto"/>
+          <w:sz w:val="24"/>
+          <w:szCs w:val="24"/>
+        </w:rPr>
+      </w:pPr>
+      <w:r>
+        <w:rPr>
+          <w:rFonts w:ascii="Garamond" w:eastAsia="Times New Roman" w:hAnsi="Garamond" w:cs="Times New Roman"/>
           <w:b/>
           <w:color w:val="auto"/>
-        </w:rPr>
-      </w:pPr>
-    </w:p>
-    <w:p>
-      <w:pPr>
-        <w:tabs>
-          <w:tab w:val="right" w:pos="10080"/>
-        </w:tabs>
-        <w:rPr>
-          <w:rFonts w:ascii="Garamond" w:eastAsia="Times New Roman" w:hAnsi="Garamond" w:cs="Times New Roman"/>
-          <w:color w:val="auto"/>
-        </w:rPr>
-      </w:pPr>
+          <w:sz w:val="24"/>
+          <w:szCs w:val="24"/>
+        </w:rPr>
+        <w:t xml:space="preserve">Malloc </w:t>
+      </w:r>
       <w:r>
         <w:rPr>
           <w:rFonts w:ascii="Garamond" w:eastAsia="Times New Roman" w:hAnsi="Garamond" w:cs="Times New Roman"/>
           <w:b/>
           <w:color w:val="auto"/>
-        </w:rPr>
-        <w:t xml:space="preserve">Malloc </w:t>
-      </w:r>
-      <w:r>
-        <w:rPr>
-          <w:rFonts w:ascii="Garamond" w:eastAsia="Times New Roman" w:hAnsi="Garamond" w:cs="Times New Roman"/>
-          <w:b/>
+          <w:sz w:val="24"/>
+          <w:szCs w:val="24"/>
+        </w:rPr>
+        <w:tab/>
+      </w:r>
+      <w:r>
+        <w:rPr>
+          <w:rFonts w:ascii="Garamond" w:eastAsia="Times New Roman" w:hAnsi="Garamond" w:cs="Times New Roman"/>
           <w:color w:val="auto"/>
-        </w:rPr>
-        <w:tab/>
-      </w:r>
-      <w:r>
-        <w:rPr>
-          <w:rFonts w:ascii="Garamond" w:eastAsia="Times New Roman" w:hAnsi="Garamond" w:cs="Times New Roman"/>
-          <w:color w:val="auto"/>
+          <w:sz w:val="24"/>
+          <w:szCs w:val="24"/>
         </w:rPr>
         <w:t>December 2016</w:t>
       </w:r>
@@ -1067,15 +1141,10 @@
         <w:rPr>
           <w:rFonts w:ascii="Garamond" w:eastAsia="Times New Roman" w:hAnsi="Garamond" w:cs="Times New Roman"/>
           <w:color w:val="000000" w:themeColor="text1"/>
+          <w:sz w:val="24"/>
+          <w:szCs w:val="24"/>
         </w:rPr>
         <w:t>Composed and optimized a memory allocation library, based on the C standard library</w:t>
-      </w:r>
-      <w:r>
-        <w:rPr>
-          <w:rFonts w:ascii="Garamond" w:eastAsia="Times New Roman" w:hAnsi="Garamond" w:cs="Times New Roman"/>
-          <w:color w:val="000000" w:themeColor="text1"/>
-        </w:rPr>
-        <w:t xml:space="preserve"> of the same name</w:t>
       </w:r>
     </w:p>
     <w:p>
@@ -1095,6 +1164,8 @@
         <w:rPr>
           <w:rFonts w:ascii="Garamond" w:eastAsia="Times New Roman" w:hAnsi="Garamond" w:cs="Times New Roman"/>
           <w:color w:val="000000" w:themeColor="text1"/>
+          <w:sz w:val="24"/>
+          <w:szCs w:val="24"/>
         </w:rPr>
         <w:t>Produced code preventing memory fragmentation and increasing utilization and robustness</w:t>
       </w:r>
@@ -1139,17 +1210,23 @@
         <w:contextualSpacing w:val="0"/>
         <w:rPr>
           <w:rFonts w:ascii="Garamond" w:eastAsia="Times New Roman" w:hAnsi="Garamond" w:cs="Times New Roman"/>
-        </w:rPr>
-      </w:pPr>
-      <w:r>
-        <w:rPr>
-          <w:rFonts w:ascii="Garamond" w:eastAsia="Times New Roman" w:hAnsi="Garamond" w:cs="Times New Roman"/>
-        </w:rPr>
-        <w:t>Data Structures and Functional Programming</w:t>
-      </w:r>
-      <w:r>
-        <w:rPr>
-          <w:rFonts w:ascii="Garamond" w:eastAsia="Times New Roman" w:hAnsi="Garamond" w:cs="Times New Roman"/>
+          <w:sz w:val="24"/>
+          <w:szCs w:val="24"/>
+        </w:rPr>
+      </w:pPr>
+      <w:r>
+        <w:rPr>
+          <w:rFonts w:ascii="Garamond" w:eastAsia="Times New Roman" w:hAnsi="Garamond" w:cs="Times New Roman"/>
+          <w:sz w:val="24"/>
+          <w:szCs w:val="24"/>
+        </w:rPr>
+        <w:t>Analysis of Algorithms</w:t>
+      </w:r>
+      <w:r>
+        <w:rPr>
+          <w:rFonts w:ascii="Garamond" w:eastAsia="Times New Roman" w:hAnsi="Garamond" w:cs="Times New Roman"/>
+          <w:sz w:val="24"/>
+          <w:szCs w:val="24"/>
         </w:rPr>
         <w:tab/>
         <w:t>Natural Language Processing</w:t>
@@ -1163,40 +1240,33 @@
         <w:contextualSpacing w:val="0"/>
         <w:rPr>
           <w:rFonts w:ascii="Garamond" w:eastAsia="Times New Roman" w:hAnsi="Garamond" w:cs="Times New Roman"/>
-        </w:rPr>
-      </w:pPr>
-      <w:r>
-        <w:rPr>
-          <w:rFonts w:ascii="Garamond" w:eastAsia="Times New Roman" w:hAnsi="Garamond" w:cs="Times New Roman"/>
-        </w:rPr>
-        <w:t>Operating Systems</w:t>
-      </w:r>
-      <w:r>
-        <w:rPr>
-          <w:rFonts w:ascii="Garamond" w:eastAsia="Times New Roman" w:hAnsi="Garamond" w:cs="Times New Roman"/>
-          <w:i/>
-        </w:rPr>
-        <w:t xml:space="preserve"> </w:t>
-      </w:r>
-      <w:r>
-        <w:rPr>
-          <w:rFonts w:ascii="Garamond" w:eastAsia="Times New Roman" w:hAnsi="Garamond" w:cs="Times New Roman"/>
-          <w:i/>
+          <w:sz w:val="24"/>
+          <w:szCs w:val="24"/>
+        </w:rPr>
+      </w:pPr>
+      <w:r>
+        <w:rPr>
+          <w:rFonts w:ascii="Garamond" w:eastAsia="Times New Roman" w:hAnsi="Garamond" w:cs="Times New Roman"/>
+          <w:sz w:val="24"/>
+          <w:szCs w:val="24"/>
+        </w:rPr>
+        <w:t>Data Structures and Functional Programming</w:t>
+      </w:r>
+      <w:r>
+        <w:rPr>
+          <w:rFonts w:ascii="Garamond" w:eastAsia="Times New Roman" w:hAnsi="Garamond" w:cs="Times New Roman"/>
+          <w:sz w:val="24"/>
+          <w:szCs w:val="24"/>
         </w:rPr>
         <w:tab/>
       </w:r>
       <w:r>
         <w:rPr>
           <w:rFonts w:ascii="Garamond" w:eastAsia="Times New Roman" w:hAnsi="Garamond" w:cs="Times New Roman"/>
+          <w:sz w:val="24"/>
+          <w:szCs w:val="24"/>
         </w:rPr>
         <w:t>Computer Game Architecture</w:t>
-      </w:r>
-      <w:r>
-        <w:rPr>
-          <w:rFonts w:ascii="Garamond" w:eastAsia="Times New Roman" w:hAnsi="Garamond" w:cs="Times New Roman"/>
-          <w:i/>
-        </w:rPr>
-        <w:t xml:space="preserve"> </w:t>
       </w:r>
     </w:p>
     <w:p>
@@ -1207,32 +1277,43 @@
         <w:contextualSpacing w:val="0"/>
         <w:rPr>
           <w:rFonts w:ascii="Garamond" w:eastAsia="Times New Roman" w:hAnsi="Garamond" w:cs="Times New Roman"/>
-        </w:rPr>
-      </w:pPr>
-      <w:r>
-        <w:rPr>
-          <w:rFonts w:ascii="Garamond" w:eastAsia="Times New Roman" w:hAnsi="Garamond" w:cs="Times New Roman"/>
-        </w:rPr>
-        <w:t>Computer System Organization and Programming</w:t>
+          <w:sz w:val="24"/>
+          <w:szCs w:val="24"/>
+        </w:rPr>
+      </w:pPr>
+      <w:r>
+        <w:rPr>
+          <w:rFonts w:ascii="Garamond" w:eastAsia="Times New Roman" w:hAnsi="Garamond" w:cs="Times New Roman"/>
+          <w:sz w:val="24"/>
+          <w:szCs w:val="24"/>
+        </w:rPr>
+        <w:t>Operating Systems</w:t>
       </w:r>
       <w:r>
         <w:rPr>
           <w:rFonts w:ascii="Garamond" w:eastAsia="Times New Roman" w:hAnsi="Garamond" w:cs="Times New Roman"/>
           <w:i/>
+          <w:sz w:val="24"/>
+          <w:szCs w:val="24"/>
+        </w:rPr>
+        <w:t xml:space="preserve"> </w:t>
+      </w:r>
+      <w:r>
+        <w:rPr>
+          <w:rFonts w:ascii="Garamond" w:eastAsia="Times New Roman" w:hAnsi="Garamond" w:cs="Times New Roman"/>
+          <w:i/>
+          <w:sz w:val="24"/>
+          <w:szCs w:val="24"/>
         </w:rPr>
         <w:tab/>
       </w:r>
       <w:r>
         <w:rPr>
           <w:rFonts w:ascii="Garamond" w:eastAsia="Times New Roman" w:hAnsi="Garamond" w:cs="Times New Roman"/>
-        </w:rPr>
-        <w:t>Di</w:t>
-      </w:r>
-      <w:r>
-        <w:rPr>
-          <w:rFonts w:ascii="Garamond" w:eastAsia="Times New Roman" w:hAnsi="Garamond" w:cs="Times New Roman"/>
-        </w:rPr>
-        <w:t>gital Product Design</w:t>
+          <w:sz w:val="24"/>
+          <w:szCs w:val="24"/>
+        </w:rPr>
+        <w:t xml:space="preserve">Data Structures </w:t>
       </w:r>
     </w:p>
     <w:p>
@@ -1243,26 +1324,34 @@
         <w:contextualSpacing w:val="0"/>
         <w:rPr>
           <w:rFonts w:ascii="Garamond" w:eastAsia="Times New Roman" w:hAnsi="Garamond" w:cs="Times New Roman"/>
-        </w:rPr>
-      </w:pPr>
-      <w:r>
-        <w:rPr>
-          <w:rFonts w:ascii="Garamond" w:eastAsia="Times New Roman" w:hAnsi="Garamond" w:cs="Times New Roman"/>
-        </w:rPr>
-        <w:t>Data Structures</w:t>
-      </w:r>
-      <w:r>
-        <w:rPr>
-          <w:rFonts w:ascii="Garamond" w:eastAsia="Times New Roman" w:hAnsi="Garamond" w:cs="Times New Roman"/>
+          <w:sz w:val="24"/>
+          <w:szCs w:val="24"/>
+        </w:rPr>
+      </w:pPr>
+      <w:r>
+        <w:rPr>
+          <w:rFonts w:ascii="Garamond" w:eastAsia="Times New Roman" w:hAnsi="Garamond" w:cs="Times New Roman"/>
+          <w:sz w:val="24"/>
+          <w:szCs w:val="24"/>
+        </w:rPr>
+        <w:t>Computer System Organization and Programming</w:t>
+      </w:r>
+      <w:r>
+        <w:rPr>
+          <w:rFonts w:ascii="Garamond" w:eastAsia="Times New Roman" w:hAnsi="Garamond" w:cs="Times New Roman"/>
+          <w:i/>
+          <w:sz w:val="24"/>
+          <w:szCs w:val="24"/>
         </w:rPr>
         <w:tab/>
-        <w:t>Introductio</w:t>
-      </w:r>
-      <w:r>
-        <w:rPr>
-          <w:rFonts w:ascii="Garamond" w:eastAsia="Times New Roman" w:hAnsi="Garamond" w:cs="Times New Roman"/>
-        </w:rPr>
-        <w:t>n to Computer Science</w:t>
+      </w:r>
+      <w:r>
+        <w:rPr>
+          <w:rFonts w:ascii="Garamond" w:eastAsia="Times New Roman" w:hAnsi="Garamond" w:cs="Times New Roman"/>
+          <w:sz w:val="24"/>
+          <w:szCs w:val="24"/>
+        </w:rPr>
+        <w:t>Digital Product Design</w:t>
       </w:r>
     </w:p>
     <w:p>
@@ -1273,9 +1362,18 @@
         <w:contextualSpacing w:val="0"/>
         <w:rPr>
           <w:rFonts w:ascii="Garamond" w:eastAsia="Times New Roman" w:hAnsi="Garamond" w:cs="Times New Roman"/>
-          <w:color w:val="000000" w:themeColor="text1"/>
-        </w:rPr>
-      </w:pPr>
+          <w:sz w:val="24"/>
+          <w:szCs w:val="24"/>
+        </w:rPr>
+      </w:pPr>
+      <w:r>
+        <w:rPr>
+          <w:rFonts w:ascii="Garamond" w:eastAsia="Times New Roman" w:hAnsi="Garamond" w:cs="Times New Roman"/>
+          <w:sz w:val="24"/>
+          <w:szCs w:val="24"/>
+        </w:rPr>
+        <w:tab/>
+      </w:r>
     </w:p>
     <w:p>
       <w:pPr>
@@ -1302,6 +1400,8 @@
         <w:rPr>
           <w:rFonts w:ascii="Garamond" w:eastAsia="Times New Roman" w:hAnsi="Garamond" w:cs="Times New Roman"/>
           <w:color w:val="auto"/>
+          <w:sz w:val="24"/>
+          <w:szCs w:val="24"/>
         </w:rPr>
       </w:pPr>
       <w:r>
@@ -1309,6 +1409,8 @@
           <w:rFonts w:ascii="Garamond" w:eastAsia="Times New Roman" w:hAnsi="Garamond" w:cs="Times New Roman"/>
           <w:b/>
           <w:color w:val="auto"/>
+          <w:sz w:val="24"/>
+          <w:szCs w:val="24"/>
         </w:rPr>
         <w:t>Languages</w:t>
       </w:r>
@@ -1317,6 +1419,8 @@
           <w:rFonts w:ascii="Garamond" w:eastAsia="Times New Roman" w:hAnsi="Garamond" w:cs="Times New Roman"/>
           <w:b/>
           <w:color w:val="auto"/>
+          <w:sz w:val="24"/>
+          <w:szCs w:val="24"/>
         </w:rPr>
         <w:t xml:space="preserve"> and Technologies</w:t>
       </w:r>
@@ -1325,6 +1429,8 @@
           <w:rFonts w:ascii="Garamond" w:eastAsia="Times New Roman" w:hAnsi="Garamond" w:cs="Times New Roman"/>
           <w:b/>
           <w:color w:val="auto"/>
+          <w:sz w:val="24"/>
+          <w:szCs w:val="24"/>
         </w:rPr>
         <w:t>:</w:t>
       </w:r>
@@ -1332,27 +1438,46 @@
         <w:rPr>
           <w:rFonts w:ascii="Garamond" w:eastAsia="Times New Roman" w:hAnsi="Garamond" w:cs="Times New Roman"/>
           <w:color w:val="auto"/>
-        </w:rPr>
-        <w:t xml:space="preserve"> Java, Python,</w:t>
+          <w:sz w:val="24"/>
+          <w:szCs w:val="24"/>
+        </w:rPr>
+        <w:t xml:space="preserve"> </w:t>
       </w:r>
       <w:r>
         <w:rPr>
           <w:rFonts w:ascii="Garamond" w:eastAsia="Times New Roman" w:hAnsi="Garamond" w:cs="Times New Roman"/>
           <w:color w:val="auto"/>
-        </w:rPr>
-        <w:t xml:space="preserve"> C#,</w:t>
+          <w:sz w:val="24"/>
+          <w:szCs w:val="24"/>
+        </w:rPr>
+        <w:t xml:space="preserve">C, C#, </w:t>
       </w:r>
       <w:r>
         <w:rPr>
           <w:rFonts w:ascii="Garamond" w:eastAsia="Times New Roman" w:hAnsi="Garamond" w:cs="Times New Roman"/>
           <w:color w:val="auto"/>
-        </w:rPr>
-        <w:t xml:space="preserve"> C</w:t>
+          <w:sz w:val="24"/>
+          <w:szCs w:val="24"/>
+        </w:rPr>
+        <w:t>Java, Python</w:t>
       </w:r>
       <w:r>
         <w:rPr>
           <w:rFonts w:ascii="Garamond" w:eastAsia="Times New Roman" w:hAnsi="Garamond" w:cs="Times New Roman"/>
           <w:color w:val="auto"/>
+          <w:sz w:val="24"/>
+          <w:szCs w:val="24"/>
+        </w:rPr>
+        <w:t>, OCaml</w:t>
+      </w:r>
+      <w:bookmarkStart w:id="0" w:name="_GoBack"/>
+      <w:bookmarkEnd w:id="0"/>
+      <w:r>
+        <w:rPr>
+          <w:rFonts w:ascii="Garamond" w:eastAsia="Times New Roman" w:hAnsi="Garamond" w:cs="Times New Roman"/>
+          <w:color w:val="auto"/>
+          <w:sz w:val="24"/>
+          <w:szCs w:val="24"/>
         </w:rPr>
         <w:t xml:space="preserve">, </w:t>
       </w:r>
@@ -1360,6 +1485,8 @@
         <w:rPr>
           <w:rFonts w:ascii="Garamond" w:eastAsia="Times New Roman" w:hAnsi="Garamond" w:cs="Times New Roman"/>
           <w:color w:val="auto"/>
+          <w:sz w:val="24"/>
+          <w:szCs w:val="24"/>
         </w:rPr>
         <w:t>HTML, CSS, JavaScript, Unix</w:t>
       </w:r>
@@ -1369,6 +1496,8 @@
         <w:rPr>
           <w:rFonts w:ascii="Garamond" w:eastAsia="Times New Roman" w:hAnsi="Garamond" w:cs="Times New Roman"/>
           <w:color w:val="auto"/>
+          <w:sz w:val="24"/>
+          <w:szCs w:val="24"/>
         </w:rPr>
       </w:pPr>
       <w:r>
@@ -1376,6 +1505,8 @@
           <w:rFonts w:ascii="Garamond" w:eastAsia="Times New Roman" w:hAnsi="Garamond" w:cs="Times New Roman"/>
           <w:b/>
           <w:color w:val="auto"/>
+          <w:sz w:val="24"/>
+          <w:szCs w:val="24"/>
         </w:rPr>
         <w:t>Applications</w:t>
       </w:r>
@@ -1384,6 +1515,8 @@
           <w:rFonts w:ascii="Garamond" w:eastAsia="Times New Roman" w:hAnsi="Garamond" w:cs="Times New Roman"/>
           <w:b/>
           <w:color w:val="auto"/>
+          <w:sz w:val="24"/>
+          <w:szCs w:val="24"/>
         </w:rPr>
         <w:t>:</w:t>
       </w:r>
@@ -1391,6 +1524,8 @@
         <w:rPr>
           <w:rFonts w:ascii="Garamond" w:eastAsia="Times New Roman" w:hAnsi="Garamond" w:cs="Times New Roman"/>
           <w:color w:val="auto"/>
+          <w:sz w:val="24"/>
+          <w:szCs w:val="24"/>
         </w:rPr>
         <w:t xml:space="preserve"> </w:t>
       </w:r>
@@ -1398,6 +1533,8 @@
         <w:rPr>
           <w:rFonts w:ascii="Garamond" w:eastAsia="Times New Roman" w:hAnsi="Garamond" w:cs="Times New Roman"/>
           <w:color w:val="auto"/>
+          <w:sz w:val="24"/>
+          <w:szCs w:val="24"/>
         </w:rPr>
         <w:t xml:space="preserve">Unity3D, </w:t>
       </w:r>
@@ -1405,6 +1542,8 @@
         <w:rPr>
           <w:rFonts w:ascii="Garamond" w:eastAsia="Times New Roman" w:hAnsi="Garamond" w:cs="Times New Roman"/>
           <w:color w:val="auto"/>
+          <w:sz w:val="24"/>
+          <w:szCs w:val="24"/>
         </w:rPr>
         <w:t>Adobe Illustrator, Sketch</w:t>
       </w:r>
@@ -4931,7 +5070,7 @@
 </file>
 
 <file path=customXml/itemProps1.xml><?xml version="1.0" encoding="utf-8"?>
-<ds:datastoreItem xmlns:ds="http://schemas.openxmlformats.org/officeDocument/2006/customXml" ds:itemID="{264C3075-D908-F440-97CF-1C2DD2BB7A4E}">
+<ds:datastoreItem xmlns:ds="http://schemas.openxmlformats.org/officeDocument/2006/customXml" ds:itemID="{066647F8-B5A3-3344-897E-50D603789797}">
   <ds:schemaRefs>
     <ds:schemaRef ds:uri="http://schemas.openxmlformats.org/officeDocument/2006/bibliography"/>
   </ds:schemaRefs>

</xml_diff>

<commit_message>
Resume updates and minor index changes
</commit_message>
<xml_diff>
--- a/JustinTran_Resume.docx
+++ b/JustinTran_Resume.docx
@@ -58,23 +58,7 @@
           <w:sz w:val="24"/>
           <w:szCs w:val="24"/>
         </w:rPr>
-        <w:t xml:space="preserve">53 Vliet Drive, </w:t>
-      </w:r>
-      <w:r>
-        <w:rPr>
-          <w:rFonts w:ascii="Garamond" w:eastAsia="Times New Roman" w:hAnsi="Garamond" w:cs="Times New Roman"/>
-          <w:sz w:val="24"/>
-          <w:szCs w:val="24"/>
-        </w:rPr>
-        <w:t>Hillsborough, NJ</w:t>
-      </w:r>
-      <w:r>
-        <w:rPr>
-          <w:rFonts w:ascii="Garamond" w:eastAsia="Times New Roman" w:hAnsi="Garamond" w:cs="Times New Roman"/>
-          <w:sz w:val="24"/>
-          <w:szCs w:val="24"/>
-        </w:rPr>
-        <w:t xml:space="preserve"> 08844</w:t>
+        <w:t>53 Vliet Drive, Hillsborough NJ 08844</w:t>
       </w:r>
     </w:p>
     <w:p>
@@ -127,6 +111,8 @@
         </w:rPr>
         <w:t>908.227.6609</w:t>
       </w:r>
+      <w:bookmarkStart w:id="0" w:name="_GoBack"/>
+      <w:bookmarkEnd w:id="0"/>
       <w:r>
         <w:rPr>
           <w:rFonts w:ascii="Garamond" w:eastAsia="Times New Roman" w:hAnsi="Garamond" w:cs="Times New Roman"/>
@@ -253,7 +239,7 @@
           <w:sz w:val="24"/>
           <w:szCs w:val="24"/>
         </w:rPr>
-        <w:t>December 2018</w:t>
+        <w:t>May 2019</w:t>
       </w:r>
     </w:p>
     <w:p>
@@ -342,7 +328,7 @@
           <w:sz w:val="24"/>
           <w:szCs w:val="24"/>
         </w:rPr>
-        <w:t>Cornell Course Management System</w:t>
+        <w:t>Cornell CMSX</w:t>
       </w:r>
       <w:r>
         <w:rPr>
@@ -359,6 +345,21 @@
           <w:szCs w:val="24"/>
         </w:rPr>
         <w:tab/>
+      </w:r>
+      <w:r>
+        <w:rPr>
+          <w:rFonts w:ascii="Garamond" w:eastAsia="Times New Roman" w:hAnsi="Garamond" w:cs="Times New Roman"/>
+          <w:sz w:val="24"/>
+          <w:szCs w:val="24"/>
+        </w:rPr>
+        <w:tab/>
+      </w:r>
+      <w:r>
+        <w:rPr>
+          <w:rFonts w:ascii="Garamond" w:eastAsia="Times New Roman" w:hAnsi="Garamond" w:cs="Times New Roman"/>
+          <w:sz w:val="24"/>
+          <w:szCs w:val="24"/>
+        </w:rPr>
         <w:t>Ithaca, NY</w:t>
       </w:r>
       <w:r>
@@ -376,7 +377,7 @@
         <w:pStyle w:val="ListParagraph"/>
         <w:numPr>
           <w:ilvl w:val="0"/>
-          <w:numId w:val="20"/>
+          <w:numId w:val="24"/>
         </w:numPr>
         <w:tabs>
           <w:tab w:val="left" w:pos="3600"/>
@@ -396,15 +397,7 @@
           <w:sz w:val="24"/>
           <w:szCs w:val="24"/>
         </w:rPr>
-        <w:t xml:space="preserve">Redesigned the UI/UX of </w:t>
-      </w:r>
-      <w:r>
-        <w:rPr>
-          <w:rFonts w:ascii="Garamond" w:eastAsia="Times New Roman" w:hAnsi="Garamond" w:cs="Times New Roman"/>
-          <w:sz w:val="24"/>
-          <w:szCs w:val="24"/>
-        </w:rPr>
-        <w:t>t</w:t>
+        <w:t>Redesigned the UI and UX of Cornell’s Course Management System, an application used by teachers and students to release and submit assignments across more than 40 courses</w:t>
       </w:r>
     </w:p>
     <w:p>
@@ -412,7 +405,7 @@
         <w:pStyle w:val="ListParagraph"/>
         <w:numPr>
           <w:ilvl w:val="0"/>
-          <w:numId w:val="20"/>
+          <w:numId w:val="24"/>
         </w:numPr>
         <w:tabs>
           <w:tab w:val="left" w:pos="3600"/>
@@ -432,15 +425,23 @@
           <w:sz w:val="24"/>
           <w:szCs w:val="24"/>
         </w:rPr>
-        <w:t>Aided in the refactoring of a legacy system to eliminate thousands</w:t>
-      </w:r>
-      <w:r>
-        <w:rPr>
-          <w:rFonts w:ascii="Garamond" w:eastAsia="Times New Roman" w:hAnsi="Garamond" w:cs="Times New Roman"/>
-          <w:sz w:val="24"/>
-          <w:szCs w:val="24"/>
-        </w:rPr>
-        <w:t xml:space="preserve"> of lines of code and improve </w:t>
+        <w:t xml:space="preserve">Refactored thousands of lines of </w:t>
+      </w:r>
+      <w:r>
+        <w:rPr>
+          <w:rFonts w:ascii="Garamond" w:eastAsia="Times New Roman" w:hAnsi="Garamond" w:cs="Times New Roman"/>
+          <w:sz w:val="24"/>
+          <w:szCs w:val="24"/>
+        </w:rPr>
+        <w:t xml:space="preserve">Java </w:t>
+      </w:r>
+      <w:r>
+        <w:rPr>
+          <w:rFonts w:ascii="Garamond" w:eastAsia="Times New Roman" w:hAnsi="Garamond" w:cs="Times New Roman"/>
+          <w:sz w:val="24"/>
+          <w:szCs w:val="24"/>
+        </w:rPr>
+        <w:t>code in a legacy system to improve the efficiency of the website when creating and displaying new web pages</w:t>
       </w:r>
     </w:p>
     <w:p>
@@ -588,79 +589,6 @@
           <w:szCs w:val="24"/>
         </w:rPr>
         <w:t>identify transitions in a user’s behavior over the course of a conversation</w:t>
-      </w:r>
-    </w:p>
-    <w:p>
-      <w:pPr>
-        <w:tabs>
-          <w:tab w:val="left" w:pos="3600"/>
-          <w:tab w:val="left" w:pos="5130"/>
-          <w:tab w:val="right" w:pos="10080"/>
-        </w:tabs>
-        <w:contextualSpacing w:val="0"/>
-        <w:rPr>
-          <w:rFonts w:ascii="Garamond" w:eastAsia="Times New Roman" w:hAnsi="Garamond" w:cs="Times New Roman"/>
-          <w:b/>
-          <w:sz w:val="24"/>
-          <w:szCs w:val="24"/>
-        </w:rPr>
-      </w:pPr>
-      <w:r>
-        <w:rPr>
-          <w:rFonts w:ascii="Garamond" w:eastAsia="Times New Roman" w:hAnsi="Garamond" w:cs="Times New Roman"/>
-          <w:b/>
-          <w:sz w:val="24"/>
-          <w:szCs w:val="24"/>
-        </w:rPr>
-        <w:t>PRL Project</w:t>
-      </w:r>
-      <w:r>
-        <w:rPr>
-          <w:rFonts w:ascii="Garamond" w:eastAsia="Times New Roman" w:hAnsi="Garamond" w:cs="Times New Roman"/>
-          <w:sz w:val="24"/>
-          <w:szCs w:val="24"/>
-        </w:rPr>
-        <w:t>, Undergraduate Researcher</w:t>
-      </w:r>
-      <w:r>
-        <w:rPr>
-          <w:rFonts w:ascii="Garamond" w:eastAsia="Times New Roman" w:hAnsi="Garamond" w:cs="Times New Roman"/>
-          <w:sz w:val="24"/>
-          <w:szCs w:val="24"/>
-        </w:rPr>
-        <w:tab/>
-        <w:t>Ithaca, NY</w:t>
-      </w:r>
-      <w:r>
-        <w:rPr>
-          <w:rFonts w:ascii="Garamond" w:eastAsia="Times New Roman" w:hAnsi="Garamond" w:cs="Times New Roman"/>
-          <w:sz w:val="24"/>
-          <w:szCs w:val="24"/>
-        </w:rPr>
-        <w:tab/>
-        <w:t>March 2017 – May 2017</w:t>
-      </w:r>
-    </w:p>
-    <w:p>
-      <w:pPr>
-        <w:pStyle w:val="ListParagraph"/>
-        <w:numPr>
-          <w:ilvl w:val="0"/>
-          <w:numId w:val="14"/>
-        </w:numPr>
-        <w:rPr>
-          <w:rFonts w:ascii="Garamond" w:hAnsi="Garamond" w:cs="Times New Roman"/>
-          <w:sz w:val="24"/>
-          <w:szCs w:val="24"/>
-        </w:rPr>
-      </w:pPr>
-      <w:r>
-        <w:rPr>
-          <w:rFonts w:ascii="Garamond" w:hAnsi="Garamond" w:cs="Times New Roman"/>
-          <w:sz w:val="24"/>
-          <w:szCs w:val="24"/>
-        </w:rPr>
-        <w:t>Integrated custom functions in GeoGebra with Java to help researchers build and edit mathematical proofs</w:t>
       </w:r>
     </w:p>
     <w:p>
@@ -754,16 +682,16 @@
           <w:sz w:val="24"/>
           <w:szCs w:val="24"/>
         </w:rPr>
-        <w:t>Built a</w:t>
-      </w:r>
-      <w:r>
-        <w:rPr>
-          <w:rFonts w:ascii="Garamond" w:eastAsia="Times New Roman" w:hAnsi="Garamond" w:cs="Times New Roman"/>
-          <w:color w:val="auto"/>
-          <w:sz w:val="24"/>
-          <w:szCs w:val="24"/>
-        </w:rPr>
-        <w:t xml:space="preserve"> web </w:t>
+        <w:t xml:space="preserve">Built the front-end of a </w:t>
+      </w:r>
+      <w:r>
+        <w:rPr>
+          <w:rFonts w:ascii="Garamond" w:eastAsia="Times New Roman" w:hAnsi="Garamond" w:cs="Times New Roman"/>
+          <w:color w:val="auto"/>
+          <w:sz w:val="24"/>
+          <w:szCs w:val="24"/>
+        </w:rPr>
+        <w:t xml:space="preserve">web </w:t>
       </w:r>
       <w:r>
         <w:rPr>
@@ -774,16 +702,99 @@
         </w:rPr>
         <w:t xml:space="preserve">application </w:t>
       </w:r>
-      <w:bookmarkStart w:id="0" w:name="_GoBack"/>
-      <w:bookmarkEnd w:id="0"/>
-      <w:r>
-        <w:rPr>
-          <w:rFonts w:ascii="Garamond" w:eastAsia="Times New Roman" w:hAnsi="Garamond" w:cs="Times New Roman"/>
-          <w:color w:val="auto"/>
-          <w:sz w:val="24"/>
-          <w:szCs w:val="24"/>
-        </w:rPr>
-        <w:t>to help Cornell students plan their semesters</w:t>
+      <w:r>
+        <w:rPr>
+          <w:rFonts w:ascii="Garamond" w:eastAsia="Times New Roman" w:hAnsi="Garamond" w:cs="Times New Roman"/>
+          <w:color w:val="auto"/>
+          <w:sz w:val="24"/>
+          <w:szCs w:val="24"/>
+        </w:rPr>
+        <w:t>to help Cornell students plan their semester</w:t>
+      </w:r>
+      <w:r>
+        <w:rPr>
+          <w:rFonts w:ascii="Garamond" w:eastAsia="Times New Roman" w:hAnsi="Garamond" w:cs="Times New Roman"/>
+          <w:color w:val="auto"/>
+          <w:sz w:val="24"/>
+          <w:szCs w:val="24"/>
+        </w:rPr>
+        <w:t xml:space="preserve">s </w:t>
+      </w:r>
+    </w:p>
+    <w:p>
+      <w:pPr>
+        <w:pBdr>
+          <w:bottom w:val="single" w:sz="6" w:space="1" w:color="auto"/>
+        </w:pBdr>
+        <w:rPr>
+          <w:rFonts w:ascii="Garamond" w:eastAsia="Times New Roman" w:hAnsi="Garamond" w:cs="Times New Roman"/>
+          <w:color w:val="auto"/>
+          <w:sz w:val="24"/>
+          <w:szCs w:val="24"/>
+        </w:rPr>
+      </w:pPr>
+    </w:p>
+    <w:p>
+      <w:pPr>
+        <w:pBdr>
+          <w:bottom w:val="single" w:sz="6" w:space="1" w:color="auto"/>
+        </w:pBdr>
+        <w:rPr>
+          <w:rFonts w:ascii="Garamond" w:eastAsia="Times New Roman" w:hAnsi="Garamond" w:cs="Times New Roman"/>
+          <w:color w:val="auto"/>
+          <w:sz w:val="24"/>
+          <w:szCs w:val="24"/>
+        </w:rPr>
+      </w:pPr>
+      <w:r>
+        <w:rPr>
+          <w:rFonts w:ascii="Garamond" w:eastAsia="Times New Roman" w:hAnsi="Garamond" w:cs="Times New Roman"/>
+          <w:color w:val="auto"/>
+          <w:sz w:val="24"/>
+          <w:szCs w:val="24"/>
+        </w:rPr>
+        <w:t>PROJECTS</w:t>
+      </w:r>
+    </w:p>
+    <w:p>
+      <w:pPr>
+        <w:tabs>
+          <w:tab w:val="right" w:pos="10080"/>
+        </w:tabs>
+        <w:rPr>
+          <w:rFonts w:ascii="Garamond" w:eastAsia="Times New Roman" w:hAnsi="Garamond" w:cs="Times New Roman"/>
+          <w:color w:val="auto"/>
+          <w:sz w:val="24"/>
+          <w:szCs w:val="24"/>
+        </w:rPr>
+      </w:pPr>
+      <w:r>
+        <w:rPr>
+          <w:rFonts w:ascii="Garamond" w:eastAsia="Times New Roman" w:hAnsi="Garamond" w:cs="Times New Roman"/>
+          <w:b/>
+          <w:color w:val="auto"/>
+          <w:sz w:val="24"/>
+          <w:szCs w:val="24"/>
+        </w:rPr>
+        <w:t xml:space="preserve">Course Sweeper </w:t>
+      </w:r>
+      <w:r>
+        <w:rPr>
+          <w:rFonts w:ascii="Garamond" w:eastAsia="Times New Roman" w:hAnsi="Garamond" w:cs="Times New Roman"/>
+          <w:sz w:val="24"/>
+          <w:szCs w:val="24"/>
+        </w:rPr>
+        <w:t>• CourseSweeper.herokuapp.com</w:t>
+      </w:r>
+      <w:r>
+        <w:rPr>
+          <w:rFonts w:ascii="Garamond" w:eastAsia="Times New Roman" w:hAnsi="Garamond" w:cs="Times New Roman"/>
+          <w:color w:val="auto"/>
+          <w:sz w:val="24"/>
+          <w:szCs w:val="24"/>
+        </w:rPr>
+        <w:tab/>
+        <w:t>December 2017</w:t>
       </w:r>
     </w:p>
     <w:p>
@@ -791,62 +802,242 @@
         <w:pStyle w:val="ListParagraph"/>
         <w:numPr>
           <w:ilvl w:val="0"/>
-          <w:numId w:val="14"/>
+          <w:numId w:val="22"/>
         </w:numPr>
         <w:tabs>
           <w:tab w:val="right" w:pos="10080"/>
         </w:tabs>
         <w:rPr>
           <w:rFonts w:ascii="Garamond" w:eastAsia="Times New Roman" w:hAnsi="Garamond" w:cs="Times New Roman"/>
-          <w:b/>
-          <w:color w:val="auto"/>
-          <w:sz w:val="24"/>
-          <w:szCs w:val="24"/>
-        </w:rPr>
-      </w:pPr>
-      <w:r>
-        <w:rPr>
-          <w:rFonts w:ascii="Garamond" w:eastAsia="Times New Roman" w:hAnsi="Garamond" w:cs="Times New Roman"/>
-          <w:color w:val="auto"/>
-          <w:sz w:val="24"/>
-          <w:szCs w:val="24"/>
-        </w:rPr>
-        <w:t>Worked with a MySQL database to save and load users’ projects onto their personal profile</w:t>
+          <w:color w:val="auto"/>
+          <w:sz w:val="24"/>
+          <w:szCs w:val="24"/>
+        </w:rPr>
+      </w:pPr>
+      <w:r>
+        <w:rPr>
+          <w:rFonts w:ascii="Garamond" w:eastAsia="Times New Roman" w:hAnsi="Garamond" w:cs="Times New Roman"/>
+          <w:color w:val="auto"/>
+          <w:sz w:val="24"/>
+          <w:szCs w:val="24"/>
+        </w:rPr>
+        <w:t>Developed</w:t>
+      </w:r>
+      <w:r>
+        <w:rPr>
+          <w:rFonts w:ascii="Garamond" w:eastAsia="Times New Roman" w:hAnsi="Garamond" w:cs="Times New Roman"/>
+          <w:color w:val="auto"/>
+          <w:sz w:val="24"/>
+          <w:szCs w:val="24"/>
+        </w:rPr>
+        <w:t xml:space="preserve"> </w:t>
+      </w:r>
+      <w:r>
+        <w:rPr>
+          <w:rFonts w:ascii="Garamond" w:eastAsia="Times New Roman" w:hAnsi="Garamond" w:cs="Times New Roman"/>
+          <w:color w:val="auto"/>
+          <w:sz w:val="24"/>
+          <w:szCs w:val="24"/>
+        </w:rPr>
+        <w:t xml:space="preserve">and deployed </w:t>
+      </w:r>
+      <w:r>
+        <w:rPr>
+          <w:rFonts w:ascii="Garamond" w:eastAsia="Times New Roman" w:hAnsi="Garamond" w:cs="Times New Roman"/>
+          <w:color w:val="auto"/>
+          <w:sz w:val="24"/>
+          <w:szCs w:val="24"/>
+        </w:rPr>
+        <w:t>a web application</w:t>
+      </w:r>
+      <w:r>
+        <w:rPr>
+          <w:rFonts w:ascii="Garamond" w:eastAsia="Times New Roman" w:hAnsi="Garamond" w:cs="Times New Roman"/>
+          <w:color w:val="auto"/>
+          <w:sz w:val="24"/>
+          <w:szCs w:val="24"/>
+        </w:rPr>
+        <w:t xml:space="preserve"> </w:t>
+      </w:r>
+      <w:r>
+        <w:rPr>
+          <w:rFonts w:ascii="Garamond" w:eastAsia="Times New Roman" w:hAnsi="Garamond" w:cs="Times New Roman"/>
+          <w:color w:val="auto"/>
+          <w:sz w:val="24"/>
+          <w:szCs w:val="24"/>
+        </w:rPr>
+        <w:t xml:space="preserve">with Flask </w:t>
+      </w:r>
+      <w:r>
+        <w:rPr>
+          <w:rFonts w:ascii="Garamond" w:eastAsia="Times New Roman" w:hAnsi="Garamond" w:cs="Times New Roman"/>
+          <w:color w:val="auto"/>
+          <w:sz w:val="24"/>
+          <w:szCs w:val="24"/>
+        </w:rPr>
+        <w:t>to</w:t>
+      </w:r>
+      <w:r>
+        <w:rPr>
+          <w:rFonts w:ascii="Garamond" w:eastAsia="Times New Roman" w:hAnsi="Garamond" w:cs="Times New Roman"/>
+          <w:color w:val="auto"/>
+          <w:sz w:val="24"/>
+          <w:szCs w:val="24"/>
+        </w:rPr>
+        <w:t xml:space="preserve"> notify </w:t>
+      </w:r>
+      <w:r>
+        <w:rPr>
+          <w:rFonts w:ascii="Garamond" w:eastAsia="Times New Roman" w:hAnsi="Garamond" w:cs="Times New Roman"/>
+          <w:color w:val="auto"/>
+          <w:sz w:val="24"/>
+          <w:szCs w:val="24"/>
+        </w:rPr>
+        <w:t xml:space="preserve">students </w:t>
+      </w:r>
+      <w:r>
+        <w:rPr>
+          <w:rFonts w:ascii="Garamond" w:eastAsia="Times New Roman" w:hAnsi="Garamond" w:cs="Times New Roman"/>
+          <w:color w:val="auto"/>
+          <w:sz w:val="24"/>
+          <w:szCs w:val="24"/>
+        </w:rPr>
+        <w:t>when</w:t>
+      </w:r>
+      <w:r>
+        <w:rPr>
+          <w:rFonts w:ascii="Garamond" w:eastAsia="Times New Roman" w:hAnsi="Garamond" w:cs="Times New Roman"/>
+          <w:color w:val="auto"/>
+          <w:sz w:val="24"/>
+          <w:szCs w:val="24"/>
+        </w:rPr>
+        <w:t xml:space="preserve"> </w:t>
+      </w:r>
+      <w:r>
+        <w:rPr>
+          <w:rFonts w:ascii="Garamond" w:eastAsia="Times New Roman" w:hAnsi="Garamond" w:cs="Times New Roman"/>
+          <w:color w:val="auto"/>
+          <w:sz w:val="24"/>
+          <w:szCs w:val="24"/>
+        </w:rPr>
+        <w:t xml:space="preserve">their </w:t>
+      </w:r>
+      <w:r>
+        <w:rPr>
+          <w:rFonts w:ascii="Garamond" w:eastAsia="Times New Roman" w:hAnsi="Garamond" w:cs="Times New Roman"/>
+          <w:color w:val="auto"/>
+          <w:sz w:val="24"/>
+          <w:szCs w:val="24"/>
+        </w:rPr>
+        <w:t xml:space="preserve">courses </w:t>
+      </w:r>
+      <w:r>
+        <w:rPr>
+          <w:rFonts w:ascii="Garamond" w:eastAsia="Times New Roman" w:hAnsi="Garamond" w:cs="Times New Roman"/>
+          <w:color w:val="auto"/>
+          <w:sz w:val="24"/>
+          <w:szCs w:val="24"/>
+        </w:rPr>
+        <w:t>have open seats</w:t>
       </w:r>
     </w:p>
     <w:p>
       <w:pPr>
-        <w:pBdr>
-          <w:bottom w:val="single" w:sz="6" w:space="1" w:color="auto"/>
-        </w:pBdr>
-        <w:rPr>
-          <w:rFonts w:ascii="Garamond" w:eastAsia="Times New Roman" w:hAnsi="Garamond" w:cs="Times New Roman"/>
-          <w:color w:val="auto"/>
-          <w:sz w:val="24"/>
-          <w:szCs w:val="24"/>
-        </w:rPr>
-      </w:pPr>
-    </w:p>
-    <w:p>
-      <w:pPr>
-        <w:pBdr>
-          <w:bottom w:val="single" w:sz="6" w:space="1" w:color="auto"/>
-        </w:pBdr>
-        <w:rPr>
-          <w:rFonts w:ascii="Garamond" w:eastAsia="Times New Roman" w:hAnsi="Garamond" w:cs="Times New Roman"/>
-          <w:color w:val="auto"/>
-          <w:sz w:val="24"/>
-          <w:szCs w:val="24"/>
-        </w:rPr>
-      </w:pPr>
-      <w:r>
-        <w:rPr>
-          <w:rFonts w:ascii="Garamond" w:eastAsia="Times New Roman" w:hAnsi="Garamond" w:cs="Times New Roman"/>
-          <w:color w:val="auto"/>
-          <w:sz w:val="24"/>
-          <w:szCs w:val="24"/>
-        </w:rPr>
-        <w:t>PROJECTS</w:t>
+        <w:pStyle w:val="ListParagraph"/>
+        <w:numPr>
+          <w:ilvl w:val="0"/>
+          <w:numId w:val="22"/>
+        </w:numPr>
+        <w:tabs>
+          <w:tab w:val="right" w:pos="10080"/>
+        </w:tabs>
+        <w:rPr>
+          <w:rFonts w:ascii="Garamond" w:eastAsia="Times New Roman" w:hAnsi="Garamond" w:cs="Times New Roman"/>
+          <w:color w:val="auto"/>
+          <w:sz w:val="24"/>
+          <w:szCs w:val="24"/>
+        </w:rPr>
+      </w:pPr>
+      <w:r>
+        <w:rPr>
+          <w:rFonts w:ascii="Garamond" w:eastAsia="Times New Roman" w:hAnsi="Garamond" w:cs="Times New Roman"/>
+          <w:color w:val="auto"/>
+          <w:sz w:val="24"/>
+          <w:szCs w:val="24"/>
+        </w:rPr>
+        <w:t xml:space="preserve">Interfaced </w:t>
+      </w:r>
+      <w:r>
+        <w:rPr>
+          <w:rFonts w:ascii="Garamond" w:eastAsia="Times New Roman" w:hAnsi="Garamond" w:cs="Times New Roman"/>
+          <w:color w:val="auto"/>
+          <w:sz w:val="24"/>
+          <w:szCs w:val="24"/>
+        </w:rPr>
+        <w:t>with a</w:t>
+      </w:r>
+      <w:r>
+        <w:rPr>
+          <w:rFonts w:ascii="Garamond" w:eastAsia="Times New Roman" w:hAnsi="Garamond" w:cs="Times New Roman"/>
+          <w:color w:val="auto"/>
+          <w:sz w:val="24"/>
+          <w:szCs w:val="24"/>
+        </w:rPr>
+        <w:t xml:space="preserve"> MySQL database </w:t>
+      </w:r>
+      <w:r>
+        <w:rPr>
+          <w:rFonts w:ascii="Garamond" w:eastAsia="Times New Roman" w:hAnsi="Garamond" w:cs="Times New Roman"/>
+          <w:color w:val="auto"/>
+          <w:sz w:val="24"/>
+          <w:szCs w:val="24"/>
+        </w:rPr>
+        <w:t>t</w:t>
+      </w:r>
+      <w:r>
+        <w:rPr>
+          <w:rFonts w:ascii="Garamond" w:eastAsia="Times New Roman" w:hAnsi="Garamond" w:cs="Times New Roman"/>
+          <w:color w:val="auto"/>
+          <w:sz w:val="24"/>
+          <w:szCs w:val="24"/>
+        </w:rPr>
+        <w:t xml:space="preserve">o save </w:t>
+      </w:r>
+      <w:r>
+        <w:rPr>
+          <w:rFonts w:ascii="Garamond" w:eastAsia="Times New Roman" w:hAnsi="Garamond" w:cs="Times New Roman"/>
+          <w:color w:val="auto"/>
+          <w:sz w:val="24"/>
+          <w:szCs w:val="24"/>
+        </w:rPr>
+        <w:t xml:space="preserve">and verify </w:t>
+      </w:r>
+      <w:r>
+        <w:rPr>
+          <w:rFonts w:ascii="Garamond" w:eastAsia="Times New Roman" w:hAnsi="Garamond" w:cs="Times New Roman"/>
+          <w:color w:val="auto"/>
+          <w:sz w:val="24"/>
+          <w:szCs w:val="24"/>
+        </w:rPr>
+        <w:t xml:space="preserve">course </w:t>
+      </w:r>
+      <w:r>
+        <w:rPr>
+          <w:rFonts w:ascii="Garamond" w:eastAsia="Times New Roman" w:hAnsi="Garamond" w:cs="Times New Roman"/>
+          <w:color w:val="auto"/>
+          <w:sz w:val="24"/>
+          <w:szCs w:val="24"/>
+        </w:rPr>
+        <w:t xml:space="preserve">and user </w:t>
+      </w:r>
+      <w:r>
+        <w:rPr>
+          <w:rFonts w:ascii="Garamond" w:eastAsia="Times New Roman" w:hAnsi="Garamond" w:cs="Times New Roman"/>
+          <w:color w:val="auto"/>
+          <w:sz w:val="24"/>
+          <w:szCs w:val="24"/>
+        </w:rPr>
+        <w:t xml:space="preserve">information </w:t>
       </w:r>
     </w:p>
     <w:p>
@@ -988,7 +1179,7 @@
           <w:sz w:val="24"/>
           <w:szCs w:val="24"/>
         </w:rPr>
-        <w:t>rver to accept connections from clients and synchronize file contents between machines</w:t>
+        <w:t>rver to accept connections from clients and synchronize file contents</w:t>
       </w:r>
     </w:p>
     <w:p>
@@ -1177,7 +1368,31 @@
           <w:sz w:val="24"/>
           <w:szCs w:val="24"/>
         </w:rPr>
-        <w:t>Developed a 2D puzzle platformer game in Java, running on the LibGDX engine</w:t>
+        <w:t>Developed</w:t>
+      </w:r>
+      <w:r>
+        <w:rPr>
+          <w:rFonts w:ascii="Garamond" w:hAnsi="Garamond" w:cs="Times New Roman"/>
+          <w:sz w:val="24"/>
+          <w:szCs w:val="24"/>
+        </w:rPr>
+        <w:t xml:space="preserve"> a 2D </w:t>
+      </w:r>
+      <w:r>
+        <w:rPr>
+          <w:rFonts w:ascii="Garamond" w:hAnsi="Garamond" w:cs="Times New Roman"/>
+          <w:sz w:val="24"/>
+          <w:szCs w:val="24"/>
+        </w:rPr>
+        <w:t xml:space="preserve">puzzle platformer game in Java </w:t>
+      </w:r>
+      <w:r>
+        <w:rPr>
+          <w:rFonts w:ascii="Garamond" w:hAnsi="Garamond" w:cs="Times New Roman"/>
+          <w:sz w:val="24"/>
+          <w:szCs w:val="24"/>
+        </w:rPr>
+        <w:t>running on the LibGDX engine</w:t>
       </w:r>
     </w:p>
     <w:p>
@@ -1208,28 +1423,6 @@
           <w:szCs w:val="24"/>
         </w:rPr>
         <w:t xml:space="preserve"> pattern to optimize and structure the entire project</w:t>
-      </w:r>
-    </w:p>
-    <w:p>
-      <w:pPr>
-        <w:numPr>
-          <w:ilvl w:val="0"/>
-          <w:numId w:val="10"/>
-        </w:numPr>
-        <w:rPr>
-          <w:rFonts w:ascii="Garamond" w:hAnsi="Garamond" w:cs="Times New Roman"/>
-          <w:b/>
-          <w:sz w:val="24"/>
-          <w:szCs w:val="24"/>
-        </w:rPr>
-      </w:pPr>
-      <w:r>
-        <w:rPr>
-          <w:rFonts w:ascii="Garamond" w:hAnsi="Garamond" w:cs="Times New Roman"/>
-          <w:sz w:val="24"/>
-          <w:szCs w:val="24"/>
-        </w:rPr>
-        <w:t>Worked as project lead and as a programmer on a six-person team</w:t>
       </w:r>
     </w:p>
     <w:p>
@@ -1637,64 +1830,6 @@
           <w:szCs w:val="24"/>
         </w:rPr>
         <w:t>HTML, CSS, JavaScript, Unix</w:t>
-      </w:r>
-    </w:p>
-    <w:p>
-      <w:pPr>
-        <w:rPr>
-          <w:rFonts w:ascii="Garamond" w:eastAsia="Times New Roman" w:hAnsi="Garamond" w:cs="Times New Roman"/>
-          <w:color w:val="auto"/>
-          <w:sz w:val="24"/>
-          <w:szCs w:val="24"/>
-        </w:rPr>
-      </w:pPr>
-      <w:r>
-        <w:rPr>
-          <w:rFonts w:ascii="Garamond" w:eastAsia="Times New Roman" w:hAnsi="Garamond" w:cs="Times New Roman"/>
-          <w:b/>
-          <w:color w:val="auto"/>
-          <w:sz w:val="24"/>
-          <w:szCs w:val="24"/>
-        </w:rPr>
-        <w:lastRenderedPageBreak/>
-        <w:t>Applications</w:t>
-      </w:r>
-      <w:r>
-        <w:rPr>
-          <w:rFonts w:ascii="Garamond" w:eastAsia="Times New Roman" w:hAnsi="Garamond" w:cs="Times New Roman"/>
-          <w:b/>
-          <w:color w:val="auto"/>
-          <w:sz w:val="24"/>
-          <w:szCs w:val="24"/>
-        </w:rPr>
-        <w:t>:</w:t>
-      </w:r>
-      <w:r>
-        <w:rPr>
-          <w:rFonts w:ascii="Garamond" w:eastAsia="Times New Roman" w:hAnsi="Garamond" w:cs="Times New Roman"/>
-          <w:color w:val="auto"/>
-          <w:sz w:val="24"/>
-          <w:szCs w:val="24"/>
-        </w:rPr>
-        <w:t xml:space="preserve"> </w:t>
-      </w:r>
-      <w:r>
-        <w:rPr>
-          <w:rFonts w:ascii="Garamond" w:eastAsia="Times New Roman" w:hAnsi="Garamond" w:cs="Times New Roman"/>
-          <w:color w:val="auto"/>
-          <w:sz w:val="24"/>
-          <w:szCs w:val="24"/>
-        </w:rPr>
-        <w:t xml:space="preserve">Unity3D, </w:t>
-      </w:r>
-      <w:r>
-        <w:rPr>
-          <w:rFonts w:ascii="Garamond" w:eastAsia="Times New Roman" w:hAnsi="Garamond" w:cs="Times New Roman"/>
-          <w:color w:val="auto"/>
-          <w:sz w:val="24"/>
-          <w:szCs w:val="24"/>
-        </w:rPr>
-        <w:t>Adobe Illustrator, Sketch</w:t>
       </w:r>
     </w:p>
     <w:sectPr>
@@ -2017,6 +2152,119 @@
     </w:lvl>
   </w:abstractNum>
   <w:abstractNum w:abstractNumId="2">
+    <w:nsid w:val="0D22722C"/>
+    <w:multiLevelType w:val="hybridMultilevel"/>
+    <w:tmpl w:val="BD5E4122"/>
+    <w:lvl w:ilvl="0" w:tplc="04090001">
+      <w:start w:val="1"/>
+      <w:numFmt w:val="bullet"/>
+      <w:lvlText w:val=""/>
+      <w:lvlJc w:val="left"/>
+      <w:pPr>
+        <w:ind w:left="720" w:hanging="360"/>
+      </w:pPr>
+      <w:rPr>
+        <w:rFonts w:ascii="Symbol" w:hAnsi="Symbol" w:hint="default"/>
+      </w:rPr>
+    </w:lvl>
+    <w:lvl w:ilvl="1" w:tplc="04090003" w:tentative="1">
+      <w:start w:val="1"/>
+      <w:numFmt w:val="bullet"/>
+      <w:lvlText w:val="o"/>
+      <w:lvlJc w:val="left"/>
+      <w:pPr>
+        <w:ind w:left="1440" w:hanging="360"/>
+      </w:pPr>
+      <w:rPr>
+        <w:rFonts w:ascii="Courier New" w:hAnsi="Courier New" w:cs="Courier New" w:hint="default"/>
+      </w:rPr>
+    </w:lvl>
+    <w:lvl w:ilvl="2" w:tplc="04090005" w:tentative="1">
+      <w:start w:val="1"/>
+      <w:numFmt w:val="bullet"/>
+      <w:lvlText w:val=""/>
+      <w:lvlJc w:val="left"/>
+      <w:pPr>
+        <w:ind w:left="2160" w:hanging="360"/>
+      </w:pPr>
+      <w:rPr>
+        <w:rFonts w:ascii="Wingdings" w:hAnsi="Wingdings" w:hint="default"/>
+      </w:rPr>
+    </w:lvl>
+    <w:lvl w:ilvl="3" w:tplc="04090001" w:tentative="1">
+      <w:start w:val="1"/>
+      <w:numFmt w:val="bullet"/>
+      <w:lvlText w:val=""/>
+      <w:lvlJc w:val="left"/>
+      <w:pPr>
+        <w:ind w:left="2880" w:hanging="360"/>
+      </w:pPr>
+      <w:rPr>
+        <w:rFonts w:ascii="Symbol" w:hAnsi="Symbol" w:hint="default"/>
+      </w:rPr>
+    </w:lvl>
+    <w:lvl w:ilvl="4" w:tplc="04090003" w:tentative="1">
+      <w:start w:val="1"/>
+      <w:numFmt w:val="bullet"/>
+      <w:lvlText w:val="o"/>
+      <w:lvlJc w:val="left"/>
+      <w:pPr>
+        <w:ind w:left="3600" w:hanging="360"/>
+      </w:pPr>
+      <w:rPr>
+        <w:rFonts w:ascii="Courier New" w:hAnsi="Courier New" w:cs="Courier New" w:hint="default"/>
+      </w:rPr>
+    </w:lvl>
+    <w:lvl w:ilvl="5" w:tplc="04090005" w:tentative="1">
+      <w:start w:val="1"/>
+      <w:numFmt w:val="bullet"/>
+      <w:lvlText w:val=""/>
+      <w:lvlJc w:val="left"/>
+      <w:pPr>
+        <w:ind w:left="4320" w:hanging="360"/>
+      </w:pPr>
+      <w:rPr>
+        <w:rFonts w:ascii="Wingdings" w:hAnsi="Wingdings" w:hint="default"/>
+      </w:rPr>
+    </w:lvl>
+    <w:lvl w:ilvl="6" w:tplc="04090001" w:tentative="1">
+      <w:start w:val="1"/>
+      <w:numFmt w:val="bullet"/>
+      <w:lvlText w:val=""/>
+      <w:lvlJc w:val="left"/>
+      <w:pPr>
+        <w:ind w:left="5040" w:hanging="360"/>
+      </w:pPr>
+      <w:rPr>
+        <w:rFonts w:ascii="Symbol" w:hAnsi="Symbol" w:hint="default"/>
+      </w:rPr>
+    </w:lvl>
+    <w:lvl w:ilvl="7" w:tplc="04090003" w:tentative="1">
+      <w:start w:val="1"/>
+      <w:numFmt w:val="bullet"/>
+      <w:lvlText w:val="o"/>
+      <w:lvlJc w:val="left"/>
+      <w:pPr>
+        <w:ind w:left="5760" w:hanging="360"/>
+      </w:pPr>
+      <w:rPr>
+        <w:rFonts w:ascii="Courier New" w:hAnsi="Courier New" w:cs="Courier New" w:hint="default"/>
+      </w:rPr>
+    </w:lvl>
+    <w:lvl w:ilvl="8" w:tplc="04090005" w:tentative="1">
+      <w:start w:val="1"/>
+      <w:numFmt w:val="bullet"/>
+      <w:lvlText w:val=""/>
+      <w:lvlJc w:val="left"/>
+      <w:pPr>
+        <w:ind w:left="6480" w:hanging="360"/>
+      </w:pPr>
+      <w:rPr>
+        <w:rFonts w:ascii="Wingdings" w:hAnsi="Wingdings" w:hint="default"/>
+      </w:rPr>
+    </w:lvl>
+  </w:abstractNum>
+  <w:abstractNum w:abstractNumId="3">
     <w:nsid w:val="0FC11FEA"/>
     <w:multiLevelType w:val="hybridMultilevel"/>
     <w:tmpl w:val="1808287C"/>
@@ -2129,7 +2377,7 @@
       </w:rPr>
     </w:lvl>
   </w:abstractNum>
-  <w:abstractNum w:abstractNumId="3">
+  <w:abstractNum w:abstractNumId="4">
     <w:nsid w:val="1058388F"/>
     <w:multiLevelType w:val="hybridMultilevel"/>
     <w:tmpl w:val="E77E4948"/>
@@ -2242,7 +2490,7 @@
       </w:rPr>
     </w:lvl>
   </w:abstractNum>
-  <w:abstractNum w:abstractNumId="4">
+  <w:abstractNum w:abstractNumId="5">
     <w:nsid w:val="10B05600"/>
     <w:multiLevelType w:val="hybridMultilevel"/>
     <w:tmpl w:val="0E729792"/>
@@ -2355,7 +2603,7 @@
       </w:rPr>
     </w:lvl>
   </w:abstractNum>
-  <w:abstractNum w:abstractNumId="5">
+  <w:abstractNum w:abstractNumId="6">
     <w:nsid w:val="15EC3524"/>
     <w:multiLevelType w:val="hybridMultilevel"/>
     <w:tmpl w:val="B7805DCA"/>
@@ -2468,7 +2716,7 @@
       </w:rPr>
     </w:lvl>
   </w:abstractNum>
-  <w:abstractNum w:abstractNumId="6">
+  <w:abstractNum w:abstractNumId="7">
     <w:nsid w:val="185C3393"/>
     <w:multiLevelType w:val="hybridMultilevel"/>
     <w:tmpl w:val="831EA1B0"/>
@@ -2581,7 +2829,7 @@
       </w:rPr>
     </w:lvl>
   </w:abstractNum>
-  <w:abstractNum w:abstractNumId="7">
+  <w:abstractNum w:abstractNumId="8">
     <w:nsid w:val="1A491CC6"/>
     <w:multiLevelType w:val="hybridMultilevel"/>
     <w:tmpl w:val="1A2420E8"/>
@@ -2694,7 +2942,7 @@
       </w:rPr>
     </w:lvl>
   </w:abstractNum>
-  <w:abstractNum w:abstractNumId="8">
+  <w:abstractNum w:abstractNumId="9">
     <w:nsid w:val="1ECD552F"/>
     <w:multiLevelType w:val="multilevel"/>
     <w:tmpl w:val="049633B0"/>
@@ -2888,7 +3136,7 @@
       </w:rPr>
     </w:lvl>
   </w:abstractNum>
-  <w:abstractNum w:abstractNumId="9">
+  <w:abstractNum w:abstractNumId="10">
     <w:nsid w:val="1FFF230F"/>
     <w:multiLevelType w:val="multilevel"/>
     <w:tmpl w:val="691A94DC"/>
@@ -3082,7 +3330,7 @@
       </w:rPr>
     </w:lvl>
   </w:abstractNum>
-  <w:abstractNum w:abstractNumId="10">
+  <w:abstractNum w:abstractNumId="11">
     <w:nsid w:val="2A966D7E"/>
     <w:multiLevelType w:val="multilevel"/>
     <w:tmpl w:val="8C20136A"/>
@@ -3276,7 +3524,7 @@
       </w:rPr>
     </w:lvl>
   </w:abstractNum>
-  <w:abstractNum w:abstractNumId="11">
+  <w:abstractNum w:abstractNumId="12">
     <w:nsid w:val="3345195F"/>
     <w:multiLevelType w:val="hybridMultilevel"/>
     <w:tmpl w:val="054EF6C6"/>
@@ -3389,7 +3637,7 @@
       </w:rPr>
     </w:lvl>
   </w:abstractNum>
-  <w:abstractNum w:abstractNumId="12">
+  <w:abstractNum w:abstractNumId="13">
     <w:nsid w:val="36994DC1"/>
     <w:multiLevelType w:val="hybridMultilevel"/>
     <w:tmpl w:val="41B8B664"/>
@@ -3502,7 +3750,7 @@
       </w:rPr>
     </w:lvl>
   </w:abstractNum>
-  <w:abstractNum w:abstractNumId="13">
+  <w:abstractNum w:abstractNumId="14">
     <w:nsid w:val="38000FCD"/>
     <w:multiLevelType w:val="multilevel"/>
     <w:tmpl w:val="AF889E76"/>
@@ -3696,7 +3944,7 @@
       </w:rPr>
     </w:lvl>
   </w:abstractNum>
-  <w:abstractNum w:abstractNumId="14">
+  <w:abstractNum w:abstractNumId="15">
     <w:nsid w:val="45161762"/>
     <w:multiLevelType w:val="hybridMultilevel"/>
     <w:tmpl w:val="8EA6EABA"/>
@@ -3809,7 +4057,7 @@
       </w:rPr>
     </w:lvl>
   </w:abstractNum>
-  <w:abstractNum w:abstractNumId="15">
+  <w:abstractNum w:abstractNumId="16">
     <w:nsid w:val="471236D5"/>
     <w:multiLevelType w:val="hybridMultilevel"/>
     <w:tmpl w:val="A67EB0BA"/>
@@ -3922,7 +4170,7 @@
       </w:rPr>
     </w:lvl>
   </w:abstractNum>
-  <w:abstractNum w:abstractNumId="16">
+  <w:abstractNum w:abstractNumId="17">
     <w:nsid w:val="47AD026B"/>
     <w:multiLevelType w:val="hybridMultilevel"/>
     <w:tmpl w:val="C76E6FAE"/>
@@ -4035,7 +4283,120 @@
       </w:rPr>
     </w:lvl>
   </w:abstractNum>
-  <w:abstractNum w:abstractNumId="17">
+  <w:abstractNum w:abstractNumId="18">
+    <w:nsid w:val="48441BBF"/>
+    <w:multiLevelType w:val="hybridMultilevel"/>
+    <w:tmpl w:val="61B863DA"/>
+    <w:lvl w:ilvl="0" w:tplc="04090001">
+      <w:start w:val="1"/>
+      <w:numFmt w:val="bullet"/>
+      <w:lvlText w:val=""/>
+      <w:lvlJc w:val="left"/>
+      <w:pPr>
+        <w:ind w:left="720" w:hanging="360"/>
+      </w:pPr>
+      <w:rPr>
+        <w:rFonts w:ascii="Symbol" w:hAnsi="Symbol" w:hint="default"/>
+      </w:rPr>
+    </w:lvl>
+    <w:lvl w:ilvl="1" w:tplc="04090003" w:tentative="1">
+      <w:start w:val="1"/>
+      <w:numFmt w:val="bullet"/>
+      <w:lvlText w:val="o"/>
+      <w:lvlJc w:val="left"/>
+      <w:pPr>
+        <w:ind w:left="1440" w:hanging="360"/>
+      </w:pPr>
+      <w:rPr>
+        <w:rFonts w:ascii="Courier New" w:hAnsi="Courier New" w:cs="Courier New" w:hint="default"/>
+      </w:rPr>
+    </w:lvl>
+    <w:lvl w:ilvl="2" w:tplc="04090005" w:tentative="1">
+      <w:start w:val="1"/>
+      <w:numFmt w:val="bullet"/>
+      <w:lvlText w:val=""/>
+      <w:lvlJc w:val="left"/>
+      <w:pPr>
+        <w:ind w:left="2160" w:hanging="360"/>
+      </w:pPr>
+      <w:rPr>
+        <w:rFonts w:ascii="Wingdings" w:hAnsi="Wingdings" w:hint="default"/>
+      </w:rPr>
+    </w:lvl>
+    <w:lvl w:ilvl="3" w:tplc="04090001" w:tentative="1">
+      <w:start w:val="1"/>
+      <w:numFmt w:val="bullet"/>
+      <w:lvlText w:val=""/>
+      <w:lvlJc w:val="left"/>
+      <w:pPr>
+        <w:ind w:left="2880" w:hanging="360"/>
+      </w:pPr>
+      <w:rPr>
+        <w:rFonts w:ascii="Symbol" w:hAnsi="Symbol" w:hint="default"/>
+      </w:rPr>
+    </w:lvl>
+    <w:lvl w:ilvl="4" w:tplc="04090003" w:tentative="1">
+      <w:start w:val="1"/>
+      <w:numFmt w:val="bullet"/>
+      <w:lvlText w:val="o"/>
+      <w:lvlJc w:val="left"/>
+      <w:pPr>
+        <w:ind w:left="3600" w:hanging="360"/>
+      </w:pPr>
+      <w:rPr>
+        <w:rFonts w:ascii="Courier New" w:hAnsi="Courier New" w:cs="Courier New" w:hint="default"/>
+      </w:rPr>
+    </w:lvl>
+    <w:lvl w:ilvl="5" w:tplc="04090005" w:tentative="1">
+      <w:start w:val="1"/>
+      <w:numFmt w:val="bullet"/>
+      <w:lvlText w:val=""/>
+      <w:lvlJc w:val="left"/>
+      <w:pPr>
+        <w:ind w:left="4320" w:hanging="360"/>
+      </w:pPr>
+      <w:rPr>
+        <w:rFonts w:ascii="Wingdings" w:hAnsi="Wingdings" w:hint="default"/>
+      </w:rPr>
+    </w:lvl>
+    <w:lvl w:ilvl="6" w:tplc="04090001" w:tentative="1">
+      <w:start w:val="1"/>
+      <w:numFmt w:val="bullet"/>
+      <w:lvlText w:val=""/>
+      <w:lvlJc w:val="left"/>
+      <w:pPr>
+        <w:ind w:left="5040" w:hanging="360"/>
+      </w:pPr>
+      <w:rPr>
+        <w:rFonts w:ascii="Symbol" w:hAnsi="Symbol" w:hint="default"/>
+      </w:rPr>
+    </w:lvl>
+    <w:lvl w:ilvl="7" w:tplc="04090003" w:tentative="1">
+      <w:start w:val="1"/>
+      <w:numFmt w:val="bullet"/>
+      <w:lvlText w:val="o"/>
+      <w:lvlJc w:val="left"/>
+      <w:pPr>
+        <w:ind w:left="5760" w:hanging="360"/>
+      </w:pPr>
+      <w:rPr>
+        <w:rFonts w:ascii="Courier New" w:hAnsi="Courier New" w:cs="Courier New" w:hint="default"/>
+      </w:rPr>
+    </w:lvl>
+    <w:lvl w:ilvl="8" w:tplc="04090005" w:tentative="1">
+      <w:start w:val="1"/>
+      <w:numFmt w:val="bullet"/>
+      <w:lvlText w:val=""/>
+      <w:lvlJc w:val="left"/>
+      <w:pPr>
+        <w:ind w:left="6480" w:hanging="360"/>
+      </w:pPr>
+      <w:rPr>
+        <w:rFonts w:ascii="Wingdings" w:hAnsi="Wingdings" w:hint="default"/>
+      </w:rPr>
+    </w:lvl>
+  </w:abstractNum>
+  <w:abstractNum w:abstractNumId="19">
     <w:nsid w:val="4F2463B2"/>
     <w:multiLevelType w:val="multilevel"/>
     <w:tmpl w:val="B9EE84F4"/>
@@ -4229,7 +4590,233 @@
       </w:rPr>
     </w:lvl>
   </w:abstractNum>
-  <w:abstractNum w:abstractNumId="18">
+  <w:abstractNum w:abstractNumId="20">
+    <w:nsid w:val="527B0278"/>
+    <w:multiLevelType w:val="hybridMultilevel"/>
+    <w:tmpl w:val="D9B8E3C8"/>
+    <w:lvl w:ilvl="0" w:tplc="04090001">
+      <w:start w:val="1"/>
+      <w:numFmt w:val="bullet"/>
+      <w:lvlText w:val=""/>
+      <w:lvlJc w:val="left"/>
+      <w:pPr>
+        <w:ind w:left="720" w:hanging="360"/>
+      </w:pPr>
+      <w:rPr>
+        <w:rFonts w:ascii="Symbol" w:hAnsi="Symbol" w:hint="default"/>
+      </w:rPr>
+    </w:lvl>
+    <w:lvl w:ilvl="1" w:tplc="04090003" w:tentative="1">
+      <w:start w:val="1"/>
+      <w:numFmt w:val="bullet"/>
+      <w:lvlText w:val="o"/>
+      <w:lvlJc w:val="left"/>
+      <w:pPr>
+        <w:ind w:left="1440" w:hanging="360"/>
+      </w:pPr>
+      <w:rPr>
+        <w:rFonts w:ascii="Courier New" w:hAnsi="Courier New" w:cs="Courier New" w:hint="default"/>
+      </w:rPr>
+    </w:lvl>
+    <w:lvl w:ilvl="2" w:tplc="04090005" w:tentative="1">
+      <w:start w:val="1"/>
+      <w:numFmt w:val="bullet"/>
+      <w:lvlText w:val=""/>
+      <w:lvlJc w:val="left"/>
+      <w:pPr>
+        <w:ind w:left="2160" w:hanging="360"/>
+      </w:pPr>
+      <w:rPr>
+        <w:rFonts w:ascii="Wingdings" w:hAnsi="Wingdings" w:hint="default"/>
+      </w:rPr>
+    </w:lvl>
+    <w:lvl w:ilvl="3" w:tplc="04090001" w:tentative="1">
+      <w:start w:val="1"/>
+      <w:numFmt w:val="bullet"/>
+      <w:lvlText w:val=""/>
+      <w:lvlJc w:val="left"/>
+      <w:pPr>
+        <w:ind w:left="2880" w:hanging="360"/>
+      </w:pPr>
+      <w:rPr>
+        <w:rFonts w:ascii="Symbol" w:hAnsi="Symbol" w:hint="default"/>
+      </w:rPr>
+    </w:lvl>
+    <w:lvl w:ilvl="4" w:tplc="04090003" w:tentative="1">
+      <w:start w:val="1"/>
+      <w:numFmt w:val="bullet"/>
+      <w:lvlText w:val="o"/>
+      <w:lvlJc w:val="left"/>
+      <w:pPr>
+        <w:ind w:left="3600" w:hanging="360"/>
+      </w:pPr>
+      <w:rPr>
+        <w:rFonts w:ascii="Courier New" w:hAnsi="Courier New" w:cs="Courier New" w:hint="default"/>
+      </w:rPr>
+    </w:lvl>
+    <w:lvl w:ilvl="5" w:tplc="04090005" w:tentative="1">
+      <w:start w:val="1"/>
+      <w:numFmt w:val="bullet"/>
+      <w:lvlText w:val=""/>
+      <w:lvlJc w:val="left"/>
+      <w:pPr>
+        <w:ind w:left="4320" w:hanging="360"/>
+      </w:pPr>
+      <w:rPr>
+        <w:rFonts w:ascii="Wingdings" w:hAnsi="Wingdings" w:hint="default"/>
+      </w:rPr>
+    </w:lvl>
+    <w:lvl w:ilvl="6" w:tplc="04090001" w:tentative="1">
+      <w:start w:val="1"/>
+      <w:numFmt w:val="bullet"/>
+      <w:lvlText w:val=""/>
+      <w:lvlJc w:val="left"/>
+      <w:pPr>
+        <w:ind w:left="5040" w:hanging="360"/>
+      </w:pPr>
+      <w:rPr>
+        <w:rFonts w:ascii="Symbol" w:hAnsi="Symbol" w:hint="default"/>
+      </w:rPr>
+    </w:lvl>
+    <w:lvl w:ilvl="7" w:tplc="04090003" w:tentative="1">
+      <w:start w:val="1"/>
+      <w:numFmt w:val="bullet"/>
+      <w:lvlText w:val="o"/>
+      <w:lvlJc w:val="left"/>
+      <w:pPr>
+        <w:ind w:left="5760" w:hanging="360"/>
+      </w:pPr>
+      <w:rPr>
+        <w:rFonts w:ascii="Courier New" w:hAnsi="Courier New" w:cs="Courier New" w:hint="default"/>
+      </w:rPr>
+    </w:lvl>
+    <w:lvl w:ilvl="8" w:tplc="04090005" w:tentative="1">
+      <w:start w:val="1"/>
+      <w:numFmt w:val="bullet"/>
+      <w:lvlText w:val=""/>
+      <w:lvlJc w:val="left"/>
+      <w:pPr>
+        <w:ind w:left="6480" w:hanging="360"/>
+      </w:pPr>
+      <w:rPr>
+        <w:rFonts w:ascii="Wingdings" w:hAnsi="Wingdings" w:hint="default"/>
+      </w:rPr>
+    </w:lvl>
+  </w:abstractNum>
+  <w:abstractNum w:abstractNumId="21">
+    <w:nsid w:val="52DD1E65"/>
+    <w:multiLevelType w:val="hybridMultilevel"/>
+    <w:tmpl w:val="9E8008CE"/>
+    <w:lvl w:ilvl="0" w:tplc="04090001">
+      <w:start w:val="1"/>
+      <w:numFmt w:val="bullet"/>
+      <w:lvlText w:val=""/>
+      <w:lvlJc w:val="left"/>
+      <w:pPr>
+        <w:ind w:left="720" w:hanging="360"/>
+      </w:pPr>
+      <w:rPr>
+        <w:rFonts w:ascii="Symbol" w:hAnsi="Symbol" w:hint="default"/>
+      </w:rPr>
+    </w:lvl>
+    <w:lvl w:ilvl="1" w:tplc="04090003" w:tentative="1">
+      <w:start w:val="1"/>
+      <w:numFmt w:val="bullet"/>
+      <w:lvlText w:val="o"/>
+      <w:lvlJc w:val="left"/>
+      <w:pPr>
+        <w:ind w:left="1440" w:hanging="360"/>
+      </w:pPr>
+      <w:rPr>
+        <w:rFonts w:ascii="Courier New" w:hAnsi="Courier New" w:cs="Courier New" w:hint="default"/>
+      </w:rPr>
+    </w:lvl>
+    <w:lvl w:ilvl="2" w:tplc="04090005" w:tentative="1">
+      <w:start w:val="1"/>
+      <w:numFmt w:val="bullet"/>
+      <w:lvlText w:val=""/>
+      <w:lvlJc w:val="left"/>
+      <w:pPr>
+        <w:ind w:left="2160" w:hanging="360"/>
+      </w:pPr>
+      <w:rPr>
+        <w:rFonts w:ascii="Wingdings" w:hAnsi="Wingdings" w:hint="default"/>
+      </w:rPr>
+    </w:lvl>
+    <w:lvl w:ilvl="3" w:tplc="04090001" w:tentative="1">
+      <w:start w:val="1"/>
+      <w:numFmt w:val="bullet"/>
+      <w:lvlText w:val=""/>
+      <w:lvlJc w:val="left"/>
+      <w:pPr>
+        <w:ind w:left="2880" w:hanging="360"/>
+      </w:pPr>
+      <w:rPr>
+        <w:rFonts w:ascii="Symbol" w:hAnsi="Symbol" w:hint="default"/>
+      </w:rPr>
+    </w:lvl>
+    <w:lvl w:ilvl="4" w:tplc="04090003" w:tentative="1">
+      <w:start w:val="1"/>
+      <w:numFmt w:val="bullet"/>
+      <w:lvlText w:val="o"/>
+      <w:lvlJc w:val="left"/>
+      <w:pPr>
+        <w:ind w:left="3600" w:hanging="360"/>
+      </w:pPr>
+      <w:rPr>
+        <w:rFonts w:ascii="Courier New" w:hAnsi="Courier New" w:cs="Courier New" w:hint="default"/>
+      </w:rPr>
+    </w:lvl>
+    <w:lvl w:ilvl="5" w:tplc="04090005" w:tentative="1">
+      <w:start w:val="1"/>
+      <w:numFmt w:val="bullet"/>
+      <w:lvlText w:val=""/>
+      <w:lvlJc w:val="left"/>
+      <w:pPr>
+        <w:ind w:left="4320" w:hanging="360"/>
+      </w:pPr>
+      <w:rPr>
+        <w:rFonts w:ascii="Wingdings" w:hAnsi="Wingdings" w:hint="default"/>
+      </w:rPr>
+    </w:lvl>
+    <w:lvl w:ilvl="6" w:tplc="04090001" w:tentative="1">
+      <w:start w:val="1"/>
+      <w:numFmt w:val="bullet"/>
+      <w:lvlText w:val=""/>
+      <w:lvlJc w:val="left"/>
+      <w:pPr>
+        <w:ind w:left="5040" w:hanging="360"/>
+      </w:pPr>
+      <w:rPr>
+        <w:rFonts w:ascii="Symbol" w:hAnsi="Symbol" w:hint="default"/>
+      </w:rPr>
+    </w:lvl>
+    <w:lvl w:ilvl="7" w:tplc="04090003" w:tentative="1">
+      <w:start w:val="1"/>
+      <w:numFmt w:val="bullet"/>
+      <w:lvlText w:val="o"/>
+      <w:lvlJc w:val="left"/>
+      <w:pPr>
+        <w:ind w:left="5760" w:hanging="360"/>
+      </w:pPr>
+      <w:rPr>
+        <w:rFonts w:ascii="Courier New" w:hAnsi="Courier New" w:cs="Courier New" w:hint="default"/>
+      </w:rPr>
+    </w:lvl>
+    <w:lvl w:ilvl="8" w:tplc="04090005" w:tentative="1">
+      <w:start w:val="1"/>
+      <w:numFmt w:val="bullet"/>
+      <w:lvlText w:val=""/>
+      <w:lvlJc w:val="left"/>
+      <w:pPr>
+        <w:ind w:left="6480" w:hanging="360"/>
+      </w:pPr>
+      <w:rPr>
+        <w:rFonts w:ascii="Wingdings" w:hAnsi="Wingdings" w:hint="default"/>
+      </w:rPr>
+    </w:lvl>
+  </w:abstractNum>
+  <w:abstractNum w:abstractNumId="22">
     <w:nsid w:val="5FC727D8"/>
     <w:multiLevelType w:val="hybridMultilevel"/>
     <w:tmpl w:val="6F80F570"/>
@@ -4342,7 +4929,7 @@
       </w:rPr>
     </w:lvl>
   </w:abstractNum>
-  <w:abstractNum w:abstractNumId="19">
+  <w:abstractNum w:abstractNumId="23">
     <w:nsid w:val="60B26172"/>
     <w:multiLevelType w:val="hybridMultilevel"/>
     <w:tmpl w:val="3F7E16F2"/>
@@ -4456,64 +5043,76 @@
     </w:lvl>
   </w:abstractNum>
   <w:num w:numId="1">
+    <w:abstractNumId w:val="11"/>
+  </w:num>
+  <w:num w:numId="2">
     <w:abstractNumId w:val="10"/>
   </w:num>
-  <w:num w:numId="2">
+  <w:num w:numId="3">
     <w:abstractNumId w:val="9"/>
   </w:num>
-  <w:num w:numId="3">
-    <w:abstractNumId w:val="8"/>
-  </w:num>
   <w:num w:numId="4">
-    <w:abstractNumId w:val="13"/>
+    <w:abstractNumId w:val="14"/>
   </w:num>
   <w:num w:numId="5">
-    <w:abstractNumId w:val="17"/>
+    <w:abstractNumId w:val="19"/>
   </w:num>
   <w:num w:numId="6">
     <w:abstractNumId w:val="0"/>
   </w:num>
   <w:num w:numId="7">
+    <w:abstractNumId w:val="5"/>
+  </w:num>
+  <w:num w:numId="8">
+    <w:abstractNumId w:val="6"/>
+  </w:num>
+  <w:num w:numId="9">
+    <w:abstractNumId w:val="12"/>
+  </w:num>
+  <w:num w:numId="10">
+    <w:abstractNumId w:val="13"/>
+  </w:num>
+  <w:num w:numId="11">
+    <w:abstractNumId w:val="16"/>
+  </w:num>
+  <w:num w:numId="12">
+    <w:abstractNumId w:val="23"/>
+  </w:num>
+  <w:num w:numId="13">
+    <w:abstractNumId w:val="3"/>
+  </w:num>
+  <w:num w:numId="14">
+    <w:abstractNumId w:val="8"/>
+  </w:num>
+  <w:num w:numId="15">
+    <w:abstractNumId w:val="7"/>
+  </w:num>
+  <w:num w:numId="16">
+    <w:abstractNumId w:val="15"/>
+  </w:num>
+  <w:num w:numId="17">
     <w:abstractNumId w:val="4"/>
   </w:num>
-  <w:num w:numId="8">
-    <w:abstractNumId w:val="5"/>
-  </w:num>
-  <w:num w:numId="9">
-    <w:abstractNumId w:val="11"/>
-  </w:num>
-  <w:num w:numId="10">
-    <w:abstractNumId w:val="12"/>
-  </w:num>
-  <w:num w:numId="11">
-    <w:abstractNumId w:val="15"/>
-  </w:num>
-  <w:num w:numId="12">
-    <w:abstractNumId w:val="19"/>
-  </w:num>
-  <w:num w:numId="13">
-    <w:abstractNumId w:val="2"/>
-  </w:num>
-  <w:num w:numId="14">
-    <w:abstractNumId w:val="7"/>
-  </w:num>
-  <w:num w:numId="15">
-    <w:abstractNumId w:val="6"/>
-  </w:num>
-  <w:num w:numId="16">
-    <w:abstractNumId w:val="14"/>
-  </w:num>
-  <w:num w:numId="17">
-    <w:abstractNumId w:val="3"/>
-  </w:num>
   <w:num w:numId="18">
-    <w:abstractNumId w:val="18"/>
+    <w:abstractNumId w:val="22"/>
   </w:num>
   <w:num w:numId="19">
     <w:abstractNumId w:val="1"/>
   </w:num>
   <w:num w:numId="20">
-    <w:abstractNumId w:val="16"/>
+    <w:abstractNumId w:val="17"/>
+  </w:num>
+  <w:num w:numId="21">
+    <w:abstractNumId w:val="2"/>
+  </w:num>
+  <w:num w:numId="22">
+    <w:abstractNumId w:val="21"/>
+  </w:num>
+  <w:num w:numId="23">
+    <w:abstractNumId w:val="20"/>
+  </w:num>
+  <w:num w:numId="24">
+    <w:abstractNumId w:val="18"/>
   </w:num>
 </w:numbering>
 </file>
@@ -5335,7 +5934,7 @@
 </file>
 
 <file path=customXml/itemProps1.xml><?xml version="1.0" encoding="utf-8"?>
-<ds:datastoreItem xmlns:ds="http://schemas.openxmlformats.org/officeDocument/2006/customXml" ds:itemID="{0EB3F3B8-6507-BF4F-ADD4-7958E0E78E39}">
+<ds:datastoreItem xmlns:ds="http://schemas.openxmlformats.org/officeDocument/2006/customXml" ds:itemID="{BD9EC575-4E7B-B64C-8472-751133C74055}">
   <ds:schemaRefs>
     <ds:schemaRef ds:uri="http://schemas.openxmlformats.org/officeDocument/2006/bibliography"/>
   </ds:schemaRefs>

</xml_diff>

<commit_message>
Resume and incoming internship update
</commit_message>
<xml_diff>
--- a/JustinTran_Resume.docx
+++ b/JustinTran_Resume.docx
@@ -111,8 +111,6 @@
         </w:rPr>
         <w:t>908.227.6609</w:t>
       </w:r>
-      <w:bookmarkStart w:id="0" w:name="_GoBack"/>
-      <w:bookmarkEnd w:id="0"/>
       <w:r>
         <w:rPr>
           <w:rFonts w:ascii="Garamond" w:eastAsia="Times New Roman" w:hAnsi="Garamond" w:cs="Times New Roman"/>
@@ -796,6 +794,15 @@
         <w:tab/>
         <w:t>December 2017</w:t>
       </w:r>
+      <w:r>
+        <w:rPr>
+          <w:rFonts w:ascii="Garamond" w:eastAsia="Times New Roman" w:hAnsi="Garamond" w:cs="Times New Roman"/>
+          <w:color w:val="auto"/>
+          <w:sz w:val="24"/>
+          <w:szCs w:val="24"/>
+        </w:rPr>
+        <w:t xml:space="preserve"> – January 2018</w:t>
+      </w:r>
     </w:p>
     <w:p>
       <w:pPr>
@@ -1563,7 +1570,15 @@
           <w:sz w:val="24"/>
           <w:szCs w:val="24"/>
         </w:rPr>
-        <w:t>Analysis of Algorithms</w:t>
+        <w:t>Artificial Intelligence and</w:t>
+      </w:r>
+      <w:r>
+        <w:rPr>
+          <w:rFonts w:ascii="Garamond" w:eastAsia="Times New Roman" w:hAnsi="Garamond" w:cs="Times New Roman"/>
+          <w:sz w:val="24"/>
+          <w:szCs w:val="24"/>
+        </w:rPr>
+        <w:t xml:space="preserve"> Practicum</w:t>
       </w:r>
       <w:r>
         <w:rPr>
@@ -1572,6 +1587,13 @@
           <w:szCs w:val="24"/>
         </w:rPr>
         <w:tab/>
+      </w:r>
+      <w:r>
+        <w:rPr>
+          <w:rFonts w:ascii="Garamond" w:eastAsia="Times New Roman" w:hAnsi="Garamond" w:cs="Times New Roman"/>
+          <w:sz w:val="24"/>
+          <w:szCs w:val="24"/>
+        </w:rPr>
         <w:t>Natural Language Processing</w:t>
       </w:r>
     </w:p>
@@ -1593,7 +1615,7 @@
           <w:sz w:val="24"/>
           <w:szCs w:val="24"/>
         </w:rPr>
-        <w:t>Data Structures and Functional Programming</w:t>
+        <w:t>Analysis of Algorithms</w:t>
       </w:r>
       <w:r>
         <w:rPr>
@@ -1630,33 +1652,23 @@
           <w:sz w:val="24"/>
           <w:szCs w:val="24"/>
         </w:rPr>
+        <w:t>Data Structures and Functional Programming</w:t>
+      </w:r>
+      <w:r>
+        <w:rPr>
+          <w:rFonts w:ascii="Garamond" w:eastAsia="Times New Roman" w:hAnsi="Garamond" w:cs="Times New Roman"/>
+          <w:sz w:val="24"/>
+          <w:szCs w:val="24"/>
+        </w:rPr>
+        <w:tab/>
+      </w:r>
+      <w:r>
+        <w:rPr>
+          <w:rFonts w:ascii="Garamond" w:eastAsia="Times New Roman" w:hAnsi="Garamond" w:cs="Times New Roman"/>
+          <w:sz w:val="24"/>
+          <w:szCs w:val="24"/>
+        </w:rPr>
         <w:t>Operating Systems</w:t>
-      </w:r>
-      <w:r>
-        <w:rPr>
-          <w:rFonts w:ascii="Garamond" w:eastAsia="Times New Roman" w:hAnsi="Garamond" w:cs="Times New Roman"/>
-          <w:i/>
-          <w:sz w:val="24"/>
-          <w:szCs w:val="24"/>
-        </w:rPr>
-        <w:t xml:space="preserve"> </w:t>
-      </w:r>
-      <w:r>
-        <w:rPr>
-          <w:rFonts w:ascii="Garamond" w:eastAsia="Times New Roman" w:hAnsi="Garamond" w:cs="Times New Roman"/>
-          <w:i/>
-          <w:sz w:val="24"/>
-          <w:szCs w:val="24"/>
-        </w:rPr>
-        <w:tab/>
-      </w:r>
-      <w:r>
-        <w:rPr>
-          <w:rFonts w:ascii="Garamond" w:eastAsia="Times New Roman" w:hAnsi="Garamond" w:cs="Times New Roman"/>
-          <w:sz w:val="24"/>
-          <w:szCs w:val="24"/>
-        </w:rPr>
-        <w:t xml:space="preserve">Data Structures </w:t>
       </w:r>
     </w:p>
     <w:p>
@@ -1694,7 +1706,15 @@
           <w:sz w:val="24"/>
           <w:szCs w:val="24"/>
         </w:rPr>
-        <w:t>Digital Product Design</w:t>
+        <w:t>Data Structures</w:t>
+      </w:r>
+      <w:r>
+        <w:rPr>
+          <w:rFonts w:ascii="Garamond" w:eastAsia="Times New Roman" w:hAnsi="Garamond" w:cs="Times New Roman"/>
+          <w:sz w:val="24"/>
+          <w:szCs w:val="24"/>
+        </w:rPr>
+        <w:t xml:space="preserve"> </w:t>
       </w:r>
     </w:p>
     <w:p>
@@ -1829,7 +1849,36 @@
           <w:sz w:val="24"/>
           <w:szCs w:val="24"/>
         </w:rPr>
-        <w:t>HTML, CSS, JavaScript, Unix</w:t>
+        <w:t>HTML, CSS, JavaScript</w:t>
+      </w:r>
+      <w:r>
+        <w:rPr>
+          <w:rFonts w:ascii="Garamond" w:eastAsia="Times New Roman" w:hAnsi="Garamond" w:cs="Times New Roman"/>
+          <w:color w:val="auto"/>
+          <w:sz w:val="24"/>
+          <w:szCs w:val="24"/>
+        </w:rPr>
+        <w:t>, PHP</w:t>
+      </w:r>
+      <w:r>
+        <w:rPr>
+          <w:rFonts w:ascii="Garamond" w:eastAsia="Times New Roman" w:hAnsi="Garamond" w:cs="Times New Roman"/>
+          <w:color w:val="auto"/>
+          <w:sz w:val="24"/>
+          <w:szCs w:val="24"/>
+        </w:rPr>
+        <w:t>, SQL</w:t>
+      </w:r>
+      <w:bookmarkStart w:id="0" w:name="_GoBack"/>
+      <w:bookmarkEnd w:id="0"/>
+      <w:r>
+        <w:rPr>
+          <w:rFonts w:ascii="Garamond" w:eastAsia="Times New Roman" w:hAnsi="Garamond" w:cs="Times New Roman"/>
+          <w:color w:val="auto"/>
+          <w:sz w:val="24"/>
+          <w:szCs w:val="24"/>
+        </w:rPr>
+        <w:t>, Unix</w:t>
       </w:r>
     </w:p>
     <w:sectPr>
@@ -5934,7 +5983,7 @@
 </file>
 
 <file path=customXml/itemProps1.xml><?xml version="1.0" encoding="utf-8"?>
-<ds:datastoreItem xmlns:ds="http://schemas.openxmlformats.org/officeDocument/2006/customXml" ds:itemID="{BD9EC575-4E7B-B64C-8472-751133C74055}">
+<ds:datastoreItem xmlns:ds="http://schemas.openxmlformats.org/officeDocument/2006/customXml" ds:itemID="{22B5E07D-E70E-434A-8DD1-158C4F0ED6F4}">
   <ds:schemaRefs>
     <ds:schemaRef ds:uri="http://schemas.openxmlformats.org/officeDocument/2006/bibliography"/>
   </ds:schemaRefs>

</xml_diff>

<commit_message>
updated resume with LII project
</commit_message>
<xml_diff>
--- a/JustinTran_Resume.docx
+++ b/JustinTran_Resume.docx
@@ -1,6 +1,6 @@
 
 <file path=word/document.xml><?xml version="1.0" encoding="utf-8"?>
-<w:document xmlns:wpc="http://schemas.microsoft.com/office/word/2010/wordprocessingCanvas" xmlns:mo="http://schemas.microsoft.com/office/mac/office/2008/main" xmlns:mc="http://schemas.openxmlformats.org/markup-compatibility/2006" xmlns:mv="urn:schemas-microsoft-com:mac:vml" xmlns:o="urn:schemas-microsoft-com:office:office" xmlns:r="http://schemas.openxmlformats.org/officeDocument/2006/relationships" xmlns:m="http://schemas.openxmlformats.org/officeDocument/2006/math" xmlns:v="urn:schemas-microsoft-com:vml" xmlns:wp14="http://schemas.microsoft.com/office/word/2010/wordprocessingDrawing" xmlns:wp="http://schemas.openxmlformats.org/drawingml/2006/wordprocessingDrawing" xmlns:w10="urn:schemas-microsoft-com:office:word" xmlns:w="http://schemas.openxmlformats.org/wordprocessingml/2006/main" xmlns:w14="http://schemas.microsoft.com/office/word/2010/wordml" xmlns:w15="http://schemas.microsoft.com/office/word/2012/wordml" xmlns:wpg="http://schemas.microsoft.com/office/word/2010/wordprocessingGroup" xmlns:wpi="http://schemas.microsoft.com/office/word/2010/wordprocessingInk" xmlns:wne="http://schemas.microsoft.com/office/word/2006/wordml" xmlns:wps="http://schemas.microsoft.com/office/word/2010/wordprocessingShape" mc:Ignorable="w14 w15 wp14">
+<w:document xmlns:wpc="http://schemas.microsoft.com/office/word/2010/wordprocessingCanvas" xmlns:cx="http://schemas.microsoft.com/office/drawing/2014/chartex" xmlns:cx1="http://schemas.microsoft.com/office/drawing/2015/9/8/chartex" xmlns:cx2="http://schemas.microsoft.com/office/drawing/2015/10/21/chartex" xmlns:cx3="http://schemas.microsoft.com/office/drawing/2016/5/9/chartex" xmlns:cx4="http://schemas.microsoft.com/office/drawing/2016/5/10/chartex" xmlns:cx5="http://schemas.microsoft.com/office/drawing/2016/5/11/chartex" xmlns:cx6="http://schemas.microsoft.com/office/drawing/2016/5/12/chartex" xmlns:cx7="http://schemas.microsoft.com/office/drawing/2016/5/13/chartex" xmlns:cx8="http://schemas.microsoft.com/office/drawing/2016/5/14/chartex" xmlns:mc="http://schemas.openxmlformats.org/markup-compatibility/2006" xmlns:aink="http://schemas.microsoft.com/office/drawing/2016/ink" xmlns:am3d="http://schemas.microsoft.com/office/drawing/2017/model3d" xmlns:o="urn:schemas-microsoft-com:office:office" xmlns:r="http://schemas.openxmlformats.org/officeDocument/2006/relationships" xmlns:m="http://schemas.openxmlformats.org/officeDocument/2006/math" xmlns:v="urn:schemas-microsoft-com:vml" xmlns:wp14="http://schemas.microsoft.com/office/word/2010/wordprocessingDrawing" xmlns:wp="http://schemas.openxmlformats.org/drawingml/2006/wordprocessingDrawing" xmlns:w10="urn:schemas-microsoft-com:office:word" xmlns:w="http://schemas.openxmlformats.org/wordprocessingml/2006/main" xmlns:w14="http://schemas.microsoft.com/office/word/2010/wordml" xmlns:w15="http://schemas.microsoft.com/office/word/2012/wordml" xmlns:w16cid="http://schemas.microsoft.com/office/word/2016/wordml/cid" xmlns:w16se="http://schemas.microsoft.com/office/word/2015/wordml/symex" xmlns:wpg="http://schemas.microsoft.com/office/word/2010/wordprocessingGroup" xmlns:wpi="http://schemas.microsoft.com/office/word/2010/wordprocessingInk" xmlns:wne="http://schemas.microsoft.com/office/word/2006/wordml" xmlns:wps="http://schemas.microsoft.com/office/word/2010/wordprocessingShape" mc:Ignorable="w14 w15 w16se w16cid wp14">
   <w:background w:color="FFFFFF"/>
   <w:body>
     <w:p>
@@ -270,8 +270,6 @@
         </w:rPr>
         <w:t>GPA: 3.5</w:t>
       </w:r>
-      <w:bookmarkStart w:id="0" w:name="_GoBack"/>
-      <w:bookmarkEnd w:id="0"/>
       <w:r>
         <w:rPr>
           <w:rFonts w:ascii="Garamond" w:eastAsia="Times New Roman" w:hAnsi="Garamond" w:cs="Times New Roman"/>
@@ -502,167 +500,6 @@
           <w:sz w:val="24"/>
           <w:szCs w:val="24"/>
         </w:rPr>
-        <w:t>Cornell CMSX</w:t>
-      </w:r>
-      <w:r>
-        <w:rPr>
-          <w:rFonts w:ascii="Garamond" w:eastAsia="Times New Roman" w:hAnsi="Garamond" w:cs="Times New Roman"/>
-          <w:sz w:val="24"/>
-          <w:szCs w:val="24"/>
-        </w:rPr>
-        <w:t>, Developer</w:t>
-      </w:r>
-      <w:r>
-        <w:rPr>
-          <w:rFonts w:ascii="Garamond" w:eastAsia="Times New Roman" w:hAnsi="Garamond" w:cs="Times New Roman"/>
-          <w:sz w:val="24"/>
-          <w:szCs w:val="24"/>
-        </w:rPr>
-        <w:tab/>
-      </w:r>
-      <w:r>
-        <w:rPr>
-          <w:rFonts w:ascii="Garamond" w:eastAsia="Times New Roman" w:hAnsi="Garamond" w:cs="Times New Roman"/>
-          <w:sz w:val="24"/>
-          <w:szCs w:val="24"/>
-        </w:rPr>
-        <w:tab/>
-      </w:r>
-      <w:r>
-        <w:rPr>
-          <w:rFonts w:ascii="Garamond" w:eastAsia="Times New Roman" w:hAnsi="Garamond" w:cs="Times New Roman"/>
-          <w:sz w:val="24"/>
-          <w:szCs w:val="24"/>
-        </w:rPr>
-        <w:t>Ithaca, NY</w:t>
-      </w:r>
-      <w:r>
-        <w:rPr>
-          <w:rFonts w:ascii="Garamond" w:eastAsia="Times New Roman" w:hAnsi="Garamond" w:cs="Times New Roman"/>
-          <w:sz w:val="24"/>
-          <w:szCs w:val="24"/>
-        </w:rPr>
-        <w:tab/>
-        <w:t>October 2017 – Present</w:t>
-      </w:r>
-    </w:p>
-    <w:p>
-      <w:pPr>
-        <w:pStyle w:val="ListParagraph"/>
-        <w:numPr>
-          <w:ilvl w:val="0"/>
-          <w:numId w:val="24"/>
-        </w:numPr>
-        <w:tabs>
-          <w:tab w:val="left" w:pos="3600"/>
-          <w:tab w:val="left" w:pos="5130"/>
-          <w:tab w:val="right" w:pos="10080"/>
-        </w:tabs>
-        <w:contextualSpacing w:val="0"/>
-        <w:rPr>
-          <w:rFonts w:ascii="Garamond" w:eastAsia="Times New Roman" w:hAnsi="Garamond" w:cs="Times New Roman"/>
-          <w:sz w:val="24"/>
-          <w:szCs w:val="24"/>
-        </w:rPr>
-      </w:pPr>
-      <w:r>
-        <w:rPr>
-          <w:rFonts w:ascii="Garamond" w:eastAsia="Times New Roman" w:hAnsi="Garamond" w:cs="Times New Roman"/>
-          <w:sz w:val="24"/>
-          <w:szCs w:val="24"/>
-        </w:rPr>
-        <w:t>Redesigned the UI and UX of Cornell’s Course Management System</w:t>
-      </w:r>
-    </w:p>
-    <w:p>
-      <w:pPr>
-        <w:pStyle w:val="ListParagraph"/>
-        <w:numPr>
-          <w:ilvl w:val="0"/>
-          <w:numId w:val="24"/>
-        </w:numPr>
-        <w:tabs>
-          <w:tab w:val="left" w:pos="3600"/>
-          <w:tab w:val="left" w:pos="5130"/>
-          <w:tab w:val="right" w:pos="10080"/>
-        </w:tabs>
-        <w:contextualSpacing w:val="0"/>
-        <w:rPr>
-          <w:rFonts w:ascii="Garamond" w:eastAsia="Times New Roman" w:hAnsi="Garamond" w:cs="Times New Roman"/>
-          <w:sz w:val="24"/>
-          <w:szCs w:val="24"/>
-        </w:rPr>
-      </w:pPr>
-      <w:r>
-        <w:rPr>
-          <w:rFonts w:ascii="Garamond" w:eastAsia="Times New Roman" w:hAnsi="Garamond" w:cs="Times New Roman"/>
-          <w:sz w:val="24"/>
-          <w:szCs w:val="24"/>
-        </w:rPr>
-        <w:t xml:space="preserve">Refactored thousands of lines </w:t>
-      </w:r>
-      <w:r>
-        <w:rPr>
-          <w:rFonts w:ascii="Garamond" w:eastAsia="Times New Roman" w:hAnsi="Garamond" w:cs="Times New Roman"/>
-          <w:sz w:val="24"/>
-          <w:szCs w:val="24"/>
-        </w:rPr>
-        <w:t>of</w:t>
-      </w:r>
-      <w:r>
-        <w:rPr>
-          <w:rFonts w:ascii="Garamond" w:eastAsia="Times New Roman" w:hAnsi="Garamond" w:cs="Times New Roman"/>
-          <w:sz w:val="24"/>
-          <w:szCs w:val="24"/>
-        </w:rPr>
-        <w:t xml:space="preserve"> </w:t>
-      </w:r>
-      <w:r>
-        <w:rPr>
-          <w:rFonts w:ascii="Garamond" w:eastAsia="Times New Roman" w:hAnsi="Garamond" w:cs="Times New Roman"/>
-          <w:sz w:val="24"/>
-          <w:szCs w:val="24"/>
-        </w:rPr>
-        <w:t xml:space="preserve">code in a legacy system to improve the efficiency of the </w:t>
-      </w:r>
-      <w:r>
-        <w:rPr>
-          <w:rFonts w:ascii="Garamond" w:eastAsia="Times New Roman" w:hAnsi="Garamond" w:cs="Times New Roman"/>
-          <w:sz w:val="24"/>
-          <w:szCs w:val="24"/>
-        </w:rPr>
-        <w:t>application</w:t>
-      </w:r>
-      <w:r>
-        <w:rPr>
-          <w:rFonts w:ascii="Garamond" w:eastAsia="Times New Roman" w:hAnsi="Garamond" w:cs="Times New Roman"/>
-          <w:sz w:val="24"/>
-          <w:szCs w:val="24"/>
-        </w:rPr>
-        <w:t xml:space="preserve"> </w:t>
-      </w:r>
-    </w:p>
-    <w:p>
-      <w:pPr>
-        <w:tabs>
-          <w:tab w:val="left" w:pos="3600"/>
-          <w:tab w:val="left" w:pos="5130"/>
-          <w:tab w:val="right" w:pos="10080"/>
-        </w:tabs>
-        <w:contextualSpacing w:val="0"/>
-        <w:rPr>
-          <w:rFonts w:ascii="Garamond" w:eastAsia="Times New Roman" w:hAnsi="Garamond" w:cs="Times New Roman"/>
-          <w:sz w:val="24"/>
-          <w:szCs w:val="24"/>
-        </w:rPr>
-      </w:pPr>
-      <w:r>
-        <w:rPr>
-          <w:rFonts w:ascii="Garamond" w:eastAsia="Times New Roman" w:hAnsi="Garamond" w:cs="Times New Roman"/>
-          <w:b/>
-          <w:sz w:val="24"/>
-          <w:szCs w:val="24"/>
-        </w:rPr>
         <w:t>Motional.AI</w:t>
       </w:r>
       <w:r>
@@ -982,15 +819,7 @@
           <w:sz w:val="24"/>
           <w:szCs w:val="24"/>
         </w:rPr>
-        <w:t xml:space="preserve">Course Sweeper </w:t>
-      </w:r>
-      <w:r>
-        <w:rPr>
-          <w:rFonts w:ascii="Garamond" w:eastAsia="Times New Roman" w:hAnsi="Garamond" w:cs="Times New Roman"/>
-          <w:sz w:val="24"/>
-          <w:szCs w:val="24"/>
-        </w:rPr>
-        <w:t>• CourseSweeper.herokuapp.com</w:t>
+        <w:t>Web Statistics Kiosk</w:t>
       </w:r>
       <w:r>
         <w:rPr>
@@ -1000,16 +829,15 @@
           <w:szCs w:val="24"/>
         </w:rPr>
         <w:tab/>
-        <w:t>December 2017</w:t>
-      </w:r>
-      <w:r>
-        <w:rPr>
-          <w:rFonts w:ascii="Garamond" w:eastAsia="Times New Roman" w:hAnsi="Garamond" w:cs="Times New Roman"/>
-          <w:color w:val="auto"/>
-          <w:sz w:val="24"/>
-          <w:szCs w:val="24"/>
-        </w:rPr>
-        <w:t xml:space="preserve"> – January 2018</w:t>
+      </w:r>
+      <w:r>
+        <w:rPr>
+          <w:rFonts w:ascii="Garamond" w:eastAsia="Times New Roman" w:hAnsi="Garamond" w:cs="Times New Roman"/>
+          <w:color w:val="auto"/>
+          <w:sz w:val="24"/>
+          <w:szCs w:val="24"/>
+        </w:rPr>
+        <w:t>January 2019 – May 2019</w:t>
       </w:r>
     </w:p>
     <w:p>
@@ -1036,133 +864,36 @@
           <w:sz w:val="24"/>
           <w:szCs w:val="24"/>
         </w:rPr>
-        <w:t>Developed</w:t>
-      </w:r>
-      <w:r>
-        <w:rPr>
-          <w:rFonts w:ascii="Garamond" w:eastAsia="Times New Roman" w:hAnsi="Garamond" w:cs="Times New Roman"/>
-          <w:color w:val="auto"/>
-          <w:sz w:val="24"/>
-          <w:szCs w:val="24"/>
-        </w:rPr>
-        <w:t xml:space="preserve"> </w:t>
-      </w:r>
-      <w:r>
-        <w:rPr>
-          <w:rFonts w:ascii="Garamond" w:eastAsia="Times New Roman" w:hAnsi="Garamond" w:cs="Times New Roman"/>
-          <w:color w:val="auto"/>
-          <w:sz w:val="24"/>
-          <w:szCs w:val="24"/>
-        </w:rPr>
-        <w:t xml:space="preserve">and deployed </w:t>
-      </w:r>
-      <w:r>
-        <w:rPr>
-          <w:rFonts w:ascii="Garamond" w:eastAsia="Times New Roman" w:hAnsi="Garamond" w:cs="Times New Roman"/>
-          <w:color w:val="auto"/>
-          <w:sz w:val="24"/>
-          <w:szCs w:val="24"/>
-        </w:rPr>
-        <w:t>a web application</w:t>
-      </w:r>
-      <w:r>
-        <w:rPr>
-          <w:rFonts w:ascii="Garamond" w:eastAsia="Times New Roman" w:hAnsi="Garamond" w:cs="Times New Roman"/>
-          <w:color w:val="auto"/>
-          <w:sz w:val="24"/>
-          <w:szCs w:val="24"/>
-        </w:rPr>
-        <w:t xml:space="preserve"> </w:t>
-      </w:r>
-      <w:r>
-        <w:rPr>
-          <w:rFonts w:ascii="Garamond" w:eastAsia="Times New Roman" w:hAnsi="Garamond" w:cs="Times New Roman"/>
-          <w:color w:val="auto"/>
-          <w:sz w:val="24"/>
-          <w:szCs w:val="24"/>
-        </w:rPr>
-        <w:t xml:space="preserve">with Flask </w:t>
-      </w:r>
-      <w:r>
-        <w:rPr>
-          <w:rFonts w:ascii="Garamond" w:eastAsia="Times New Roman" w:hAnsi="Garamond" w:cs="Times New Roman"/>
-          <w:color w:val="auto"/>
-          <w:sz w:val="24"/>
-          <w:szCs w:val="24"/>
-        </w:rPr>
-        <w:t>to</w:t>
-      </w:r>
-      <w:r>
-        <w:rPr>
-          <w:rFonts w:ascii="Garamond" w:eastAsia="Times New Roman" w:hAnsi="Garamond" w:cs="Times New Roman"/>
-          <w:color w:val="auto"/>
-          <w:sz w:val="24"/>
-          <w:szCs w:val="24"/>
-        </w:rPr>
-        <w:t xml:space="preserve"> notify </w:t>
-      </w:r>
-      <w:r>
-        <w:rPr>
-          <w:rFonts w:ascii="Garamond" w:eastAsia="Times New Roman" w:hAnsi="Garamond" w:cs="Times New Roman"/>
-          <w:color w:val="auto"/>
-          <w:sz w:val="24"/>
-          <w:szCs w:val="24"/>
-        </w:rPr>
-        <w:t xml:space="preserve">students </w:t>
-      </w:r>
-      <w:r>
-        <w:rPr>
-          <w:rFonts w:ascii="Garamond" w:eastAsia="Times New Roman" w:hAnsi="Garamond" w:cs="Times New Roman"/>
-          <w:color w:val="auto"/>
-          <w:sz w:val="24"/>
-          <w:szCs w:val="24"/>
-        </w:rPr>
-        <w:t>when</w:t>
-      </w:r>
-      <w:r>
-        <w:rPr>
-          <w:rFonts w:ascii="Garamond" w:eastAsia="Times New Roman" w:hAnsi="Garamond" w:cs="Times New Roman"/>
-          <w:color w:val="auto"/>
-          <w:sz w:val="24"/>
-          <w:szCs w:val="24"/>
-        </w:rPr>
-        <w:t xml:space="preserve"> </w:t>
-      </w:r>
-      <w:r>
-        <w:rPr>
-          <w:rFonts w:ascii="Garamond" w:eastAsia="Times New Roman" w:hAnsi="Garamond" w:cs="Times New Roman"/>
-          <w:color w:val="auto"/>
-          <w:sz w:val="24"/>
-          <w:szCs w:val="24"/>
-        </w:rPr>
-        <w:t xml:space="preserve">their </w:t>
-      </w:r>
-      <w:r>
-        <w:rPr>
-          <w:rFonts w:ascii="Garamond" w:eastAsia="Times New Roman" w:hAnsi="Garamond" w:cs="Times New Roman"/>
-          <w:color w:val="auto"/>
-          <w:sz w:val="24"/>
-          <w:szCs w:val="24"/>
-        </w:rPr>
-        <w:t xml:space="preserve">courses </w:t>
-      </w:r>
-      <w:r>
-        <w:rPr>
-          <w:rFonts w:ascii="Garamond" w:eastAsia="Times New Roman" w:hAnsi="Garamond" w:cs="Times New Roman"/>
-          <w:color w:val="auto"/>
-          <w:sz w:val="24"/>
-          <w:szCs w:val="24"/>
-        </w:rPr>
-        <w:t>have open seats</w:t>
-      </w:r>
-      <w:r>
-        <w:rPr>
-          <w:rFonts w:ascii="Garamond" w:eastAsia="Times New Roman" w:hAnsi="Garamond" w:cs="Times New Roman"/>
-          <w:color w:val="auto"/>
-          <w:sz w:val="24"/>
-          <w:szCs w:val="24"/>
-        </w:rPr>
-        <w:t xml:space="preserve"> by polling Cornell’s class roster</w:t>
+        <w:t xml:space="preserve">Worked with the Cornell Legal Information Institute </w:t>
+      </w:r>
+      <w:bookmarkStart w:id="0" w:name="_GoBack"/>
+      <w:bookmarkEnd w:id="0"/>
+      <w:r>
+        <w:rPr>
+          <w:rFonts w:ascii="Garamond" w:eastAsia="Times New Roman" w:hAnsi="Garamond" w:cs="Times New Roman"/>
+          <w:color w:val="auto"/>
+          <w:sz w:val="24"/>
+          <w:szCs w:val="24"/>
+        </w:rPr>
+        <w:t xml:space="preserve">to create a </w:t>
+      </w:r>
+      <w:r>
+        <w:rPr>
+          <w:rFonts w:ascii="Garamond" w:eastAsia="Times New Roman" w:hAnsi="Garamond" w:cs="Times New Roman"/>
+          <w:color w:val="auto"/>
+          <w:sz w:val="24"/>
+          <w:szCs w:val="24"/>
+        </w:rPr>
+        <w:t xml:space="preserve">public-facing </w:t>
+      </w:r>
+      <w:r>
+        <w:rPr>
+          <w:rFonts w:ascii="Garamond" w:eastAsia="Times New Roman" w:hAnsi="Garamond" w:cs="Times New Roman"/>
+          <w:color w:val="auto"/>
+          <w:sz w:val="24"/>
+          <w:szCs w:val="24"/>
+        </w:rPr>
+        <w:t xml:space="preserve">display based on information about their website provided by Google Analytics </w:t>
       </w:r>
     </w:p>
     <w:p>
@@ -1189,6 +920,245 @@
           <w:sz w:val="24"/>
           <w:szCs w:val="24"/>
         </w:rPr>
+        <w:t xml:space="preserve">Deployed the system on a secure Raspberry Pi, allowing it to run </w:t>
+      </w:r>
+      <w:r>
+        <w:rPr>
+          <w:rFonts w:ascii="Garamond" w:eastAsia="Times New Roman" w:hAnsi="Garamond" w:cs="Times New Roman"/>
+          <w:color w:val="auto"/>
+          <w:sz w:val="24"/>
+          <w:szCs w:val="24"/>
+        </w:rPr>
+        <w:t>perpetually and automatically update</w:t>
+      </w:r>
+    </w:p>
+    <w:p>
+      <w:pPr>
+        <w:tabs>
+          <w:tab w:val="right" w:pos="10080"/>
+        </w:tabs>
+        <w:rPr>
+          <w:rFonts w:ascii="Garamond" w:eastAsia="Times New Roman" w:hAnsi="Garamond" w:cs="Times New Roman"/>
+          <w:color w:val="auto"/>
+          <w:sz w:val="24"/>
+          <w:szCs w:val="24"/>
+        </w:rPr>
+      </w:pPr>
+      <w:r>
+        <w:rPr>
+          <w:rFonts w:ascii="Garamond" w:eastAsia="Times New Roman" w:hAnsi="Garamond" w:cs="Times New Roman"/>
+          <w:b/>
+          <w:color w:val="auto"/>
+          <w:sz w:val="24"/>
+          <w:szCs w:val="24"/>
+        </w:rPr>
+        <w:t xml:space="preserve">Course Sweeper </w:t>
+      </w:r>
+      <w:r>
+        <w:rPr>
+          <w:rFonts w:ascii="Garamond" w:eastAsia="Times New Roman" w:hAnsi="Garamond" w:cs="Times New Roman"/>
+          <w:sz w:val="24"/>
+          <w:szCs w:val="24"/>
+        </w:rPr>
+        <w:t>• CourseSweeper.herokuapp.com</w:t>
+      </w:r>
+      <w:r>
+        <w:rPr>
+          <w:rFonts w:ascii="Garamond" w:eastAsia="Times New Roman" w:hAnsi="Garamond" w:cs="Times New Roman"/>
+          <w:color w:val="auto"/>
+          <w:sz w:val="24"/>
+          <w:szCs w:val="24"/>
+        </w:rPr>
+        <w:tab/>
+        <w:t>December 2017</w:t>
+      </w:r>
+      <w:r>
+        <w:rPr>
+          <w:rFonts w:ascii="Garamond" w:eastAsia="Times New Roman" w:hAnsi="Garamond" w:cs="Times New Roman"/>
+          <w:color w:val="auto"/>
+          <w:sz w:val="24"/>
+          <w:szCs w:val="24"/>
+        </w:rPr>
+        <w:t xml:space="preserve"> – January 2018</w:t>
+      </w:r>
+    </w:p>
+    <w:p>
+      <w:pPr>
+        <w:pStyle w:val="ListParagraph"/>
+        <w:numPr>
+          <w:ilvl w:val="0"/>
+          <w:numId w:val="22"/>
+        </w:numPr>
+        <w:tabs>
+          <w:tab w:val="right" w:pos="10080"/>
+        </w:tabs>
+        <w:rPr>
+          <w:rFonts w:ascii="Garamond" w:eastAsia="Times New Roman" w:hAnsi="Garamond" w:cs="Times New Roman"/>
+          <w:color w:val="auto"/>
+          <w:sz w:val="24"/>
+          <w:szCs w:val="24"/>
+        </w:rPr>
+      </w:pPr>
+      <w:r>
+        <w:rPr>
+          <w:rFonts w:ascii="Garamond" w:eastAsia="Times New Roman" w:hAnsi="Garamond" w:cs="Times New Roman"/>
+          <w:color w:val="auto"/>
+          <w:sz w:val="24"/>
+          <w:szCs w:val="24"/>
+        </w:rPr>
+        <w:t>Developed</w:t>
+      </w:r>
+      <w:r>
+        <w:rPr>
+          <w:rFonts w:ascii="Garamond" w:eastAsia="Times New Roman" w:hAnsi="Garamond" w:cs="Times New Roman"/>
+          <w:color w:val="auto"/>
+          <w:sz w:val="24"/>
+          <w:szCs w:val="24"/>
+        </w:rPr>
+        <w:t xml:space="preserve"> </w:t>
+      </w:r>
+      <w:r>
+        <w:rPr>
+          <w:rFonts w:ascii="Garamond" w:eastAsia="Times New Roman" w:hAnsi="Garamond" w:cs="Times New Roman"/>
+          <w:color w:val="auto"/>
+          <w:sz w:val="24"/>
+          <w:szCs w:val="24"/>
+        </w:rPr>
+        <w:t xml:space="preserve">and deployed </w:t>
+      </w:r>
+      <w:r>
+        <w:rPr>
+          <w:rFonts w:ascii="Garamond" w:eastAsia="Times New Roman" w:hAnsi="Garamond" w:cs="Times New Roman"/>
+          <w:color w:val="auto"/>
+          <w:sz w:val="24"/>
+          <w:szCs w:val="24"/>
+        </w:rPr>
+        <w:t>a web application</w:t>
+      </w:r>
+      <w:r>
+        <w:rPr>
+          <w:rFonts w:ascii="Garamond" w:eastAsia="Times New Roman" w:hAnsi="Garamond" w:cs="Times New Roman"/>
+          <w:color w:val="auto"/>
+          <w:sz w:val="24"/>
+          <w:szCs w:val="24"/>
+        </w:rPr>
+        <w:t xml:space="preserve"> </w:t>
+      </w:r>
+      <w:r>
+        <w:rPr>
+          <w:rFonts w:ascii="Garamond" w:eastAsia="Times New Roman" w:hAnsi="Garamond" w:cs="Times New Roman"/>
+          <w:color w:val="auto"/>
+          <w:sz w:val="24"/>
+          <w:szCs w:val="24"/>
+        </w:rPr>
+        <w:t xml:space="preserve">with Flask </w:t>
+      </w:r>
+      <w:r>
+        <w:rPr>
+          <w:rFonts w:ascii="Garamond" w:eastAsia="Times New Roman" w:hAnsi="Garamond" w:cs="Times New Roman"/>
+          <w:color w:val="auto"/>
+          <w:sz w:val="24"/>
+          <w:szCs w:val="24"/>
+        </w:rPr>
+        <w:t>to</w:t>
+      </w:r>
+      <w:r>
+        <w:rPr>
+          <w:rFonts w:ascii="Garamond" w:eastAsia="Times New Roman" w:hAnsi="Garamond" w:cs="Times New Roman"/>
+          <w:color w:val="auto"/>
+          <w:sz w:val="24"/>
+          <w:szCs w:val="24"/>
+        </w:rPr>
+        <w:t xml:space="preserve"> notify </w:t>
+      </w:r>
+      <w:r>
+        <w:rPr>
+          <w:rFonts w:ascii="Garamond" w:eastAsia="Times New Roman" w:hAnsi="Garamond" w:cs="Times New Roman"/>
+          <w:color w:val="auto"/>
+          <w:sz w:val="24"/>
+          <w:szCs w:val="24"/>
+        </w:rPr>
+        <w:t xml:space="preserve">students </w:t>
+      </w:r>
+      <w:r>
+        <w:rPr>
+          <w:rFonts w:ascii="Garamond" w:eastAsia="Times New Roman" w:hAnsi="Garamond" w:cs="Times New Roman"/>
+          <w:color w:val="auto"/>
+          <w:sz w:val="24"/>
+          <w:szCs w:val="24"/>
+        </w:rPr>
+        <w:t>when</w:t>
+      </w:r>
+      <w:r>
+        <w:rPr>
+          <w:rFonts w:ascii="Garamond" w:eastAsia="Times New Roman" w:hAnsi="Garamond" w:cs="Times New Roman"/>
+          <w:color w:val="auto"/>
+          <w:sz w:val="24"/>
+          <w:szCs w:val="24"/>
+        </w:rPr>
+        <w:t xml:space="preserve"> </w:t>
+      </w:r>
+      <w:r>
+        <w:rPr>
+          <w:rFonts w:ascii="Garamond" w:eastAsia="Times New Roman" w:hAnsi="Garamond" w:cs="Times New Roman"/>
+          <w:color w:val="auto"/>
+          <w:sz w:val="24"/>
+          <w:szCs w:val="24"/>
+        </w:rPr>
+        <w:t xml:space="preserve">their </w:t>
+      </w:r>
+      <w:r>
+        <w:rPr>
+          <w:rFonts w:ascii="Garamond" w:eastAsia="Times New Roman" w:hAnsi="Garamond" w:cs="Times New Roman"/>
+          <w:color w:val="auto"/>
+          <w:sz w:val="24"/>
+          <w:szCs w:val="24"/>
+        </w:rPr>
+        <w:t xml:space="preserve">courses </w:t>
+      </w:r>
+      <w:r>
+        <w:rPr>
+          <w:rFonts w:ascii="Garamond" w:eastAsia="Times New Roman" w:hAnsi="Garamond" w:cs="Times New Roman"/>
+          <w:color w:val="auto"/>
+          <w:sz w:val="24"/>
+          <w:szCs w:val="24"/>
+        </w:rPr>
+        <w:t>have open seats</w:t>
+      </w:r>
+      <w:r>
+        <w:rPr>
+          <w:rFonts w:ascii="Garamond" w:eastAsia="Times New Roman" w:hAnsi="Garamond" w:cs="Times New Roman"/>
+          <w:color w:val="auto"/>
+          <w:sz w:val="24"/>
+          <w:szCs w:val="24"/>
+        </w:rPr>
+        <w:t xml:space="preserve"> by polling Cornell’s class roster</w:t>
+      </w:r>
+    </w:p>
+    <w:p>
+      <w:pPr>
+        <w:pStyle w:val="ListParagraph"/>
+        <w:numPr>
+          <w:ilvl w:val="0"/>
+          <w:numId w:val="22"/>
+        </w:numPr>
+        <w:tabs>
+          <w:tab w:val="right" w:pos="10080"/>
+        </w:tabs>
+        <w:rPr>
+          <w:rFonts w:ascii="Garamond" w:eastAsia="Times New Roman" w:hAnsi="Garamond" w:cs="Times New Roman"/>
+          <w:color w:val="auto"/>
+          <w:sz w:val="24"/>
+          <w:szCs w:val="24"/>
+        </w:rPr>
+      </w:pPr>
+      <w:r>
+        <w:rPr>
+          <w:rFonts w:ascii="Garamond" w:eastAsia="Times New Roman" w:hAnsi="Garamond" w:cs="Times New Roman"/>
+          <w:color w:val="auto"/>
+          <w:sz w:val="24"/>
+          <w:szCs w:val="24"/>
+        </w:rPr>
         <w:t xml:space="preserve">Interfaced </w:t>
       </w:r>
       <w:r>
@@ -1526,94 +1496,6 @@
     </w:p>
     <w:p>
       <w:pPr>
-        <w:tabs>
-          <w:tab w:val="right" w:pos="10080"/>
-        </w:tabs>
-        <w:rPr>
-          <w:rFonts w:ascii="Garamond" w:eastAsia="Times New Roman" w:hAnsi="Garamond" w:cs="Times New Roman"/>
-          <w:color w:val="auto"/>
-          <w:sz w:val="24"/>
-          <w:szCs w:val="24"/>
-        </w:rPr>
-      </w:pPr>
-      <w:r>
-        <w:rPr>
-          <w:rFonts w:ascii="Garamond" w:eastAsia="Times New Roman" w:hAnsi="Garamond" w:cs="Times New Roman"/>
-          <w:b/>
-          <w:color w:val="auto"/>
-          <w:sz w:val="24"/>
-          <w:szCs w:val="24"/>
-        </w:rPr>
-        <w:t xml:space="preserve">Malloc </w:t>
-      </w:r>
-      <w:r>
-        <w:rPr>
-          <w:rFonts w:ascii="Garamond" w:eastAsia="Times New Roman" w:hAnsi="Garamond" w:cs="Times New Roman"/>
-          <w:b/>
-          <w:color w:val="auto"/>
-          <w:sz w:val="24"/>
-          <w:szCs w:val="24"/>
-        </w:rPr>
-        <w:tab/>
-      </w:r>
-      <w:r>
-        <w:rPr>
-          <w:rFonts w:ascii="Garamond" w:eastAsia="Times New Roman" w:hAnsi="Garamond" w:cs="Times New Roman"/>
-          <w:color w:val="auto"/>
-          <w:sz w:val="24"/>
-          <w:szCs w:val="24"/>
-        </w:rPr>
-        <w:t>December 2016</w:t>
-      </w:r>
-    </w:p>
-    <w:p>
-      <w:pPr>
-        <w:pStyle w:val="ListParagraph"/>
-        <w:numPr>
-          <w:ilvl w:val="0"/>
-          <w:numId w:val="16"/>
-        </w:numPr>
-        <w:rPr>
-          <w:rFonts w:ascii="Garamond" w:hAnsi="Garamond" w:cs="Times New Roman"/>
-          <w:sz w:val="24"/>
-          <w:szCs w:val="24"/>
-        </w:rPr>
-      </w:pPr>
-      <w:r>
-        <w:rPr>
-          <w:rFonts w:ascii="Garamond" w:eastAsia="Times New Roman" w:hAnsi="Garamond" w:cs="Times New Roman"/>
-          <w:color w:val="000000" w:themeColor="text1"/>
-          <w:sz w:val="24"/>
-          <w:szCs w:val="24"/>
-        </w:rPr>
-        <w:t>Composed and optimized a memory allocation library, based on the C standard library</w:t>
-      </w:r>
-    </w:p>
-    <w:p>
-      <w:pPr>
-        <w:pStyle w:val="ListParagraph"/>
-        <w:numPr>
-          <w:ilvl w:val="0"/>
-          <w:numId w:val="16"/>
-        </w:numPr>
-        <w:rPr>
-          <w:rFonts w:ascii="Garamond" w:hAnsi="Garamond" w:cs="Times New Roman"/>
-          <w:sz w:val="24"/>
-          <w:szCs w:val="24"/>
-        </w:rPr>
-      </w:pPr>
-      <w:r>
-        <w:rPr>
-          <w:rFonts w:ascii="Garamond" w:eastAsia="Times New Roman" w:hAnsi="Garamond" w:cs="Times New Roman"/>
-          <w:color w:val="000000" w:themeColor="text1"/>
-          <w:sz w:val="24"/>
-          <w:szCs w:val="24"/>
-        </w:rPr>
-        <w:t>Produced code preventing memory fragmentation and increasing utilization and robustness</w:t>
-      </w:r>
-    </w:p>
-    <w:p>
-      <w:pPr>
         <w:pBdr>
           <w:bottom w:val="single" w:sz="6" w:space="1" w:color="auto"/>
         </w:pBdr>
@@ -1662,31 +1544,15 @@
           <w:sz w:val="24"/>
           <w:szCs w:val="24"/>
         </w:rPr>
-        <w:t>Artificial Intelligence and</w:t>
-      </w:r>
-      <w:r>
-        <w:rPr>
-          <w:rFonts w:ascii="Garamond" w:eastAsia="Times New Roman" w:hAnsi="Garamond" w:cs="Times New Roman"/>
-          <w:sz w:val="24"/>
-          <w:szCs w:val="24"/>
-        </w:rPr>
-        <w:t xml:space="preserve"> Practicum</w:t>
-      </w:r>
-      <w:r>
-        <w:rPr>
-          <w:rFonts w:ascii="Garamond" w:eastAsia="Times New Roman" w:hAnsi="Garamond" w:cs="Times New Roman"/>
-          <w:sz w:val="24"/>
-          <w:szCs w:val="24"/>
-        </w:rPr>
-        <w:tab/>
-      </w:r>
-      <w:r>
-        <w:rPr>
-          <w:rFonts w:ascii="Garamond" w:eastAsia="Times New Roman" w:hAnsi="Garamond" w:cs="Times New Roman"/>
-          <w:sz w:val="24"/>
-          <w:szCs w:val="24"/>
-        </w:rPr>
-        <w:t>Natural Language Processing</w:t>
+        <w:t>Artificial Intelligenc</w:t>
+      </w:r>
+      <w:r>
+        <w:rPr>
+          <w:rFonts w:ascii="Garamond" w:eastAsia="Times New Roman" w:hAnsi="Garamond" w:cs="Times New Roman"/>
+          <w:sz w:val="24"/>
+          <w:szCs w:val="24"/>
+        </w:rPr>
+        <w:t xml:space="preserve">e; Analysis of Algorithms; Natural Language Processing; Functional Programming; Computer Game Architecture; Operating Systems; Computer System Organization and Programming; Data Structures </w:t>
       </w:r>
     </w:p>
     <w:p>
@@ -1707,126 +1573,6 @@
           <w:sz w:val="24"/>
           <w:szCs w:val="24"/>
         </w:rPr>
-        <w:t>Analysis of Algorithms</w:t>
-      </w:r>
-      <w:r>
-        <w:rPr>
-          <w:rFonts w:ascii="Garamond" w:eastAsia="Times New Roman" w:hAnsi="Garamond" w:cs="Times New Roman"/>
-          <w:sz w:val="24"/>
-          <w:szCs w:val="24"/>
-        </w:rPr>
-        <w:tab/>
-      </w:r>
-      <w:r>
-        <w:rPr>
-          <w:rFonts w:ascii="Garamond" w:eastAsia="Times New Roman" w:hAnsi="Garamond" w:cs="Times New Roman"/>
-          <w:sz w:val="24"/>
-          <w:szCs w:val="24"/>
-        </w:rPr>
-        <w:t>Computer Game Architecture</w:t>
-      </w:r>
-    </w:p>
-    <w:p>
-      <w:pPr>
-        <w:tabs>
-          <w:tab w:val="right" w:pos="10080"/>
-        </w:tabs>
-        <w:contextualSpacing w:val="0"/>
-        <w:rPr>
-          <w:rFonts w:ascii="Garamond" w:eastAsia="Times New Roman" w:hAnsi="Garamond" w:cs="Times New Roman"/>
-          <w:sz w:val="24"/>
-          <w:szCs w:val="24"/>
-        </w:rPr>
-      </w:pPr>
-      <w:r>
-        <w:rPr>
-          <w:rFonts w:ascii="Garamond" w:eastAsia="Times New Roman" w:hAnsi="Garamond" w:cs="Times New Roman"/>
-          <w:sz w:val="24"/>
-          <w:szCs w:val="24"/>
-        </w:rPr>
-        <w:t>Data Structures and Functional Programming</w:t>
-      </w:r>
-      <w:r>
-        <w:rPr>
-          <w:rFonts w:ascii="Garamond" w:eastAsia="Times New Roman" w:hAnsi="Garamond" w:cs="Times New Roman"/>
-          <w:sz w:val="24"/>
-          <w:szCs w:val="24"/>
-        </w:rPr>
-        <w:tab/>
-      </w:r>
-      <w:r>
-        <w:rPr>
-          <w:rFonts w:ascii="Garamond" w:eastAsia="Times New Roman" w:hAnsi="Garamond" w:cs="Times New Roman"/>
-          <w:sz w:val="24"/>
-          <w:szCs w:val="24"/>
-        </w:rPr>
-        <w:t>Operating Systems</w:t>
-      </w:r>
-    </w:p>
-    <w:p>
-      <w:pPr>
-        <w:tabs>
-          <w:tab w:val="right" w:pos="10080"/>
-        </w:tabs>
-        <w:contextualSpacing w:val="0"/>
-        <w:rPr>
-          <w:rFonts w:ascii="Garamond" w:eastAsia="Times New Roman" w:hAnsi="Garamond" w:cs="Times New Roman"/>
-          <w:sz w:val="24"/>
-          <w:szCs w:val="24"/>
-        </w:rPr>
-      </w:pPr>
-      <w:r>
-        <w:rPr>
-          <w:rFonts w:ascii="Garamond" w:eastAsia="Times New Roman" w:hAnsi="Garamond" w:cs="Times New Roman"/>
-          <w:sz w:val="24"/>
-          <w:szCs w:val="24"/>
-        </w:rPr>
-        <w:t>Computer System Organization and Programming</w:t>
-      </w:r>
-      <w:r>
-        <w:rPr>
-          <w:rFonts w:ascii="Garamond" w:eastAsia="Times New Roman" w:hAnsi="Garamond" w:cs="Times New Roman"/>
-          <w:i/>
-          <w:sz w:val="24"/>
-          <w:szCs w:val="24"/>
-        </w:rPr>
-        <w:tab/>
-      </w:r>
-      <w:r>
-        <w:rPr>
-          <w:rFonts w:ascii="Garamond" w:eastAsia="Times New Roman" w:hAnsi="Garamond" w:cs="Times New Roman"/>
-          <w:sz w:val="24"/>
-          <w:szCs w:val="24"/>
-        </w:rPr>
-        <w:t>Data Structures</w:t>
-      </w:r>
-      <w:r>
-        <w:rPr>
-          <w:rFonts w:ascii="Garamond" w:eastAsia="Times New Roman" w:hAnsi="Garamond" w:cs="Times New Roman"/>
-          <w:sz w:val="24"/>
-          <w:szCs w:val="24"/>
-        </w:rPr>
-        <w:t xml:space="preserve"> </w:t>
-      </w:r>
-    </w:p>
-    <w:p>
-      <w:pPr>
-        <w:tabs>
-          <w:tab w:val="right" w:pos="10080"/>
-        </w:tabs>
-        <w:contextualSpacing w:val="0"/>
-        <w:rPr>
-          <w:rFonts w:ascii="Garamond" w:eastAsia="Times New Roman" w:hAnsi="Garamond" w:cs="Times New Roman"/>
-          <w:sz w:val="24"/>
-          <w:szCs w:val="24"/>
-        </w:rPr>
-      </w:pPr>
-      <w:r>
-        <w:rPr>
-          <w:rFonts w:ascii="Garamond" w:eastAsia="Times New Roman" w:hAnsi="Garamond" w:cs="Times New Roman"/>
-          <w:sz w:val="24"/>
-          <w:szCs w:val="24"/>
-        </w:rPr>
         <w:tab/>
       </w:r>
     </w:p>
@@ -1972,6 +1718,12 @@
       </w:r>
     </w:p>
     <w:sectPr>
+      <w:headerReference w:type="even" r:id="rId8"/>
+      <w:headerReference w:type="default" r:id="rId9"/>
+      <w:footerReference w:type="even" r:id="rId10"/>
+      <w:footerReference w:type="default" r:id="rId11"/>
+      <w:headerReference w:type="first" r:id="rId12"/>
+      <w:footerReference w:type="first" r:id="rId13"/>
       <w:pgSz w:w="12240" w:h="15840"/>
       <w:pgMar w:top="720" w:right="1080" w:bottom="720" w:left="1080" w:header="720" w:footer="720" w:gutter="0"/>
       <w:pgNumType w:start="1"/>
@@ -1981,9 +1733,107 @@
 </w:document>
 </file>
 
+<file path=word/endnotes.xml><?xml version="1.0" encoding="utf-8"?>
+<w:endnotes xmlns:wpc="http://schemas.microsoft.com/office/word/2010/wordprocessingCanvas" xmlns:cx="http://schemas.microsoft.com/office/drawing/2014/chartex" xmlns:cx1="http://schemas.microsoft.com/office/drawing/2015/9/8/chartex" xmlns:cx2="http://schemas.microsoft.com/office/drawing/2015/10/21/chartex" xmlns:cx3="http://schemas.microsoft.com/office/drawing/2016/5/9/chartex" xmlns:cx4="http://schemas.microsoft.com/office/drawing/2016/5/10/chartex" xmlns:cx5="http://schemas.microsoft.com/office/drawing/2016/5/11/chartex" xmlns:cx6="http://schemas.microsoft.com/office/drawing/2016/5/12/chartex" xmlns:cx7="http://schemas.microsoft.com/office/drawing/2016/5/13/chartex" xmlns:cx8="http://schemas.microsoft.com/office/drawing/2016/5/14/chartex" xmlns:mc="http://schemas.openxmlformats.org/markup-compatibility/2006" xmlns:aink="http://schemas.microsoft.com/office/drawing/2016/ink" xmlns:am3d="http://schemas.microsoft.com/office/drawing/2017/model3d" xmlns:o="urn:schemas-microsoft-com:office:office" xmlns:r="http://schemas.openxmlformats.org/officeDocument/2006/relationships" xmlns:m="http://schemas.openxmlformats.org/officeDocument/2006/math" xmlns:v="urn:schemas-microsoft-com:vml" xmlns:wp14="http://schemas.microsoft.com/office/word/2010/wordprocessingDrawing" xmlns:wp="http://schemas.openxmlformats.org/drawingml/2006/wordprocessingDrawing" xmlns:w10="urn:schemas-microsoft-com:office:word" xmlns:w="http://schemas.openxmlformats.org/wordprocessingml/2006/main" xmlns:w14="http://schemas.microsoft.com/office/word/2010/wordml" xmlns:w15="http://schemas.microsoft.com/office/word/2012/wordml" xmlns:w16cid="http://schemas.microsoft.com/office/word/2016/wordml/cid" xmlns:w16se="http://schemas.microsoft.com/office/word/2015/wordml/symex" xmlns:wpg="http://schemas.microsoft.com/office/word/2010/wordprocessingGroup" xmlns:wpi="http://schemas.microsoft.com/office/word/2010/wordprocessingInk" xmlns:wne="http://schemas.microsoft.com/office/word/2006/wordml" xmlns:wps="http://schemas.microsoft.com/office/word/2010/wordprocessingShape" mc:Ignorable="w14 w15 w16se w16cid wp14">
+  <w:endnote w:type="separator" w:id="-1">
+    <w:p>
+      <w:r>
+        <w:separator/>
+      </w:r>
+    </w:p>
+  </w:endnote>
+  <w:endnote w:type="continuationSeparator" w:id="0">
+    <w:p>
+      <w:r>
+        <w:continuationSeparator/>
+      </w:r>
+    </w:p>
+  </w:endnote>
+</w:endnotes>
+</file>
+
+<file path=word/footer1.xml><?xml version="1.0" encoding="utf-8"?>
+<w:ftr xmlns:wpc="http://schemas.microsoft.com/office/word/2010/wordprocessingCanvas" xmlns:cx="http://schemas.microsoft.com/office/drawing/2014/chartex" xmlns:cx1="http://schemas.microsoft.com/office/drawing/2015/9/8/chartex" xmlns:cx2="http://schemas.microsoft.com/office/drawing/2015/10/21/chartex" xmlns:cx3="http://schemas.microsoft.com/office/drawing/2016/5/9/chartex" xmlns:cx4="http://schemas.microsoft.com/office/drawing/2016/5/10/chartex" xmlns:cx5="http://schemas.microsoft.com/office/drawing/2016/5/11/chartex" xmlns:cx6="http://schemas.microsoft.com/office/drawing/2016/5/12/chartex" xmlns:cx7="http://schemas.microsoft.com/office/drawing/2016/5/13/chartex" xmlns:cx8="http://schemas.microsoft.com/office/drawing/2016/5/14/chartex" xmlns:mc="http://schemas.openxmlformats.org/markup-compatibility/2006" xmlns:aink="http://schemas.microsoft.com/office/drawing/2016/ink" xmlns:am3d="http://schemas.microsoft.com/office/drawing/2017/model3d" xmlns:o="urn:schemas-microsoft-com:office:office" xmlns:r="http://schemas.openxmlformats.org/officeDocument/2006/relationships" xmlns:m="http://schemas.openxmlformats.org/officeDocument/2006/math" xmlns:v="urn:schemas-microsoft-com:vml" xmlns:wp14="http://schemas.microsoft.com/office/word/2010/wordprocessingDrawing" xmlns:wp="http://schemas.openxmlformats.org/drawingml/2006/wordprocessingDrawing" xmlns:w10="urn:schemas-microsoft-com:office:word" xmlns:w="http://schemas.openxmlformats.org/wordprocessingml/2006/main" xmlns:w14="http://schemas.microsoft.com/office/word/2010/wordml" xmlns:w15="http://schemas.microsoft.com/office/word/2012/wordml" xmlns:w16cid="http://schemas.microsoft.com/office/word/2016/wordml/cid" xmlns:w16se="http://schemas.microsoft.com/office/word/2015/wordml/symex" xmlns:wpg="http://schemas.microsoft.com/office/word/2010/wordprocessingGroup" xmlns:wpi="http://schemas.microsoft.com/office/word/2010/wordprocessingInk" xmlns:wne="http://schemas.microsoft.com/office/word/2006/wordml" xmlns:wps="http://schemas.microsoft.com/office/word/2010/wordprocessingShape" mc:Ignorable="w14 w15 w16se w16cid wp14">
+  <w:p>
+    <w:pPr>
+      <w:pStyle w:val="Footer"/>
+    </w:pPr>
+  </w:p>
+</w:ftr>
+</file>
+
+<file path=word/footer2.xml><?xml version="1.0" encoding="utf-8"?>
+<w:ftr xmlns:wpc="http://schemas.microsoft.com/office/word/2010/wordprocessingCanvas" xmlns:cx="http://schemas.microsoft.com/office/drawing/2014/chartex" xmlns:cx1="http://schemas.microsoft.com/office/drawing/2015/9/8/chartex" xmlns:cx2="http://schemas.microsoft.com/office/drawing/2015/10/21/chartex" xmlns:cx3="http://schemas.microsoft.com/office/drawing/2016/5/9/chartex" xmlns:cx4="http://schemas.microsoft.com/office/drawing/2016/5/10/chartex" xmlns:cx5="http://schemas.microsoft.com/office/drawing/2016/5/11/chartex" xmlns:cx6="http://schemas.microsoft.com/office/drawing/2016/5/12/chartex" xmlns:cx7="http://schemas.microsoft.com/office/drawing/2016/5/13/chartex" xmlns:cx8="http://schemas.microsoft.com/office/drawing/2016/5/14/chartex" xmlns:mc="http://schemas.openxmlformats.org/markup-compatibility/2006" xmlns:aink="http://schemas.microsoft.com/office/drawing/2016/ink" xmlns:am3d="http://schemas.microsoft.com/office/drawing/2017/model3d" xmlns:o="urn:schemas-microsoft-com:office:office" xmlns:r="http://schemas.openxmlformats.org/officeDocument/2006/relationships" xmlns:m="http://schemas.openxmlformats.org/officeDocument/2006/math" xmlns:v="urn:schemas-microsoft-com:vml" xmlns:wp14="http://schemas.microsoft.com/office/word/2010/wordprocessingDrawing" xmlns:wp="http://schemas.openxmlformats.org/drawingml/2006/wordprocessingDrawing" xmlns:w10="urn:schemas-microsoft-com:office:word" xmlns:w="http://schemas.openxmlformats.org/wordprocessingml/2006/main" xmlns:w14="http://schemas.microsoft.com/office/word/2010/wordml" xmlns:w15="http://schemas.microsoft.com/office/word/2012/wordml" xmlns:w16cid="http://schemas.microsoft.com/office/word/2016/wordml/cid" xmlns:w16se="http://schemas.microsoft.com/office/word/2015/wordml/symex" xmlns:wpg="http://schemas.microsoft.com/office/word/2010/wordprocessingGroup" xmlns:wpi="http://schemas.microsoft.com/office/word/2010/wordprocessingInk" xmlns:wne="http://schemas.microsoft.com/office/word/2006/wordml" xmlns:wps="http://schemas.microsoft.com/office/word/2010/wordprocessingShape" mc:Ignorable="w14 w15 w16se w16cid wp14">
+  <w:p>
+    <w:pPr>
+      <w:pStyle w:val="Footer"/>
+    </w:pPr>
+  </w:p>
+</w:ftr>
+</file>
+
+<file path=word/footer3.xml><?xml version="1.0" encoding="utf-8"?>
+<w:ftr xmlns:wpc="http://schemas.microsoft.com/office/word/2010/wordprocessingCanvas" xmlns:cx="http://schemas.microsoft.com/office/drawing/2014/chartex" xmlns:cx1="http://schemas.microsoft.com/office/drawing/2015/9/8/chartex" xmlns:cx2="http://schemas.microsoft.com/office/drawing/2015/10/21/chartex" xmlns:cx3="http://schemas.microsoft.com/office/drawing/2016/5/9/chartex" xmlns:cx4="http://schemas.microsoft.com/office/drawing/2016/5/10/chartex" xmlns:cx5="http://schemas.microsoft.com/office/drawing/2016/5/11/chartex" xmlns:cx6="http://schemas.microsoft.com/office/drawing/2016/5/12/chartex" xmlns:cx7="http://schemas.microsoft.com/office/drawing/2016/5/13/chartex" xmlns:cx8="http://schemas.microsoft.com/office/drawing/2016/5/14/chartex" xmlns:mc="http://schemas.openxmlformats.org/markup-compatibility/2006" xmlns:aink="http://schemas.microsoft.com/office/drawing/2016/ink" xmlns:am3d="http://schemas.microsoft.com/office/drawing/2017/model3d" xmlns:o="urn:schemas-microsoft-com:office:office" xmlns:r="http://schemas.openxmlformats.org/officeDocument/2006/relationships" xmlns:m="http://schemas.openxmlformats.org/officeDocument/2006/math" xmlns:v="urn:schemas-microsoft-com:vml" xmlns:wp14="http://schemas.microsoft.com/office/word/2010/wordprocessingDrawing" xmlns:wp="http://schemas.openxmlformats.org/drawingml/2006/wordprocessingDrawing" xmlns:w10="urn:schemas-microsoft-com:office:word" xmlns:w="http://schemas.openxmlformats.org/wordprocessingml/2006/main" xmlns:w14="http://schemas.microsoft.com/office/word/2010/wordml" xmlns:w15="http://schemas.microsoft.com/office/word/2012/wordml" xmlns:w16cid="http://schemas.microsoft.com/office/word/2016/wordml/cid" xmlns:w16se="http://schemas.microsoft.com/office/word/2015/wordml/symex" xmlns:wpg="http://schemas.microsoft.com/office/word/2010/wordprocessingGroup" xmlns:wpi="http://schemas.microsoft.com/office/word/2010/wordprocessingInk" xmlns:wne="http://schemas.microsoft.com/office/word/2006/wordml" xmlns:wps="http://schemas.microsoft.com/office/word/2010/wordprocessingShape" mc:Ignorable="w14 w15 w16se w16cid wp14">
+  <w:p>
+    <w:pPr>
+      <w:pStyle w:val="Footer"/>
+    </w:pPr>
+  </w:p>
+</w:ftr>
+</file>
+
+<file path=word/footnotes.xml><?xml version="1.0" encoding="utf-8"?>
+<w:footnotes xmlns:wpc="http://schemas.microsoft.com/office/word/2010/wordprocessingCanvas" xmlns:cx="http://schemas.microsoft.com/office/drawing/2014/chartex" xmlns:cx1="http://schemas.microsoft.com/office/drawing/2015/9/8/chartex" xmlns:cx2="http://schemas.microsoft.com/office/drawing/2015/10/21/chartex" xmlns:cx3="http://schemas.microsoft.com/office/drawing/2016/5/9/chartex" xmlns:cx4="http://schemas.microsoft.com/office/drawing/2016/5/10/chartex" xmlns:cx5="http://schemas.microsoft.com/office/drawing/2016/5/11/chartex" xmlns:cx6="http://schemas.microsoft.com/office/drawing/2016/5/12/chartex" xmlns:cx7="http://schemas.microsoft.com/office/drawing/2016/5/13/chartex" xmlns:cx8="http://schemas.microsoft.com/office/drawing/2016/5/14/chartex" xmlns:mc="http://schemas.openxmlformats.org/markup-compatibility/2006" xmlns:aink="http://schemas.microsoft.com/office/drawing/2016/ink" xmlns:am3d="http://schemas.microsoft.com/office/drawing/2017/model3d" xmlns:o="urn:schemas-microsoft-com:office:office" xmlns:r="http://schemas.openxmlformats.org/officeDocument/2006/relationships" xmlns:m="http://schemas.openxmlformats.org/officeDocument/2006/math" xmlns:v="urn:schemas-microsoft-com:vml" xmlns:wp14="http://schemas.microsoft.com/office/word/2010/wordprocessingDrawing" xmlns:wp="http://schemas.openxmlformats.org/drawingml/2006/wordprocessingDrawing" xmlns:w10="urn:schemas-microsoft-com:office:word" xmlns:w="http://schemas.openxmlformats.org/wordprocessingml/2006/main" xmlns:w14="http://schemas.microsoft.com/office/word/2010/wordml" xmlns:w15="http://schemas.microsoft.com/office/word/2012/wordml" xmlns:w16cid="http://schemas.microsoft.com/office/word/2016/wordml/cid" xmlns:w16se="http://schemas.microsoft.com/office/word/2015/wordml/symex" xmlns:wpg="http://schemas.microsoft.com/office/word/2010/wordprocessingGroup" xmlns:wpi="http://schemas.microsoft.com/office/word/2010/wordprocessingInk" xmlns:wne="http://schemas.microsoft.com/office/word/2006/wordml" xmlns:wps="http://schemas.microsoft.com/office/word/2010/wordprocessingShape" mc:Ignorable="w14 w15 w16se w16cid wp14">
+  <w:footnote w:type="separator" w:id="-1">
+    <w:p>
+      <w:r>
+        <w:separator/>
+      </w:r>
+    </w:p>
+  </w:footnote>
+  <w:footnote w:type="continuationSeparator" w:id="0">
+    <w:p>
+      <w:r>
+        <w:continuationSeparator/>
+      </w:r>
+    </w:p>
+  </w:footnote>
+</w:footnotes>
+</file>
+
+<file path=word/header1.xml><?xml version="1.0" encoding="utf-8"?>
+<w:hdr xmlns:wpc="http://schemas.microsoft.com/office/word/2010/wordprocessingCanvas" xmlns:cx="http://schemas.microsoft.com/office/drawing/2014/chartex" xmlns:cx1="http://schemas.microsoft.com/office/drawing/2015/9/8/chartex" xmlns:cx2="http://schemas.microsoft.com/office/drawing/2015/10/21/chartex" xmlns:cx3="http://schemas.microsoft.com/office/drawing/2016/5/9/chartex" xmlns:cx4="http://schemas.microsoft.com/office/drawing/2016/5/10/chartex" xmlns:cx5="http://schemas.microsoft.com/office/drawing/2016/5/11/chartex" xmlns:cx6="http://schemas.microsoft.com/office/drawing/2016/5/12/chartex" xmlns:cx7="http://schemas.microsoft.com/office/drawing/2016/5/13/chartex" xmlns:cx8="http://schemas.microsoft.com/office/drawing/2016/5/14/chartex" xmlns:mc="http://schemas.openxmlformats.org/markup-compatibility/2006" xmlns:aink="http://schemas.microsoft.com/office/drawing/2016/ink" xmlns:am3d="http://schemas.microsoft.com/office/drawing/2017/model3d" xmlns:o="urn:schemas-microsoft-com:office:office" xmlns:r="http://schemas.openxmlformats.org/officeDocument/2006/relationships" xmlns:m="http://schemas.openxmlformats.org/officeDocument/2006/math" xmlns:v="urn:schemas-microsoft-com:vml" xmlns:wp14="http://schemas.microsoft.com/office/word/2010/wordprocessingDrawing" xmlns:wp="http://schemas.openxmlformats.org/drawingml/2006/wordprocessingDrawing" xmlns:w10="urn:schemas-microsoft-com:office:word" xmlns:w="http://schemas.openxmlformats.org/wordprocessingml/2006/main" xmlns:w14="http://schemas.microsoft.com/office/word/2010/wordml" xmlns:w15="http://schemas.microsoft.com/office/word/2012/wordml" xmlns:w16cid="http://schemas.microsoft.com/office/word/2016/wordml/cid" xmlns:w16se="http://schemas.microsoft.com/office/word/2015/wordml/symex" xmlns:wpg="http://schemas.microsoft.com/office/word/2010/wordprocessingGroup" xmlns:wpi="http://schemas.microsoft.com/office/word/2010/wordprocessingInk" xmlns:wne="http://schemas.microsoft.com/office/word/2006/wordml" xmlns:wps="http://schemas.microsoft.com/office/word/2010/wordprocessingShape" mc:Ignorable="w14 w15 w16se w16cid wp14">
+  <w:p>
+    <w:pPr>
+      <w:pStyle w:val="Header"/>
+    </w:pPr>
+  </w:p>
+</w:hdr>
+</file>
+
+<file path=word/header2.xml><?xml version="1.0" encoding="utf-8"?>
+<w:hdr xmlns:wpc="http://schemas.microsoft.com/office/word/2010/wordprocessingCanvas" xmlns:cx="http://schemas.microsoft.com/office/drawing/2014/chartex" xmlns:cx1="http://schemas.microsoft.com/office/drawing/2015/9/8/chartex" xmlns:cx2="http://schemas.microsoft.com/office/drawing/2015/10/21/chartex" xmlns:cx3="http://schemas.microsoft.com/office/drawing/2016/5/9/chartex" xmlns:cx4="http://schemas.microsoft.com/office/drawing/2016/5/10/chartex" xmlns:cx5="http://schemas.microsoft.com/office/drawing/2016/5/11/chartex" xmlns:cx6="http://schemas.microsoft.com/office/drawing/2016/5/12/chartex" xmlns:cx7="http://schemas.microsoft.com/office/drawing/2016/5/13/chartex" xmlns:cx8="http://schemas.microsoft.com/office/drawing/2016/5/14/chartex" xmlns:mc="http://schemas.openxmlformats.org/markup-compatibility/2006" xmlns:aink="http://schemas.microsoft.com/office/drawing/2016/ink" xmlns:am3d="http://schemas.microsoft.com/office/drawing/2017/model3d" xmlns:o="urn:schemas-microsoft-com:office:office" xmlns:r="http://schemas.openxmlformats.org/officeDocument/2006/relationships" xmlns:m="http://schemas.openxmlformats.org/officeDocument/2006/math" xmlns:v="urn:schemas-microsoft-com:vml" xmlns:wp14="http://schemas.microsoft.com/office/word/2010/wordprocessingDrawing" xmlns:wp="http://schemas.openxmlformats.org/drawingml/2006/wordprocessingDrawing" xmlns:w10="urn:schemas-microsoft-com:office:word" xmlns:w="http://schemas.openxmlformats.org/wordprocessingml/2006/main" xmlns:w14="http://schemas.microsoft.com/office/word/2010/wordml" xmlns:w15="http://schemas.microsoft.com/office/word/2012/wordml" xmlns:w16cid="http://schemas.microsoft.com/office/word/2016/wordml/cid" xmlns:w16se="http://schemas.microsoft.com/office/word/2015/wordml/symex" xmlns:wpg="http://schemas.microsoft.com/office/word/2010/wordprocessingGroup" xmlns:wpi="http://schemas.microsoft.com/office/word/2010/wordprocessingInk" xmlns:wne="http://schemas.microsoft.com/office/word/2006/wordml" xmlns:wps="http://schemas.microsoft.com/office/word/2010/wordprocessingShape" mc:Ignorable="w14 w15 w16se w16cid wp14">
+  <w:p>
+    <w:pPr>
+      <w:pStyle w:val="Header"/>
+    </w:pPr>
+  </w:p>
+</w:hdr>
+</file>
+
+<file path=word/header3.xml><?xml version="1.0" encoding="utf-8"?>
+<w:hdr xmlns:wpc="http://schemas.microsoft.com/office/word/2010/wordprocessingCanvas" xmlns:cx="http://schemas.microsoft.com/office/drawing/2014/chartex" xmlns:cx1="http://schemas.microsoft.com/office/drawing/2015/9/8/chartex" xmlns:cx2="http://schemas.microsoft.com/office/drawing/2015/10/21/chartex" xmlns:cx3="http://schemas.microsoft.com/office/drawing/2016/5/9/chartex" xmlns:cx4="http://schemas.microsoft.com/office/drawing/2016/5/10/chartex" xmlns:cx5="http://schemas.microsoft.com/office/drawing/2016/5/11/chartex" xmlns:cx6="http://schemas.microsoft.com/office/drawing/2016/5/12/chartex" xmlns:cx7="http://schemas.microsoft.com/office/drawing/2016/5/13/chartex" xmlns:cx8="http://schemas.microsoft.com/office/drawing/2016/5/14/chartex" xmlns:mc="http://schemas.openxmlformats.org/markup-compatibility/2006" xmlns:aink="http://schemas.microsoft.com/office/drawing/2016/ink" xmlns:am3d="http://schemas.microsoft.com/office/drawing/2017/model3d" xmlns:o="urn:schemas-microsoft-com:office:office" xmlns:r="http://schemas.openxmlformats.org/officeDocument/2006/relationships" xmlns:m="http://schemas.openxmlformats.org/officeDocument/2006/math" xmlns:v="urn:schemas-microsoft-com:vml" xmlns:wp14="http://schemas.microsoft.com/office/word/2010/wordprocessingDrawing" xmlns:wp="http://schemas.openxmlformats.org/drawingml/2006/wordprocessingDrawing" xmlns:w10="urn:schemas-microsoft-com:office:word" xmlns:w="http://schemas.openxmlformats.org/wordprocessingml/2006/main" xmlns:w14="http://schemas.microsoft.com/office/word/2010/wordml" xmlns:w15="http://schemas.microsoft.com/office/word/2012/wordml" xmlns:w16cid="http://schemas.microsoft.com/office/word/2016/wordml/cid" xmlns:w16se="http://schemas.microsoft.com/office/word/2015/wordml/symex" xmlns:wpg="http://schemas.microsoft.com/office/word/2010/wordprocessingGroup" xmlns:wpi="http://schemas.microsoft.com/office/word/2010/wordprocessingInk" xmlns:wne="http://schemas.microsoft.com/office/word/2006/wordml" xmlns:wps="http://schemas.microsoft.com/office/word/2010/wordprocessingShape" mc:Ignorable="w14 w15 w16se w16cid wp14">
+  <w:p>
+    <w:pPr>
+      <w:pStyle w:val="Header"/>
+    </w:pPr>
+  </w:p>
+</w:hdr>
+</file>
+
 <file path=word/numbering.xml><?xml version="1.0" encoding="utf-8"?>
-<w:numbering xmlns:wpc="http://schemas.microsoft.com/office/word/2010/wordprocessingCanvas" xmlns:mo="http://schemas.microsoft.com/office/mac/office/2008/main" xmlns:mc="http://schemas.openxmlformats.org/markup-compatibility/2006" xmlns:mv="urn:schemas-microsoft-com:mac:vml" xmlns:o="urn:schemas-microsoft-com:office:office" xmlns:r="http://schemas.openxmlformats.org/officeDocument/2006/relationships" xmlns:m="http://schemas.openxmlformats.org/officeDocument/2006/math" xmlns:v="urn:schemas-microsoft-com:vml" xmlns:wp14="http://schemas.microsoft.com/office/word/2010/wordprocessingDrawing" xmlns:wp="http://schemas.openxmlformats.org/drawingml/2006/wordprocessingDrawing" xmlns:w10="urn:schemas-microsoft-com:office:word" xmlns:w="http://schemas.openxmlformats.org/wordprocessingml/2006/main" xmlns:w14="http://schemas.microsoft.com/office/word/2010/wordml" xmlns:w15="http://schemas.microsoft.com/office/word/2012/wordml" xmlns:wpg="http://schemas.microsoft.com/office/word/2010/wordprocessingGroup" xmlns:wpi="http://schemas.microsoft.com/office/word/2010/wordprocessingInk" xmlns:wne="http://schemas.microsoft.com/office/word/2006/wordml" xmlns:wps="http://schemas.microsoft.com/office/word/2010/wordprocessingShape" mc:Ignorable="w14 w15 wp14">
-  <w:abstractNum w:abstractNumId="0">
+<w:numbering xmlns:wpc="http://schemas.microsoft.com/office/word/2010/wordprocessingCanvas" xmlns:cx="http://schemas.microsoft.com/office/drawing/2014/chartex" xmlns:cx1="http://schemas.microsoft.com/office/drawing/2015/9/8/chartex" xmlns:cx2="http://schemas.microsoft.com/office/drawing/2015/10/21/chartex" xmlns:cx3="http://schemas.microsoft.com/office/drawing/2016/5/9/chartex" xmlns:cx4="http://schemas.microsoft.com/office/drawing/2016/5/10/chartex" xmlns:cx5="http://schemas.microsoft.com/office/drawing/2016/5/11/chartex" xmlns:cx6="http://schemas.microsoft.com/office/drawing/2016/5/12/chartex" xmlns:cx7="http://schemas.microsoft.com/office/drawing/2016/5/13/chartex" xmlns:cx8="http://schemas.microsoft.com/office/drawing/2016/5/14/chartex" xmlns:mc="http://schemas.openxmlformats.org/markup-compatibility/2006" xmlns:aink="http://schemas.microsoft.com/office/drawing/2016/ink" xmlns:am3d="http://schemas.microsoft.com/office/drawing/2017/model3d" xmlns:o="urn:schemas-microsoft-com:office:office" xmlns:r="http://schemas.openxmlformats.org/officeDocument/2006/relationships" xmlns:m="http://schemas.openxmlformats.org/officeDocument/2006/math" xmlns:v="urn:schemas-microsoft-com:vml" xmlns:wp14="http://schemas.microsoft.com/office/word/2010/wordprocessingDrawing" xmlns:wp="http://schemas.openxmlformats.org/drawingml/2006/wordprocessingDrawing" xmlns:w10="urn:schemas-microsoft-com:office:word" xmlns:w="http://schemas.openxmlformats.org/wordprocessingml/2006/main" xmlns:w14="http://schemas.microsoft.com/office/word/2010/wordml" xmlns:w15="http://schemas.microsoft.com/office/word/2012/wordml" xmlns:w16cid="http://schemas.microsoft.com/office/word/2016/wordml/cid" xmlns:w16se="http://schemas.microsoft.com/office/word/2015/wordml/symex" xmlns:wpg="http://schemas.microsoft.com/office/word/2010/wordprocessingGroup" xmlns:wpi="http://schemas.microsoft.com/office/word/2010/wordprocessingInk" xmlns:wne="http://schemas.microsoft.com/office/word/2006/wordml" xmlns:wps="http://schemas.microsoft.com/office/word/2010/wordprocessingShape" mc:Ignorable="w14 w15 w16se w16cid wp14">
+  <w:abstractNum w:abstractNumId="0" w15:restartNumberingAfterBreak="0">
     <w:nsid w:val="087F2553"/>
     <w:multiLevelType w:val="multilevel"/>
     <w:tmpl w:val="113C8116"/>
@@ -2177,7 +2027,7 @@
       </w:rPr>
     </w:lvl>
   </w:abstractNum>
-  <w:abstractNum w:abstractNumId="1">
+  <w:abstractNum w:abstractNumId="1" w15:restartNumberingAfterBreak="0">
     <w:nsid w:val="0C012BBE"/>
     <w:multiLevelType w:val="hybridMultilevel"/>
     <w:tmpl w:val="965849EE"/>
@@ -2290,7 +2140,7 @@
       </w:rPr>
     </w:lvl>
   </w:abstractNum>
-  <w:abstractNum w:abstractNumId="2">
+  <w:abstractNum w:abstractNumId="2" w15:restartNumberingAfterBreak="0">
     <w:nsid w:val="0D22722C"/>
     <w:multiLevelType w:val="hybridMultilevel"/>
     <w:tmpl w:val="BD5E4122"/>
@@ -2403,7 +2253,7 @@
       </w:rPr>
     </w:lvl>
   </w:abstractNum>
-  <w:abstractNum w:abstractNumId="3">
+  <w:abstractNum w:abstractNumId="3" w15:restartNumberingAfterBreak="0">
     <w:nsid w:val="0FC11FEA"/>
     <w:multiLevelType w:val="hybridMultilevel"/>
     <w:tmpl w:val="1808287C"/>
@@ -2516,7 +2366,7 @@
       </w:rPr>
     </w:lvl>
   </w:abstractNum>
-  <w:abstractNum w:abstractNumId="4">
+  <w:abstractNum w:abstractNumId="4" w15:restartNumberingAfterBreak="0">
     <w:nsid w:val="1058388F"/>
     <w:multiLevelType w:val="hybridMultilevel"/>
     <w:tmpl w:val="E77E4948"/>
@@ -2629,7 +2479,7 @@
       </w:rPr>
     </w:lvl>
   </w:abstractNum>
-  <w:abstractNum w:abstractNumId="5">
+  <w:abstractNum w:abstractNumId="5" w15:restartNumberingAfterBreak="0">
     <w:nsid w:val="10B05600"/>
     <w:multiLevelType w:val="hybridMultilevel"/>
     <w:tmpl w:val="0E729792"/>
@@ -2742,7 +2592,7 @@
       </w:rPr>
     </w:lvl>
   </w:abstractNum>
-  <w:abstractNum w:abstractNumId="6">
+  <w:abstractNum w:abstractNumId="6" w15:restartNumberingAfterBreak="0">
     <w:nsid w:val="15EC3524"/>
     <w:multiLevelType w:val="hybridMultilevel"/>
     <w:tmpl w:val="B7805DCA"/>
@@ -2855,7 +2705,7 @@
       </w:rPr>
     </w:lvl>
   </w:abstractNum>
-  <w:abstractNum w:abstractNumId="7">
+  <w:abstractNum w:abstractNumId="7" w15:restartNumberingAfterBreak="0">
     <w:nsid w:val="185C3393"/>
     <w:multiLevelType w:val="hybridMultilevel"/>
     <w:tmpl w:val="831EA1B0"/>
@@ -2968,7 +2818,7 @@
       </w:rPr>
     </w:lvl>
   </w:abstractNum>
-  <w:abstractNum w:abstractNumId="8">
+  <w:abstractNum w:abstractNumId="8" w15:restartNumberingAfterBreak="0">
     <w:nsid w:val="1A491CC6"/>
     <w:multiLevelType w:val="hybridMultilevel"/>
     <w:tmpl w:val="1A2420E8"/>
@@ -3081,7 +2931,7 @@
       </w:rPr>
     </w:lvl>
   </w:abstractNum>
-  <w:abstractNum w:abstractNumId="9">
+  <w:abstractNum w:abstractNumId="9" w15:restartNumberingAfterBreak="0">
     <w:nsid w:val="1ECD552F"/>
     <w:multiLevelType w:val="multilevel"/>
     <w:tmpl w:val="049633B0"/>
@@ -3275,7 +3125,7 @@
       </w:rPr>
     </w:lvl>
   </w:abstractNum>
-  <w:abstractNum w:abstractNumId="10">
+  <w:abstractNum w:abstractNumId="10" w15:restartNumberingAfterBreak="0">
     <w:nsid w:val="1FFF230F"/>
     <w:multiLevelType w:val="multilevel"/>
     <w:tmpl w:val="691A94DC"/>
@@ -3469,7 +3319,7 @@
       </w:rPr>
     </w:lvl>
   </w:abstractNum>
-  <w:abstractNum w:abstractNumId="11">
+  <w:abstractNum w:abstractNumId="11" w15:restartNumberingAfterBreak="0">
     <w:nsid w:val="2A966D7E"/>
     <w:multiLevelType w:val="multilevel"/>
     <w:tmpl w:val="8C20136A"/>
@@ -3663,7 +3513,7 @@
       </w:rPr>
     </w:lvl>
   </w:abstractNum>
-  <w:abstractNum w:abstractNumId="12">
+  <w:abstractNum w:abstractNumId="12" w15:restartNumberingAfterBreak="0">
     <w:nsid w:val="3345195F"/>
     <w:multiLevelType w:val="hybridMultilevel"/>
     <w:tmpl w:val="054EF6C6"/>
@@ -3776,7 +3626,7 @@
       </w:rPr>
     </w:lvl>
   </w:abstractNum>
-  <w:abstractNum w:abstractNumId="13">
+  <w:abstractNum w:abstractNumId="13" w15:restartNumberingAfterBreak="0">
     <w:nsid w:val="36994DC1"/>
     <w:multiLevelType w:val="hybridMultilevel"/>
     <w:tmpl w:val="41B8B664"/>
@@ -3889,7 +3739,7 @@
       </w:rPr>
     </w:lvl>
   </w:abstractNum>
-  <w:abstractNum w:abstractNumId="14">
+  <w:abstractNum w:abstractNumId="14" w15:restartNumberingAfterBreak="0">
     <w:nsid w:val="38000FCD"/>
     <w:multiLevelType w:val="multilevel"/>
     <w:tmpl w:val="AF889E76"/>
@@ -4083,7 +3933,7 @@
       </w:rPr>
     </w:lvl>
   </w:abstractNum>
-  <w:abstractNum w:abstractNumId="15">
+  <w:abstractNum w:abstractNumId="15" w15:restartNumberingAfterBreak="0">
     <w:nsid w:val="45161762"/>
     <w:multiLevelType w:val="hybridMultilevel"/>
     <w:tmpl w:val="8EA6EABA"/>
@@ -4196,7 +4046,7 @@
       </w:rPr>
     </w:lvl>
   </w:abstractNum>
-  <w:abstractNum w:abstractNumId="16">
+  <w:abstractNum w:abstractNumId="16" w15:restartNumberingAfterBreak="0">
     <w:nsid w:val="471236D5"/>
     <w:multiLevelType w:val="hybridMultilevel"/>
     <w:tmpl w:val="A67EB0BA"/>
@@ -4309,7 +4159,7 @@
       </w:rPr>
     </w:lvl>
   </w:abstractNum>
-  <w:abstractNum w:abstractNumId="17">
+  <w:abstractNum w:abstractNumId="17" w15:restartNumberingAfterBreak="0">
     <w:nsid w:val="47AD026B"/>
     <w:multiLevelType w:val="hybridMultilevel"/>
     <w:tmpl w:val="C76E6FAE"/>
@@ -4422,7 +4272,7 @@
       </w:rPr>
     </w:lvl>
   </w:abstractNum>
-  <w:abstractNum w:abstractNumId="18">
+  <w:abstractNum w:abstractNumId="18" w15:restartNumberingAfterBreak="0">
     <w:nsid w:val="48441BBF"/>
     <w:multiLevelType w:val="hybridMultilevel"/>
     <w:tmpl w:val="61B863DA"/>
@@ -4535,7 +4385,7 @@
       </w:rPr>
     </w:lvl>
   </w:abstractNum>
-  <w:abstractNum w:abstractNumId="19">
+  <w:abstractNum w:abstractNumId="19" w15:restartNumberingAfterBreak="0">
     <w:nsid w:val="4F2463B2"/>
     <w:multiLevelType w:val="multilevel"/>
     <w:tmpl w:val="B9EE84F4"/>
@@ -4729,7 +4579,7 @@
       </w:rPr>
     </w:lvl>
   </w:abstractNum>
-  <w:abstractNum w:abstractNumId="20">
+  <w:abstractNum w:abstractNumId="20" w15:restartNumberingAfterBreak="0">
     <w:nsid w:val="527B0278"/>
     <w:multiLevelType w:val="hybridMultilevel"/>
     <w:tmpl w:val="D9B8E3C8"/>
@@ -4842,7 +4692,7 @@
       </w:rPr>
     </w:lvl>
   </w:abstractNum>
-  <w:abstractNum w:abstractNumId="21">
+  <w:abstractNum w:abstractNumId="21" w15:restartNumberingAfterBreak="0">
     <w:nsid w:val="52DD1E65"/>
     <w:multiLevelType w:val="hybridMultilevel"/>
     <w:tmpl w:val="9E8008CE"/>
@@ -4955,7 +4805,7 @@
       </w:rPr>
     </w:lvl>
   </w:abstractNum>
-  <w:abstractNum w:abstractNumId="22">
+  <w:abstractNum w:abstractNumId="22" w15:restartNumberingAfterBreak="0">
     <w:nsid w:val="5FC727D8"/>
     <w:multiLevelType w:val="hybridMultilevel"/>
     <w:tmpl w:val="6F80F570"/>
@@ -5068,7 +4918,7 @@
       </w:rPr>
     </w:lvl>
   </w:abstractNum>
-  <w:abstractNum w:abstractNumId="23">
+  <w:abstractNum w:abstractNumId="23" w15:restartNumberingAfterBreak="0">
     <w:nsid w:val="60B26172"/>
     <w:multiLevelType w:val="hybridMultilevel"/>
     <w:tmpl w:val="3F7E16F2"/>
@@ -5257,7 +5107,7 @@
 </file>
 
 <file path=word/styles.xml><?xml version="1.0" encoding="utf-8"?>
-<w:styles xmlns:mc="http://schemas.openxmlformats.org/markup-compatibility/2006" xmlns:r="http://schemas.openxmlformats.org/officeDocument/2006/relationships" xmlns:w="http://schemas.openxmlformats.org/wordprocessingml/2006/main" xmlns:w14="http://schemas.microsoft.com/office/word/2010/wordml" xmlns:w15="http://schemas.microsoft.com/office/word/2012/wordml" mc:Ignorable="w14 w15">
+<w:styles xmlns:mc="http://schemas.openxmlformats.org/markup-compatibility/2006" xmlns:r="http://schemas.openxmlformats.org/officeDocument/2006/relationships" xmlns:w="http://schemas.openxmlformats.org/wordprocessingml/2006/main" xmlns:w14="http://schemas.microsoft.com/office/word/2010/wordml" xmlns:w15="http://schemas.microsoft.com/office/word/2012/wordml" xmlns:w16cid="http://schemas.microsoft.com/office/word/2016/wordml/cid" xmlns:w16se="http://schemas.microsoft.com/office/word/2015/wordml/symex" mc:Ignorable="w14 w15 w16se w16cid">
   <w:docDefaults>
     <w:rPrDefault>
       <w:rPr>
@@ -5275,7 +5125,7 @@
       </w:pPr>
     </w:pPrDefault>
   </w:docDefaults>
-  <w:latentStyles w:defLockedState="0" w:defUIPriority="99" w:defSemiHidden="0" w:defUnhideWhenUsed="0" w:defQFormat="0" w:count="382">
+  <w:latentStyles w:defLockedState="0" w:defUIPriority="99" w:defSemiHidden="0" w:defUnhideWhenUsed="0" w:defQFormat="0" w:count="375">
     <w:lsdException w:name="Normal" w:uiPriority="0" w:qFormat="1"/>
     <w:lsdException w:name="heading 1" w:uiPriority="9" w:qFormat="1"/>
     <w:lsdException w:name="heading 2" w:semiHidden="1" w:uiPriority="9" w:unhideWhenUsed="1" w:qFormat="1"/>
@@ -5804,6 +5654,48 @@
       <w:ind w:left="720"/>
     </w:pPr>
   </w:style>
+  <w:style w:type="paragraph" w:styleId="Header">
+    <w:name w:val="header"/>
+    <w:basedOn w:val="Normal"/>
+    <w:link w:val="HeaderChar"/>
+    <w:uiPriority w:val="99"/>
+    <w:unhideWhenUsed/>
+    <w:rsid w:val="008D3A1F"/>
+    <w:pPr>
+      <w:tabs>
+        <w:tab w:val="center" w:pos="4680"/>
+        <w:tab w:val="right" w:pos="9360"/>
+      </w:tabs>
+    </w:pPr>
+  </w:style>
+  <w:style w:type="character" w:customStyle="1" w:styleId="HeaderChar">
+    <w:name w:val="Header Char"/>
+    <w:basedOn w:val="DefaultParagraphFont"/>
+    <w:link w:val="Header"/>
+    <w:uiPriority w:val="99"/>
+    <w:rsid w:val="008D3A1F"/>
+  </w:style>
+  <w:style w:type="paragraph" w:styleId="Footer">
+    <w:name w:val="footer"/>
+    <w:basedOn w:val="Normal"/>
+    <w:link w:val="FooterChar"/>
+    <w:uiPriority w:val="99"/>
+    <w:unhideWhenUsed/>
+    <w:rsid w:val="008D3A1F"/>
+    <w:pPr>
+      <w:tabs>
+        <w:tab w:val="center" w:pos="4680"/>
+        <w:tab w:val="right" w:pos="9360"/>
+      </w:tabs>
+    </w:pPr>
+  </w:style>
+  <w:style w:type="character" w:customStyle="1" w:styleId="FooterChar">
+    <w:name w:val="Footer Char"/>
+    <w:basedOn w:val="DefaultParagraphFont"/>
+    <w:link w:val="Footer"/>
+    <w:uiPriority w:val="99"/>
+    <w:rsid w:val="008D3A1F"/>
+  </w:style>
 </w:styles>
 </file>
 
@@ -6073,7 +5965,7 @@
 </file>
 
 <file path=customXml/itemProps1.xml><?xml version="1.0" encoding="utf-8"?>
-<ds:datastoreItem xmlns:ds="http://schemas.openxmlformats.org/officeDocument/2006/customXml" ds:itemID="{AABD1102-764C-5B43-802B-1D7A6D319389}">
+<ds:datastoreItem xmlns:ds="http://schemas.openxmlformats.org/officeDocument/2006/customXml" ds:itemID="{A9D7421F-D8BE-6D47-BDDA-4FDE342F7416}">
   <ds:schemaRefs>
     <ds:schemaRef ds:uri="http://schemas.openxmlformats.org/officeDocument/2006/bibliography"/>
   </ds:schemaRefs>

</xml_diff>

<commit_message>
fixed DTI date range
</commit_message>
<xml_diff>
--- a/JustinTran_Resume.docx
+++ b/JustinTran_Resume.docx
@@ -688,8 +688,18 @@
           <w:sz w:val="24"/>
           <w:szCs w:val="24"/>
         </w:rPr>
-        <w:t>October 2016 – Present</w:t>
-      </w:r>
+        <w:t xml:space="preserve">October 2016 – </w:t>
+      </w:r>
+      <w:r>
+        <w:rPr>
+          <w:rFonts w:ascii="Garamond" w:eastAsia="Times New Roman" w:hAnsi="Garamond" w:cs="Times New Roman"/>
+          <w:sz w:val="24"/>
+          <w:szCs w:val="24"/>
+        </w:rPr>
+        <w:t>May 2019</w:t>
+      </w:r>
+      <w:bookmarkStart w:id="0" w:name="_GoBack"/>
+      <w:bookmarkEnd w:id="0"/>
     </w:p>
     <w:p>
       <w:pPr>
@@ -864,18 +874,7 @@
           <w:sz w:val="24"/>
           <w:szCs w:val="24"/>
         </w:rPr>
-        <w:t xml:space="preserve">Worked with the Cornell Legal Information Institute </w:t>
-      </w:r>
-      <w:bookmarkStart w:id="0" w:name="_GoBack"/>
-      <w:bookmarkEnd w:id="0"/>
-      <w:r>
-        <w:rPr>
-          <w:rFonts w:ascii="Garamond" w:eastAsia="Times New Roman" w:hAnsi="Garamond" w:cs="Times New Roman"/>
-          <w:color w:val="auto"/>
-          <w:sz w:val="24"/>
-          <w:szCs w:val="24"/>
-        </w:rPr>
-        <w:t xml:space="preserve">to create a </w:t>
+        <w:t xml:space="preserve">Worked with the Cornell Legal Information Institute to create a </w:t>
       </w:r>
       <w:r>
         <w:rPr>
@@ -5696,6 +5695,33 @@
     <w:uiPriority w:val="99"/>
     <w:rsid w:val="008D3A1F"/>
   </w:style>
+  <w:style w:type="paragraph" w:styleId="BalloonText">
+    <w:name w:val="Balloon Text"/>
+    <w:basedOn w:val="Normal"/>
+    <w:link w:val="BalloonTextChar"/>
+    <w:uiPriority w:val="99"/>
+    <w:semiHidden/>
+    <w:unhideWhenUsed/>
+    <w:rsid w:val="00344A55"/>
+    <w:rPr>
+      <w:rFonts w:ascii="Times New Roman" w:hAnsi="Times New Roman" w:cs="Times New Roman"/>
+      <w:sz w:val="18"/>
+      <w:szCs w:val="18"/>
+    </w:rPr>
+  </w:style>
+  <w:style w:type="character" w:customStyle="1" w:styleId="BalloonTextChar">
+    <w:name w:val="Balloon Text Char"/>
+    <w:basedOn w:val="DefaultParagraphFont"/>
+    <w:link w:val="BalloonText"/>
+    <w:uiPriority w:val="99"/>
+    <w:semiHidden/>
+    <w:rsid w:val="00344A55"/>
+    <w:rPr>
+      <w:rFonts w:ascii="Times New Roman" w:hAnsi="Times New Roman" w:cs="Times New Roman"/>
+      <w:sz w:val="18"/>
+      <w:szCs w:val="18"/>
+    </w:rPr>
+  </w:style>
 </w:styles>
 </file>
 
@@ -5965,7 +5991,7 @@
 </file>
 
 <file path=customXml/itemProps1.xml><?xml version="1.0" encoding="utf-8"?>
-<ds:datastoreItem xmlns:ds="http://schemas.openxmlformats.org/officeDocument/2006/customXml" ds:itemID="{A9D7421F-D8BE-6D47-BDDA-4FDE342F7416}">
+<ds:datastoreItem xmlns:ds="http://schemas.openxmlformats.org/officeDocument/2006/customXml" ds:itemID="{9D7B0036-DAC1-B241-9099-3CB1EF168518}">
   <ds:schemaRefs>
     <ds:schemaRef ds:uri="http://schemas.openxmlformats.org/officeDocument/2006/bibliography"/>
   </ds:schemaRefs>

</xml_diff>